<commit_message>
ICA submission final draft
</commit_message>
<xml_diff>
--- a/paper/draft_paper.docx
+++ b/paper/draft_paper.docx
@@ -215,7 +215,7 @@
         <w:pStyle w:val="Textkrper"/>
       </w:pPr>
       <w:r>
-        <w:t xml:space="preserve">Previous research suggests that women compete less than men, even when there are no gender differences in performance (Niederle &amp; Vesterlund, 2011). These gender differences in competitiveness can lead to lower earnings (Niederle &amp; Vesterlund, 2007; Reuben, Sapienza, &amp; Zingales, 2015) and as such, may contribute to the well-established gender gap in wages (Blau &amp; Kahn, 2017), among other important gender differences in economic outcomes. One mechanism for gender differences in competitiveness is confidence, which leads women to undercompete and men to overcompete (relative to their performance level) (Niederle &amp; Vesterlund, 2007). Since mastery has been shown to be an important driver of confidence (Gist &amp; Mitchell, 1992; Usher &amp; Pajares, 2008), we experimentally test whether providing the opportunity to prepare before a competition will reduce gender differences in competitiveness through 2 studies with over 2000 participants combined. We did not find evidence that women compete more when they have the opportunity to prepare. However, we find a gender gap in preparation, where women are choosing to prepare more (Studies 1 and 2), even though they chose to compete less (Studies 1 and 2) and even after they were forced to prepare (Study 2). This gender difference in preparation aligns with participants’ beliefs about gender differences in preparation more generally (Studies 1 and 2). These findings suggest that women may prepare more than men, regardless of whether they plan on competing, with important implications for the opportunity costs of overpreparing.</w:t>
+        <w:t xml:space="preserve">Previous research suggests that women compete less than men, even when there are no gender differences in performance. Women’s reluctance to compete may lead to lower earnings and may contribute to the pernicious gender wage gap, with men earning more than women, on average. One mechanism for gender differences in competitiveness is confidence, which leads women to undercompete and men to overcompete (relative to their performance level). Mastery in a task is one important driver of confidence. As such, we conduct two experiments involving over 2000 participants recruited from an online marketplace to causally test whether communicating to men and women that they will have an opportunity to prepare before a competition can reduce gender differences in competitiveness. In study 1, we test whether knowledge about an opportunity to prepare for a task increases willingness to compete. In study 2, we examine whether actual preparation increases willingness to compete. We did not find evidence that preparation affects willingness to compete in either study. And, consistent with prior literature, we document a gender difference in competitiveness. Importantly, we uncover a gender gap in preparation, where, averaged across both studies, women are 47.05% more likely to prepare than men, regardless of whether they choose to compete. This gender difference in preparation also aligns with participants’ incentivized beliefs about which gender will prepare more in each of the studies. Taken together, these findings suggest that preparation is not only ineffective at reducing the gender gap in competitiveness, but that opportunities to prepare may inadvertently lead to an additional gender gap. Given the potential opportunity costs associated with preparing, and implications for organizational communication about norms and what is valued, future work should examine whether women overprepare relative to men.</w:t>
       </w:r>
     </w:p>
     <w:p>
@@ -232,7 +232,7 @@
         <w:t xml:space="preserve"> </w:t>
       </w:r>
       <w:r>
-        <w:t xml:space="preserve">gender, choice to compete, competitiveness, economics, preparation, practice</w:t>
+        <w:t xml:space="preserve">gender, identity, choice to compete, competitiveness, preparation, practice</w:t>
       </w:r>
     </w:p>
     <w:p>
@@ -249,7 +249,7 @@
         <w:t xml:space="preserve"> </w:t>
       </w:r>
       <w:r>
-        <w:t xml:space="preserve">X</w:t>
+        <w:t xml:space="preserve">5909</w:t>
       </w:r>
     </w:p>
     <w:p>
@@ -301,7 +301,7 @@
         <w:t xml:space="preserve"> </w:t>
       </w:r>
       <w:r>
-        <w:t xml:space="preserve">and a gender wage gap still persists</w:t>
+        <w:t xml:space="preserve">and earn less than men, on average</w:t>
       </w:r>
       <w:r>
         <w:t xml:space="preserve"> </w:t>
@@ -310,7 +310,16 @@
         <w:t xml:space="preserve">(Blau &amp; Kahn, 2017)</w:t>
       </w:r>
       <w:r>
-        <w:t xml:space="preserve">. Traditional economic variables account for some, but not all, of these disparities. Since competition is relevant to labor market outcomes, researchers began to focus on how gender affects one’s response to competition as a means of understanding persistent gender gaps in labor market outcomes</w:t>
+        <w:t xml:space="preserve">. Traditional economic variables account for some, but not all, of these disparities</w:t>
+      </w:r>
+      <w:r>
+        <w:t xml:space="preserve"> </w:t>
+      </w:r>
+      <w:r>
+        <w:t xml:space="preserve">(Blau &amp; Kahn, 2017)</w:t>
+      </w:r>
+      <w:r>
+        <w:t xml:space="preserve">. As a means of understanding persistent gender gaps in labor market outcomes, researchers have begun to focus on how gender affects one’s response to competition</w:t>
       </w:r>
       <w:r>
         <w:t xml:space="preserve"> </w:t>
@@ -337,13 +346,51 @@
         <w:t xml:space="preserve">(Niederle &amp; Vesterlund, 2007)</w:t>
       </w:r>
       <w:r>
+        <w:t xml:space="preserve">.</w:t>
+      </w:r>
+    </w:p>
+    <w:p>
+      <w:pPr>
+        <w:pStyle w:val="Textkrper"/>
+      </w:pPr>
+      <w:r>
+        <w:t xml:space="preserve">Follow-up research with nearly identical procedures has replicated the effect of gender on the choice to opt into tournaments</w:t>
+      </w:r>
+      <w:r>
+        <w:t xml:space="preserve"> </w:t>
+      </w:r>
+      <w:r>
+        <w:t xml:space="preserve">(see Niederle &amp; Vesterlund, 2011 for review)</w:t>
+      </w:r>
+      <w:r>
+        <w:t xml:space="preserve">. Notably, this effect has been replicated in diverse populations (e.g., across age groups and cultures)</w:t>
+      </w:r>
+      <w:r>
+        <w:t xml:space="preserve"> </w:t>
+      </w:r>
+      <w:r>
+        <w:t xml:space="preserve">(Andersen, Ertac, Gneezy, List, &amp; Maximiano, 2013; Apicella &amp; Dreber, 2015; Buser, Niederle, &amp; Oosterbeek, 2014; Buser, Peter, &amp; Wolter, 2017; Dreber, Essen, &amp; Ranehill, 2014; Mayr, Wozniak, Davidson, Kuhns, &amp; Harbaugh, 2012; Sutter, Glätzle-Rützler, Balafoutas, &amp; Czermak, 2016; Sutter &amp; Rutzler, 2010)</w:t>
+      </w:r>
+      <w:r>
+        <w:t xml:space="preserve"> </w:t>
+      </w:r>
+      <w:r>
+        <w:t xml:space="preserve">and with a diverse set of tasks</w:t>
+      </w:r>
+      <w:r>
+        <w:t xml:space="preserve"> </w:t>
+      </w:r>
+      <w:r>
+        <w:t xml:space="preserve">(Apicella &amp; Dreber, 2015; Bjorvatn, Falch, &amp; Hernæs, 2016; Frick, 2011; Saccardo, Pietrasz, &amp; Gneezy, 2018; Samek, 2019; Sutter &amp; Glätzle-Rützler, 2015)</w:t>
+      </w:r>
+      <w:r>
         <w:t xml:space="preserve">. Additionally, this laboratory measure of competitiveness predicts labor market outcomes, such as education choices</w:t>
       </w:r>
       <w:r>
         <w:t xml:space="preserve"> </w:t>
       </w:r>
       <w:r>
-        <w:t xml:space="preserve">(Buser, Niederle, &amp; Oosterbeek, 2014; Zhang, 2012)</w:t>
+        <w:t xml:space="preserve">(Buser et al., 2014; Zhang, 2012)</w:t>
       </w:r>
       <w:r>
         <w:t xml:space="preserve">, entrepreneurial decisions</w:t>
@@ -373,7 +420,7 @@
         <w:t xml:space="preserve">(Blau &amp; Kahn, 2017)</w:t>
       </w:r>
       <w:r>
-        <w:t xml:space="preserve">. As such, it is important for organizations to take gender differences in competitiveness into consideration when striving to facilitate gender equality in workplace outcomes.</w:t>
+        <w:t xml:space="preserve">. As such, it is important for organizations to take gender differences in competitiveness into consideration when striving to facilitate gender equality in workplace outcomes and communicating what is required for success.</w:t>
       </w:r>
     </w:p>
     <w:p>
@@ -381,37 +428,119 @@
         <w:pStyle w:val="Textkrper"/>
       </w:pPr>
       <w:r>
-        <w:t xml:space="preserve">Follow-up research with nearly identical procedures has replicated the effect of gender on the choice to opt into tournaments</w:t>
-      </w:r>
-      <w:r>
-        <w:t xml:space="preserve"> </w:t>
-      </w:r>
-      <w:r>
-        <w:t xml:space="preserve">(see Niederle &amp; Vesterlund, 2011 for review)</w:t>
-      </w:r>
-      <w:r>
-        <w:t xml:space="preserve">. Notably, this effect has been replicated in diverse populations (e.g., across age groups and cultures)</w:t>
-      </w:r>
-      <w:r>
-        <w:t xml:space="preserve"> </w:t>
-      </w:r>
-      <w:r>
-        <w:t xml:space="preserve">(Andersen, Ertac, Gneezy, List, &amp; Maximiano, 2013; Apicella &amp; Dreber, 2015; Buser et al., 2014; Buser, Peter, &amp; Wolter, 2017; Dreber, Essen, &amp; Ranehill, 2014; Mayr, Wozniak, Davidson, Kuhns, &amp; Harbaugh, 2012; Sutter, Glätzle-Rützler, Balafoutas, &amp; Czermak, 2016; Sutter &amp; Rutzler, 2010)</w:t>
-      </w:r>
-      <w:r>
-        <w:t xml:space="preserve"> </w:t>
-      </w:r>
-      <w:r>
-        <w:t xml:space="preserve">and with a diverse set of tasks</w:t>
-      </w:r>
-      <w:r>
-        <w:t xml:space="preserve"> </w:t>
-      </w:r>
-      <w:r>
-        <w:t xml:space="preserve">(Apicella &amp; Dreber, 2015; Bjorvatn, Falch, &amp; Hernæs, 2016; Frick, 2011; Saccardo, Pietrasz, &amp; Gneezy, 2018; Samek, 2019; Sutter &amp; Glätzle-Rützler, 2015)</w:t>
-      </w:r>
-      <w:r>
-        <w:t xml:space="preserve">. However, there is evidence that the task used during competition affects the size of the gender gap. For instance, some research suggests that when the task is female-typed or gender-neutral, the gender gap in willingness to compete may be reduced or eliminated</w:t>
+        <w:t xml:space="preserve">Confidence and risk attitudes have been implicated in driving the gender gap in willingness to compete</w:t>
+      </w:r>
+      <w:r>
+        <w:t xml:space="preserve"> </w:t>
+      </w:r>
+      <w:r>
+        <w:t xml:space="preserve">(Niederle &amp; Vesterlund, 2011; Veldhuizen, 2017)</w:t>
+      </w:r>
+      <w:r>
+        <w:t xml:space="preserve">. However, the extent to which confidence and risk attitudes account for the gender gap in willingness to compete is debated. The seminal research in this literature suggests that confidence and risk attitudes do not completely explain the gender gap in the choice to compete, since there remained a residual gap in the choice to compete after controlling for these factors</w:t>
+      </w:r>
+      <w:r>
+        <w:t xml:space="preserve"> </w:t>
+      </w:r>
+      <w:r>
+        <w:t xml:space="preserve">(Niederle &amp; Vesterlund, 2007)</w:t>
+      </w:r>
+      <w:r>
+        <w:t xml:space="preserve">. The unexplained component of the original gender effect was then taken as evidence of a distinct</w:t>
+      </w:r>
+      <w:r>
+        <w:t xml:space="preserve"> </w:t>
+      </w:r>
+      <w:r>
+        <w:t xml:space="preserve">“</w:t>
+      </w:r>
+      <w:r>
+        <w:t xml:space="preserve">competitiveness</w:t>
+      </w:r>
+      <w:r>
+        <w:t xml:space="preserve">”</w:t>
+      </w:r>
+      <w:r>
+        <w:t xml:space="preserve"> </w:t>
+      </w:r>
+      <w:r>
+        <w:t xml:space="preserve">trait, separate from risk attitudes and confidence</w:t>
+      </w:r>
+      <w:r>
+        <w:t xml:space="preserve"> </w:t>
+      </w:r>
+      <w:r>
+        <w:t xml:space="preserve">(Niederle &amp; Vesterlund, 2007, 2011)</w:t>
+      </w:r>
+      <w:r>
+        <w:t xml:space="preserve">. However, recent work correcting for measurement error</w:t>
+      </w:r>
+      <w:r>
+        <w:t xml:space="preserve"> </w:t>
+      </w:r>
+      <w:r>
+        <w:t xml:space="preserve">(Gillen, Snowberg, &amp; Yariv, 2019)</w:t>
+      </w:r>
+      <w:r>
+        <w:t xml:space="preserve"> </w:t>
+      </w:r>
+      <w:r>
+        <w:t xml:space="preserve">and using experimental techniques to isolate the effects of the competitiveness trait</w:t>
+      </w:r>
+      <w:r>
+        <w:t xml:space="preserve"> </w:t>
+      </w:r>
+      <w:r>
+        <w:t xml:space="preserve">(Veldhuizen, 2017)</w:t>
+      </w:r>
+      <w:r>
+        <w:t xml:space="preserve"> </w:t>
+      </w:r>
+      <w:r>
+        <w:t xml:space="preserve">suggests that risk attitudes and confidence may fully explain the gender gap in the choice to compete. Regardless of whether competitiveness is a stand-alone trait, it is clear that confidence and risk attitudes can generate differences in how men and women react to competitions. Thus, interventions designed to increase risk-taking or confidence in women may help reduce the gender difference in competitiveness.</w:t>
+      </w:r>
+    </w:p>
+    <w:p>
+      <w:pPr>
+        <w:pStyle w:val="Textkrper"/>
+      </w:pPr>
+      <w:r>
+        <w:t xml:space="preserve">Confidence is conceptualized as the accuracy of one’s perceived performance or ability on a task</w:t>
+      </w:r>
+      <w:r>
+        <w:t xml:space="preserve"> </w:t>
+      </w:r>
+      <w:r>
+        <w:t xml:space="preserve">(Beyer &amp; Bowden, 1997)</w:t>
+      </w:r>
+      <w:r>
+        <w:t xml:space="preserve">. Within the literature on the gender gap in competitiveness, confidence is operationalized as the belief about one’s relative performance during a competition, where individuals who have inaccurately high ratings of their performance are deemed overconfident. If an individual does not feel as though their performance is higher than individuals they are competing against, they are unlikely to make the decision to compete for fear of missing the opportunity to earn money, even if they would otherwise outperform their opponent. There is ample research to suggest that women are less (over)confident on average than men across a number of domains</w:t>
+      </w:r>
+      <w:r>
+        <w:t xml:space="preserve"> </w:t>
+      </w:r>
+      <w:r>
+        <w:t xml:space="preserve">(Bertrand, 2010; Beyer, 1990; Beyer &amp; Bowden, 1997; Croson &amp; Gneezy, 2009; Lundeberg, Fox, &amp; Puncochaf, 1994; Mobius, Niederle, Niehaus, &amp; Rosenblat, 2011; Niederle &amp; Vesterlund, 2007, 2011)</w:t>
+      </w:r>
+      <w:r>
+        <w:t xml:space="preserve">. Though both men and women tend to be overconfident, women are far less likely to fall into the trap of overconfidence, which leads them to compete less often than they should, given their actual ability</w:t>
+      </w:r>
+      <w:r>
+        <w:t xml:space="preserve"> </w:t>
+      </w:r>
+      <w:r>
+        <w:t xml:space="preserve">(Niederle &amp; Vesterlund, 2007)</w:t>
+      </w:r>
+      <w:r>
+        <w:t xml:space="preserve">.</w:t>
+      </w:r>
+    </w:p>
+    <w:p>
+      <w:pPr>
+        <w:pStyle w:val="Textkrper"/>
+      </w:pPr>
+      <w:r>
+        <w:t xml:space="preserve">Confidence too may help explain why, in some situations, the gender gap in competitiveness may be reduced or eliminated. For instance, women compete more when tasks are female-typed (i.e., women are expected to perform better based on gender stereotypes) or gender-neutral</w:t>
       </w:r>
       <w:r>
         <w:t xml:space="preserve"> </w:t>
@@ -420,6 +549,18 @@
         <w:t xml:space="preserve">(Apicella &amp; Dreber, 2015; Boschini, Dreber, Essen, Muren, &amp; Ranehill, 2019, 2014; Dreber, Essen, &amp; Ranehill, 2011; Dreber et al., 2014; Grosse &amp; Riener, 2010; Günther, Ekinci, Schwieren, &amp; Strobel, 2010; Iriberri &amp; Rey-Biel, 2017; Shurchkov, 2012)</w:t>
       </w:r>
       <w:r>
+        <w:t xml:space="preserve"> </w:t>
+      </w:r>
+      <w:r>
+        <w:t xml:space="preserve">or when they are facing other female opponents</w:t>
+      </w:r>
+      <w:r>
+        <w:t xml:space="preserve"> </w:t>
+      </w:r>
+      <w:r>
+        <w:t xml:space="preserve">(Datta Gupta, Poulsen, &amp; Villeval, 2013)</w:t>
+      </w:r>
+      <w:r>
         <w:t xml:space="preserve">. Drawing from the psychology literature on stereotype threat</w:t>
       </w:r>
       <w:r>
@@ -438,6 +579,79 @@
         <w:t xml:space="preserve">(Grosse &amp; Riener, 2010; Günther et al., 2010; Iriberri &amp; Rey-Biel, 2017; Shurchkov, 2012)</w:t>
       </w:r>
       <w:r>
+        <w:t xml:space="preserve">. This body of research suggests that organizational communication interventions designed to increase confidence in women may embolden them to compete more.</w:t>
+      </w:r>
+    </w:p>
+    <w:p>
+      <w:pPr>
+        <w:pStyle w:val="Textkrper"/>
+      </w:pPr>
+      <w:r>
+        <w:t xml:space="preserve">Confidence on a task can improve with preparation and training</w:t>
+      </w:r>
+      <w:r>
+        <w:t xml:space="preserve"> </w:t>
+      </w:r>
+      <w:r>
+        <w:t xml:space="preserve">(Gist &amp; Mitchell, 1992; Schunk, 1981, 1982; Usher &amp; Pajares, 2008)</w:t>
+      </w:r>
+      <w:r>
+        <w:t xml:space="preserve">, since, in most cases, people are able to observe a gradual improvement in their skills over time. For instance,</w:t>
+      </w:r>
+      <w:r>
+        <w:t xml:space="preserve"> </w:t>
+      </w:r>
+      <w:r>
+        <w:t xml:space="preserve">Lent, Brown, Gover, and Nijjer (1996)</w:t>
+      </w:r>
+      <w:r>
+        <w:t xml:space="preserve"> </w:t>
+      </w:r>
+      <w:r>
+        <w:t xml:space="preserve">found that college students listed past accomplishments as the most influential factor in determining their confidence. Other research directly compared the effects of mastery experiences, vicarious experiences (e.g., watching others perform a task), and a control treatment without any intervention on confidence, finding that mastery increased confidence significantly more than vicarious experiences and the control treatment</w:t>
+      </w:r>
+      <w:r>
+        <w:t xml:space="preserve"> </w:t>
+      </w:r>
+      <w:r>
+        <w:t xml:space="preserve">(Bandura, Adams, &amp; Beyer, 1977)</w:t>
+      </w:r>
+      <w:r>
+        <w:t xml:space="preserve">. Based on previous evidence of the benefits of enactive mastery through preparation and training on confidence, providing women with an adequate opportunity to prepare before a task may alleviate the gender gap in choice to compete. Surprisingly, little work has explored how preparation differentially impacts men and women’s confidence or their willingness to compete.</w:t>
+      </w:r>
+    </w:p>
+    <w:p>
+      <w:pPr>
+        <w:pStyle w:val="Textkrper"/>
+      </w:pPr>
+      <w:r>
+        <w:t xml:space="preserve">A second variable that has been identified as a possible explanation for gender differences in competitiveness is risk attitudes, typically construed as the preference for a certain gain over a gamble, even if the gamble has an equal or greater monetary expectation</w:t>
+      </w:r>
+      <w:r>
+        <w:t xml:space="preserve"> </w:t>
+      </w:r>
+      <w:r>
+        <w:t xml:space="preserve">(Kahneman &amp; Tversky, 1982)</w:t>
+      </w:r>
+      <w:r>
+        <w:t xml:space="preserve">. Several studies across diverse settings have documented a gender difference in risk attitudes, where women tend to be more risk-averse than men on average</w:t>
+      </w:r>
+      <w:r>
+        <w:t xml:space="preserve"> </w:t>
+      </w:r>
+      <w:r>
+        <w:t xml:space="preserve">(Apicella et al., 2017a; Bertrand, 2010; Croson &amp; Gneezy, 2009)</w:t>
+      </w:r>
+      <w:r>
+        <w:t xml:space="preserve">. Payment based on the outcomes of a competition are inherently riskier than non-competitive payment schemes (e.g., guaranteed payment per unit of output) because in most cases, there is uncertainty surrounding one’s relative performance</w:t>
+      </w:r>
+      <w:r>
+        <w:t xml:space="preserve"> </w:t>
+      </w:r>
+      <w:r>
+        <w:t xml:space="preserve">(Niederle &amp; Vesterlund, 2011)</w:t>
+      </w:r>
+      <w:r>
         <w:t xml:space="preserve">.</w:t>
       </w:r>
     </w:p>
@@ -446,34 +660,16 @@
         <w:pStyle w:val="Textkrper"/>
       </w:pPr>
       <w:r>
-        <w:t xml:space="preserve">Understanding how to address gender differences in competitiveness may be important for reducing gender inequality that persists today. When women compete less than their male counterparts, they may be missing crucial economic opportunities, as demonstrated by the evidence suggesting competitiveness is relevant to one’s economic outcomes</w:t>
-      </w:r>
-      <w:r>
-        <w:t xml:space="preserve"> </w:t>
-      </w:r>
-      <w:r>
-        <w:t xml:space="preserve">(Buser et al., 2014; Reuben et al., 2015; Zhang, 2012)</w:t>
-      </w:r>
-      <w:r>
-        <w:t xml:space="preserve">. Given the importance of the gender gap in competition for women’s economic outcomes, research has explored factors underlying gender differences in competitiveness. Notably, confidence and risk attitude have been implicated in driving the gender gap in willingness to compete</w:t>
-      </w:r>
-      <w:r>
-        <w:t xml:space="preserve"> </w:t>
-      </w:r>
-      <w:r>
-        <w:t xml:space="preserve">(Niederle &amp; Vesterlund, 2011; Veldhuizen, 2017)</w:t>
-      </w:r>
-      <w:r>
-        <w:t xml:space="preserve">, although the extent to which confidence and risk attitude account for the gender gap in willingness to compete is debated. More specifically, the seminal research in this literature suggests that confidence and risk attitude do not completely explain the gender gap in the choice to compete, since there remains a residual gap in the choice to compete after controlling for these factors</w:t>
-      </w:r>
-      <w:r>
-        <w:t xml:space="preserve"> </w:t>
-      </w:r>
-      <w:r>
-        <w:t xml:space="preserve">(Niederle &amp; Vesterlund, 2007)</w:t>
-      </w:r>
-      <w:r>
-        <w:t xml:space="preserve">. The unexplained component of the original gender effect was taken as evidence of a distinct</w:t>
+        <w:t xml:space="preserve">While recent work suggests that 28% of the gender gap in competitive choices can be explained by risk attitudes</w:t>
+      </w:r>
+      <w:r>
+        <w:t xml:space="preserve"> </w:t>
+      </w:r>
+      <w:r>
+        <w:t xml:space="preserve">(Gillen et al., 2019; Veldhuizen, 2017)</w:t>
+      </w:r>
+      <w:r>
+        <w:t xml:space="preserve">, other work suggests that risk attitudes play little role in women’s decisions to</w:t>
       </w:r>
       <w:r>
         <w:t xml:space="preserve"> </w:t>
@@ -482,49 +678,22 @@
         <w:t xml:space="preserve">“</w:t>
       </w:r>
       <w:r>
-        <w:t xml:space="preserve">competitiveness</w:t>
+        <w:t xml:space="preserve">self-compete</w:t>
       </w:r>
       <w:r>
         <w:t xml:space="preserve">”</w:t>
       </w:r>
       <w:r>
-        <w:t xml:space="preserve"> </w:t>
-      </w:r>
-      <w:r>
-        <w:t xml:space="preserve">trait, separate from risk attitude and confidence</w:t>
-      </w:r>
-      <w:r>
-        <w:t xml:space="preserve"> </w:t>
-      </w:r>
-      <w:r>
-        <w:t xml:space="preserve">(Niederle &amp; Vesterlund, 2007, 2011)</w:t>
-      </w:r>
-      <w:r>
-        <w:t xml:space="preserve">. However, recent work correcting for measurement error</w:t>
-      </w:r>
-      <w:r>
-        <w:t xml:space="preserve"> </w:t>
-      </w:r>
-      <w:r>
-        <w:t xml:space="preserve">(Gillen, Snowberg, &amp; Yariv, 2019)</w:t>
-      </w:r>
-      <w:r>
-        <w:t xml:space="preserve"> </w:t>
-      </w:r>
-      <w:r>
-        <w:t xml:space="preserve">and using experimental techniques to isolate the effects of the competitiveness trait</w:t>
-      </w:r>
-      <w:r>
-        <w:t xml:space="preserve"> </w:t>
-      </w:r>
-      <w:r>
-        <w:t xml:space="preserve">(Veldhuizen, 2017)</w:t>
-      </w:r>
-      <w:r>
-        <w:t xml:space="preserve"> </w:t>
-      </w:r>
-      <w:r>
-        <w:t xml:space="preserve">suggests that risk attitude and confidence may fully explain the gender gap in the choice to compete. Regardless of whether competitiveness is a stand-alone trait, it is clear that confidence and risk attitude can generate differences in how men and women react to competitions. Thus, interventions designed to increase risk-taking or confidence in women may help reduce the gender difference in competitiveness.</w:t>
+        <w:t xml:space="preserve">. That is, risk attitudes do not affect whether women choose to compete against their own past performance, possibly because there is less uncertainty in the decision</w:t>
+      </w:r>
+      <w:r>
+        <w:t xml:space="preserve"> </w:t>
+      </w:r>
+      <w:r>
+        <w:t xml:space="preserve">(Apicella et al., 2017b)</w:t>
+      </w:r>
+      <w:r>
+        <w:t xml:space="preserve">. Thus, to the extent that preparation too can reduce uncertainty in performance, women may be more likely to compete when there are opportunities for preparation.</w:t>
       </w:r>
     </w:p>
     <w:p>
@@ -532,34 +701,7 @@
         <w:pStyle w:val="Textkrper"/>
       </w:pPr>
       <w:r>
-        <w:t xml:space="preserve">Confidence is conceptualized as the accuracy of one’s perceived performance or ability on a task</w:t>
-      </w:r>
-      <w:r>
-        <w:t xml:space="preserve"> </w:t>
-      </w:r>
-      <w:r>
-        <w:t xml:space="preserve">(Beyer &amp; Bowden, 1997)</w:t>
-      </w:r>
-      <w:r>
-        <w:t xml:space="preserve">. Since competitions, by definition, compare the performance among two or more individuals, they naturally lead to self-evaluation and comparative judgments of self with others - processes that are intimately linked to confidence. There is ample research to suggest that women are less (over)confident on average than men across a number of domains</w:t>
-      </w:r>
-      <w:r>
-        <w:t xml:space="preserve"> </w:t>
-      </w:r>
-      <w:r>
-        <w:t xml:space="preserve">(Bertrand, 2010; Beyer, 1990; Beyer &amp; Bowden, 1997; Croson &amp; Gneezy, 2009; Lundeberg, Fox, &amp; Puncochaf, 1994; Mobius, Niederle, Niehaus, &amp; Rosenblat, 2011; Niederle &amp; Vesterlund, 2007, 2011)</w:t>
-      </w:r>
-      <w:r>
-        <w:t xml:space="preserve">. Within the literature on the gender gap in competitiveness, confidence is operationalized as the belief about one’s relative performance during a competition, where individuals who have inaccurately high ratings of their performance are deemed overconfident. If an individual does not feel as though their performance is higher than individuals they are competing against, they are unlikely to make the decision to compete for fear of missing the opportunity to earn money, even if they would otherwise outperform their opponent. Although both men and women tend to be overconfident, women are far less likely to fall into the trap of overconfidence, which leads them to compete less often than they should, given their actual ability</w:t>
-      </w:r>
-      <w:r>
-        <w:t xml:space="preserve"> </w:t>
-      </w:r>
-      <w:r>
-        <w:t xml:space="preserve">(Niederle &amp; Vesterlund, 2007)</w:t>
-      </w:r>
-      <w:r>
-        <w:t xml:space="preserve">.</w:t>
+        <w:t xml:space="preserve">Notably, both knowing about an opportunity to prepare before competing and the actual act of preparing may encourage high-ability women to enter competitions more often. In knowing one can prepare beforehand, one may assume that they can resolve any discrepancies between their current ability and their desired ability level for competition or that they can reduce uncertainty surrounding their performance by preparing. This knowledge, in and of itself, may be sufficient to reduce gender differences in competitiveness, regardless of whether women actually take advantage of this opportunity. Additionally, the act of preparation may be uniquely motivating, since preparation allows an individual to observe an improvement in their performance over time and/or give them an opportunity to observe their performance, which may reduce the perceived uncertainty of competition. As such, women may choose to compete more after preparing for or practicing a task.</w:t>
       </w:r>
     </w:p>
     <w:p>
@@ -567,46 +709,47 @@
         <w:pStyle w:val="Textkrper"/>
       </w:pPr>
       <w:r>
-        <w:t xml:space="preserve">Women’s relatively lower levels of confidence in their performance partly explains this gender difference</w:t>
-      </w:r>
-      <w:r>
-        <w:t xml:space="preserve"> </w:t>
-      </w:r>
-      <w:r>
-        <w:t xml:space="preserve">(Niederle &amp; Vesterlund, 2011)</w:t>
-      </w:r>
-      <w:r>
-        <w:t xml:space="preserve">, so it is important to understand factors that may affect confidence prior to the decision to compete. Confidence on a task can improve with preparation and training</w:t>
-      </w:r>
-      <w:r>
-        <w:t xml:space="preserve"> </w:t>
-      </w:r>
-      <w:r>
-        <w:t xml:space="preserve">(Gist &amp; Mitchell, 1992; Schunk, 1981, 1982; Usher &amp; Pajares, 2008)</w:t>
-      </w:r>
-      <w:r>
-        <w:t xml:space="preserve">, since, in most cases, people are able to observe a gradual improvement in their skills over time. For instance,</w:t>
-      </w:r>
-      <w:r>
-        <w:t xml:space="preserve"> </w:t>
-      </w:r>
-      <w:r>
-        <w:t xml:space="preserve">Lent, Brown, Gover, and Nijjer (1996)</w:t>
-      </w:r>
-      <w:r>
-        <w:t xml:space="preserve"> </w:t>
-      </w:r>
-      <w:r>
-        <w:t xml:space="preserve">found that college students listed past performance accomplishments as the most influential factor in determining their math skill confidence. Other research directly manipulated mastery experiences, comparing its effects on confidence with vicarious experiences (e.g., watching others perform a task) and a control treatment without any intervention, finding that mastery increased confidence significantly more than vicarious experiences and the control treatment</w:t>
-      </w:r>
-      <w:r>
-        <w:t xml:space="preserve"> </w:t>
-      </w:r>
-      <w:r>
-        <w:t xml:space="preserve">(Bandura, Adams, &amp; Beyer, 1977)</w:t>
-      </w:r>
-      <w:r>
-        <w:t xml:space="preserve">. Based on previous evidence of the benefits of enactive mastery through preparation and training on confidence, providing women with an adequate opportunity to prepare before a task may alleviate the gender gap in choice to compete.</w:t>
+        <w:t xml:space="preserve">Here, we examined the role of preparation on the gender differences in willingness to compete through two experiments. In the first experiment, we tested whether simply knowing that there will be an opportunity to prepare before performing a task affects the gender gap in willingness to compete. That is, we manipulated participants’ knowledge of whether they had unlimited time to prepare before they made their decision to compete. We anticipated that participants with this information would be more inclined to compete compared to participants without this information and that this effect would be stronger for women, who tend to be relatively less confident. Thus, we expected an interaction between gender and condition on the choice to compete, along with a main effect of condition. In the second experiment, we examined how actual preparation influences the decision to compete. That is, we manipulated whether participants were required to prepare before making the decision to compete. Again, we expected that women in the preparation condition would be especially inclined to compete. In both experiments, we measured gender differences in actual preparation after administering the treatment and eliciting preferences to compete. Finally, we monetarily incentivized participants in both studies to correctly predict which gender would prepare and compete more. The research design, hypotheses, measures and analyses were preregistered unless otherwise stated and all analyses were conducted in R statistical software (version 4.0.3).</w:t>
+      </w:r>
+    </w:p>
+    <w:p>
+      <w:pPr>
+        <w:pStyle w:val="berschrift1"/>
+      </w:pPr>
+      <w:bookmarkStart w:id="22" w:name="study-1"/>
+      <w:r>
+        <w:t xml:space="preserve">2	Study 1</w:t>
+      </w:r>
+      <w:bookmarkEnd w:id="22"/>
+    </w:p>
+    <w:p>
+      <w:pPr>
+        <w:pStyle w:val="berschrift2"/>
+      </w:pPr>
+      <w:bookmarkStart w:id="23" w:name="methods"/>
+      <w:r>
+        <w:t xml:space="preserve">2.1	Methods</w:t>
+      </w:r>
+      <w:bookmarkEnd w:id="23"/>
+    </w:p>
+    <w:p>
+      <w:pPr>
+        <w:pStyle w:val="FirstParagraph"/>
+      </w:pPr>
+      <w:r>
+        <w:t xml:space="preserve">We recruited workers on Amazon Mechanical Turk for Study 1, and those who opted into the study had to pass several screening questions. Specifically, participants included in the paid portion of the study had to (i) identify their nationality as American and live in the United States, (ii) identify as male or female, and (iii) be using a computer (rather than a phone or tablet). If they did not meet these criteria, they did not proceed to the paid portion of the study. Additionally, upon reviewing the data, we had reason to suspect that some participants completed the study more than once. Specifically, some participants had the same IP address, MTurk ID, and were of the same gender. When entries matched on all three identifiers, we included only the first entry and excluded all subsequent entries. The final sample consisted of 1056 participants (53.60% women), with an average age of 37.74 (</w:t>
+      </w:r>
+      <w:r>
+        <w:rPr>
+          <w:i/>
+        </w:rPr>
+        <w:t xml:space="preserve">SD</w:t>
+      </w:r>
+      <w:r>
+        <w:t xml:space="preserve"> </w:t>
+      </w:r>
+      <w:r>
+        <w:t xml:space="preserve">= 13.19) years. 54 participants (53.70% women) dropped out of the study before finishing and we use their data when available.</w:t>
       </w:r>
     </w:p>
     <w:p>
@@ -614,34 +757,43 @@
         <w:pStyle w:val="Textkrper"/>
       </w:pPr>
       <w:r>
-        <w:t xml:space="preserve">Another variable that has been identified as a possible explanation for gender differences in competitiveness is risk attitude, typically construed as the preference for a certain gain over a gamble, even if the gamble has an equal or greater monetary expectation</w:t>
-      </w:r>
-      <w:r>
-        <w:t xml:space="preserve"> </w:t>
-      </w:r>
-      <w:r>
-        <w:t xml:space="preserve">(Kahneman &amp; Tversky, 1982)</w:t>
-      </w:r>
-      <w:r>
-        <w:t xml:space="preserve">. Payment based on the outcomes of a competition are inherently riskier than non-competitive payment schemes (e.g., guaranteed payment per unit of output) because in most cases, there is uncertainty surrounding one’s relative performance</w:t>
-      </w:r>
-      <w:r>
-        <w:t xml:space="preserve"> </w:t>
-      </w:r>
-      <w:r>
-        <w:t xml:space="preserve">(Niederle &amp; Vesterlund, 2011)</w:t>
-      </w:r>
-      <w:r>
-        <w:t xml:space="preserve">. Several studies across diverse settings have documented a gender difference in risk attitudes, where women tend to be more risk-averse than men on average</w:t>
-      </w:r>
-      <w:r>
-        <w:t xml:space="preserve"> </w:t>
-      </w:r>
-      <w:r>
-        <w:t xml:space="preserve">(Apicella et al., 2017a; Bertrand, 2010; Croson &amp; Gneezy, 2009)</w:t>
-      </w:r>
-      <w:r>
-        <w:t xml:space="preserve">. Because competitions are riskier and women tend to be more risk-averse, women may be more likely to compete when they know they can prepare, since preparing may increase one’s perceived likelihood of winning, and in turn, reduce the perceived risk of entering a competition.</w:t>
+        <w:t xml:space="preserve">Participants were told they would be completing a multiplication task where they would be able to choose how they would be paid for their performance. The task involved solving problems from multiplication tables 1-12 as quickly as possible within a two-minute period. They were provided an example of a question with the correct response and had to answer three practice problems correctly to proceed, as a test of their comprehension. After completing the comprehension questions, participants were randomly assigned to either a</w:t>
+      </w:r>
+      <w:r>
+        <w:t xml:space="preserve"> </w:t>
+      </w:r>
+      <w:r>
+        <w:t xml:space="preserve">“</w:t>
+      </w:r>
+      <w:r>
+        <w:t xml:space="preserve">knowledge of preparation</w:t>
+      </w:r>
+      <w:r>
+        <w:t xml:space="preserve">”</w:t>
+      </w:r>
+      <w:r>
+        <w:t xml:space="preserve"> </w:t>
+      </w:r>
+      <w:r>
+        <w:t xml:space="preserve">condition or a control condition. Participants in the</w:t>
+      </w:r>
+      <w:r>
+        <w:t xml:space="preserve"> </w:t>
+      </w:r>
+      <w:r>
+        <w:t xml:space="preserve">“</w:t>
+      </w:r>
+      <w:r>
+        <w:t xml:space="preserve">knowledge of preparation</w:t>
+      </w:r>
+      <w:r>
+        <w:t xml:space="preserve">”</w:t>
+      </w:r>
+      <w:r>
+        <w:t xml:space="preserve"> </w:t>
+      </w:r>
+      <w:r>
+        <w:t xml:space="preserve">condition were presented the following text:</w:t>
       </w:r>
     </w:p>
     <w:p>
@@ -649,7 +801,13 @@
         <w:pStyle w:val="Textkrper"/>
       </w:pPr>
       <w:r>
-        <w:t xml:space="preserve">Notably, both knowing about an opportunity to prepare before competing and the actual act of preparing may encourage high-ability women to enter competitions more often. In knowing one can prepare beforehand, one may assume that they can resolve any discrepancies between their current ability and their desired ability level for competition by preparing. This knowledge, in and of itself, may be sufficient to reduce gender differences in competitiveness, regardless of whether women actually take advantage of this opportunity. Additionally, the act of preparation may be uniquely motivating, since preparation allows an individual to observe an improvement in their performance over time. As such, women may choose to compete more after preparing (i.e., practicing and/or studying).</w:t>
+        <w:t xml:space="preserve">“</w:t>
+      </w:r>
+      <w:r>
+        <w:t xml:space="preserve">There is an option to practice/study before completing the multiplication task that is available to all participants. If you take this opportunity to practice/study, we will provide you with materials that may help boost your performance in the multiplication task. You will have unlimited time to practice/study before completing the task. You can stop practicing/studying at any point.</w:t>
+      </w:r>
+      <w:r>
+        <w:t xml:space="preserve">”</w:t>
       </w:r>
     </w:p>
     <w:p>
@@ -657,7 +815,7 @@
         <w:pStyle w:val="Textkrper"/>
       </w:pPr>
       <w:r>
-        <w:t xml:space="preserve">Here, we examined the role of preparation on the gender differences in willingness to compete through two experiments. In the first experiment, we tested whether simply knowing that there will be an opportunity to prepare before performing a task affects the gender gap in willingness to compete. That is, we manipulated participants’ knowledge of whether they had unlimited time to prepare before they made their decision to compete. We anticipated that participants with this information would be more inclined to compete compared to participants without this information. Thus, we expected an interaction between gender and condition on the choice to compete, along with a main effect of condition.</w:t>
+        <w:t xml:space="preserve">Participants assigned to the control condition simply proceeded without seeing this text. Then, all participants learned about the two possible payment schemes (either piece-rate or tournament) that they would have the option to choose from and had to correctly answer questions testing their comprehension of the payment schemes.</w:t>
       </w:r>
     </w:p>
     <w:p>
@@ -665,7 +823,7 @@
         <w:pStyle w:val="Textkrper"/>
       </w:pPr>
       <w:r>
-        <w:t xml:space="preserve">In the second experiment, we examined how actual preparation influences the decision to compete. That is, we manipulate whether participants were required to prepare before making this decision. Again, we expected that women in the preparation condition would be especially inclined to compete.</w:t>
+        <w:t xml:space="preserve">Under the piece-rate scheme participants were told that they would be paid $.10 for every problem answered correctly. Under the tournament scheme, participants were told that they would be paid $.20 for every problem they answered correctly, but only if they answered more questions correctly than a randomly assigned competitor. Participants in the experimental condition were reminded that they had the option to prepare before completing the task. The order of presentation of the tournament and piece-rate payment options was randomized for participants.</w:t>
       </w:r>
     </w:p>
     <w:p>
@@ -673,310 +831,177 @@
         <w:pStyle w:val="Textkrper"/>
       </w:pPr>
       <w:r>
-        <w:t xml:space="preserve">Across both studies, we also measured particpants’ lay beliefs about potential differences in decision to prepare and compete by monetarily incentivizing them to correctly predict which gender would prepare and compete more. The research design, hypotheses, measures and analyses were preregistered (</w:t>
-      </w:r>
-      <w:hyperlink r:id="rId22">
-        <w:r>
-          <w:rPr>
-            <w:rStyle w:val="Hyperlink"/>
-          </w:rPr>
-          <w:t xml:space="preserve">https://osf.io/q39a5/</w:t>
-        </w:r>
-      </w:hyperlink>
-      <w:r>
-        <w:t xml:space="preserve">) unless otherwise stated and all analyses were conducted in R statistical software (version 4.0.3).</w:t>
-      </w:r>
-    </w:p>
-    <w:p>
-      <w:pPr>
-        <w:pStyle w:val="berschrift1"/>
-      </w:pPr>
-      <w:bookmarkStart w:id="23" w:name="study-1"/>
-      <w:r>
-        <w:t xml:space="preserve">2	Study 1</w:t>
-      </w:r>
-      <w:bookmarkEnd w:id="23"/>
+        <w:t xml:space="preserve">After choosing a payment scheme, participants in both conditions were given an opportunity to prepare before the multiplication task. If they chose to prepare, participants were presented with each multiplication table, 1 through 12, in sequential order. Each multiplication table provided products of numbers up to 12. Thus, participants could use the table to study. Additionally, participants were asked if they wanted to complete practice problems. If they said yes, participants were asked to solve all multiples in that table and could only proceed to the next table if they answered all the questions correctly.</w:t>
+      </w:r>
+    </w:p>
+    <w:p>
+      <w:pPr>
+        <w:pStyle w:val="Textkrper"/>
+      </w:pPr>
+      <w:r>
+        <w:t xml:space="preserve">Once they completed all practice questions for a given times table, they were shown the multiplication table again and were asked if they would like to continue solving problems from that table or move onto the next multiplication table. This process was repeated for each multiplication table. Thus, we had two measures of preparation behavior: the decision to practice and the total number of times participants completed each multiplication table. The decision to practice measure conceptually captures a participants’ baseline willingness to prepare, before they know what the preparation will involve. Thereafter, the total number of preparation rounds reflects participants’ willingness to repeatedly prepare.</w:t>
+      </w:r>
+    </w:p>
+    <w:p>
+      <w:pPr>
+        <w:pStyle w:val="Textkrper"/>
+      </w:pPr>
+      <w:r>
+        <w:t xml:space="preserve">Following the preparation portion of the study, participants moved on to the paid portion of the study. They were required to solve as many problems as possible in two minutes. After completion, participants were told how many problems they answered correctly and completed a series of incentivized follow-up questions, including confidence and perceptions of gender differences. For these measures, participants were told one of these questions would be selected for a possible bonus payment, and if they answered the selected question correctly, they would earn a bonus of $.10. For the measure of confidence, participants were asked to correctly predict their relative performance compared to all other participants completing the task by indicating the decile of their score. Notably, the item was phrased so participants did not need to understand the word</w:t>
+      </w:r>
+      <w:r>
+        <w:t xml:space="preserve"> </w:t>
+      </w:r>
+      <w:r>
+        <w:t xml:space="preserve">“</w:t>
+      </w:r>
+      <w:r>
+        <w:t xml:space="preserve">decile,</w:t>
+      </w:r>
+      <w:r>
+        <w:t xml:space="preserve">”</w:t>
+      </w:r>
+      <w:r>
+        <w:t xml:space="preserve"> </w:t>
+      </w:r>
+      <w:r>
+        <w:t xml:space="preserve">but were asked instead:</w:t>
+      </w:r>
+      <w:r>
+        <w:t xml:space="preserve"> </w:t>
+      </w:r>
+      <w:r>
+        <w:t xml:space="preserve">“</w:t>
+      </w:r>
+      <w:r>
+        <w:t xml:space="preserve">If my performance is compared to that of all participants that completed the task, I think my score was…</w:t>
+      </w:r>
+      <w:r>
+        <w:t xml:space="preserve">”</w:t>
+      </w:r>
+      <w:r>
+        <w:t xml:space="preserve"> </w:t>
+      </w:r>
+      <w:r>
+        <w:t xml:space="preserve">with the options for responses ranging from</w:t>
+      </w:r>
+      <w:r>
+        <w:t xml:space="preserve"> </w:t>
+      </w:r>
+      <w:r>
+        <w:t xml:space="preserve">“</w:t>
+      </w:r>
+      <w:r>
+        <w:t xml:space="preserve">Better than all other participants</w:t>
+      </w:r>
+      <w:r>
+        <w:t xml:space="preserve">”</w:t>
+      </w:r>
+      <w:r>
+        <w:t xml:space="preserve"> </w:t>
+      </w:r>
+      <w:r>
+        <w:t xml:space="preserve">to</w:t>
+      </w:r>
+      <w:r>
+        <w:t xml:space="preserve"> </w:t>
+      </w:r>
+      <w:r>
+        <w:t xml:space="preserve">“</w:t>
+      </w:r>
+      <w:r>
+        <w:t xml:space="preserve">Better than none of the other participants</w:t>
+      </w:r>
+      <w:r>
+        <w:t xml:space="preserve">”</w:t>
+      </w:r>
+      <w:r>
+        <w:t xml:space="preserve"> </w:t>
+      </w:r>
+      <w:r>
+        <w:t xml:space="preserve">with 10% increments in between (e.g.,</w:t>
+      </w:r>
+      <w:r>
+        <w:t xml:space="preserve"> </w:t>
+      </w:r>
+      <w:r>
+        <w:t xml:space="preserve">“</w:t>
+      </w:r>
+      <w:r>
+        <w:t xml:space="preserve">Better than 50% of participants</w:t>
+      </w:r>
+      <w:r>
+        <w:t xml:space="preserve">”</w:t>
+      </w:r>
+      <w:r>
+        <w:t xml:space="preserve">). Participants were also asked to correctly predict which gender 1) correctly solved more problems 2) spent more time practicing before completing the multiplication task, and 3) chose the tournament payment option more.</w:t>
+      </w:r>
+    </w:p>
+    <w:p>
+      <w:pPr>
+        <w:pStyle w:val="Textkrper"/>
+      </w:pPr>
+      <w:r>
+        <w:t xml:space="preserve">Finally, participants completed a measure of risk aversion, where they answered if they generally are willing to take risks or try to avoid taking risks</w:t>
+      </w:r>
+      <w:r>
+        <w:t xml:space="preserve"> </w:t>
+      </w:r>
+      <w:r>
+        <w:t xml:space="preserve">(Dohmen &amp; Falk, 2011)</w:t>
+      </w:r>
+      <w:r>
+        <w:t xml:space="preserve"> </w:t>
+      </w:r>
+      <w:r>
+        <w:t xml:space="preserve">on a 10 point scale with 0 meaning participants are</w:t>
+      </w:r>
+      <w:r>
+        <w:t xml:space="preserve"> </w:t>
+      </w:r>
+      <w:r>
+        <w:t xml:space="preserve">“</w:t>
+      </w:r>
+      <w:r>
+        <w:t xml:space="preserve">Not at all willing to take risks</w:t>
+      </w:r>
+      <w:r>
+        <w:t xml:space="preserve">”</w:t>
+      </w:r>
+      <w:r>
+        <w:t xml:space="preserve"> </w:t>
+      </w:r>
+      <w:r>
+        <w:t xml:space="preserve">and 10 indicating participants are</w:t>
+      </w:r>
+      <w:r>
+        <w:t xml:space="preserve"> </w:t>
+      </w:r>
+      <w:r>
+        <w:t xml:space="preserve">“</w:t>
+      </w:r>
+      <w:r>
+        <w:t xml:space="preserve">Very willing to take risks.</w:t>
+      </w:r>
+      <w:r>
+        <w:t xml:space="preserve">”</w:t>
+      </w:r>
+      <w:r>
+        <w:t xml:space="preserve"> </w:t>
+      </w:r>
+      <w:r>
+        <w:t xml:space="preserve">To determine whether participants used additional tools to improve their performance on the task, we also asked participants about their use of calculators and perceptions of calculator use on the multiplication task. Neither of these measures was incentivized.</w:t>
+      </w:r>
     </w:p>
     <w:p>
       <w:pPr>
         <w:pStyle w:val="berschrift2"/>
       </w:pPr>
-      <w:bookmarkStart w:id="24" w:name="methods"/>
-      <w:r>
-        <w:t xml:space="preserve">2.1	Methods</w:t>
+      <w:bookmarkStart w:id="24" w:name="results"/>
+      <w:r>
+        <w:t xml:space="preserve">2.2	Results</w:t>
       </w:r>
       <w:bookmarkEnd w:id="24"/>
-    </w:p>
-    <w:p>
-      <w:pPr>
-        <w:pStyle w:val="FirstParagraph"/>
-      </w:pPr>
-      <w:r>
-        <w:t xml:space="preserve">We recruited workers on Amazon Mechanical Turk for Study 1, and those who opted into the study had to pass several screening questions. Specifically, participants included in the paid portion of the study had to (i) identify their nationality as American and live in the United States, (ii) identify as male or female, and (iii) be using a computer (rather than a phone or tablet). If they did not meet these criteria, they did not proceed to the paid portion of the study. Additionally, upon reviewing the data, we had reason to suspect that some participants completed the study more than once. Specifically, some participants had the same IP address, MTurk ID, and were of the same gender. When entries matched on all three identifiers, we included only the first entry and excluded all subsequent entries. The final sample consisted of 1056 participants (53.60% women), with an average age of 37.74 (</w:t>
-      </w:r>
-      <w:r>
-        <w:rPr>
-          <w:i/>
-        </w:rPr>
-        <w:t xml:space="preserve">SD</w:t>
-      </w:r>
-      <w:r>
-        <w:t xml:space="preserve"> </w:t>
-      </w:r>
-      <w:r>
-        <w:t xml:space="preserve">= 13.19) years. 54 participants (53.70% women) dropped out of the study before finishing and we use their data when available.</w:t>
-      </w:r>
-    </w:p>
-    <w:p>
-      <w:pPr>
-        <w:pStyle w:val="Textkrper"/>
-      </w:pPr>
-      <w:r>
-        <w:t xml:space="preserve">Participants were told they would be completing a multiplication task where they would be able to choose how they would be paid for their performance. The task involved solving problems from multiplication tables 1-12 as quickly as possible within a two-minute period. They were provided an example of a question with the correct response and had to answer three practice problems correctly to proceed, as a test of their comprehension. After completing the comprehension questions, participants were randomly assigned to either a</w:t>
-      </w:r>
-      <w:r>
-        <w:t xml:space="preserve"> </w:t>
-      </w:r>
-      <w:r>
-        <w:t xml:space="preserve">“</w:t>
-      </w:r>
-      <w:r>
-        <w:t xml:space="preserve">knowledge of preparation</w:t>
-      </w:r>
-      <w:r>
-        <w:t xml:space="preserve">”</w:t>
-      </w:r>
-      <w:r>
-        <w:t xml:space="preserve"> </w:t>
-      </w:r>
-      <w:r>
-        <w:t xml:space="preserve">condition or a control condition. Participants in the</w:t>
-      </w:r>
-      <w:r>
-        <w:t xml:space="preserve"> </w:t>
-      </w:r>
-      <w:r>
-        <w:t xml:space="preserve">“</w:t>
-      </w:r>
-      <w:r>
-        <w:t xml:space="preserve">knowledge of preparation</w:t>
-      </w:r>
-      <w:r>
-        <w:t xml:space="preserve">”</w:t>
-      </w:r>
-      <w:r>
-        <w:t xml:space="preserve"> </w:t>
-      </w:r>
-      <w:r>
-        <w:t xml:space="preserve">condition were presented the following text:</w:t>
-      </w:r>
-    </w:p>
-    <w:p>
-      <w:pPr>
-        <w:pStyle w:val="Textkrper"/>
-      </w:pPr>
-      <w:r>
-        <w:t xml:space="preserve">“</w:t>
-      </w:r>
-      <w:r>
-        <w:t xml:space="preserve">There is an option to practice/study before completing the multiplication task that is available to all participants. If you take this opportunity to practice/study, we will provide you with materials that may help boost your performance in the multiplication task. You will have unlimited time to practice/study before completing the task. You can stop practicing/studying at any point.</w:t>
-      </w:r>
-      <w:r>
-        <w:t xml:space="preserve">”</w:t>
-      </w:r>
-    </w:p>
-    <w:p>
-      <w:pPr>
-        <w:pStyle w:val="Textkrper"/>
-      </w:pPr>
-      <w:r>
-        <w:t xml:space="preserve">Participants assigned to the control condition simply proceeded without seeing this text. Then, all participants learned about the two possible payment schemes (either piece-rate or tournament) that they would have the option to choose from and had to correctly answer questions testing their comprehension of the payment schemes.</w:t>
-      </w:r>
-    </w:p>
-    <w:p>
-      <w:pPr>
-        <w:pStyle w:val="Textkrper"/>
-      </w:pPr>
-      <w:r>
-        <w:t xml:space="preserve">Under the piece-rate scheme participants were told that they would be paid $.10 for every problem answered correctly. Under the tournament scheme, participants were told that they would be paid $.20 for every problem they answered correctly, but only if they answered more questions correctly than a randomly assigned competitor. Participants in the experimental condition were reminded that they had the option to prepare before completing the task. The order of presentation of the tournament and piece-rate payment options was randomized for participants.</w:t>
-      </w:r>
-    </w:p>
-    <w:p>
-      <w:pPr>
-        <w:pStyle w:val="Textkrper"/>
-      </w:pPr>
-      <w:r>
-        <w:t xml:space="preserve">After choosing a payment scheme, participants in both conditions were given an opportunity to prepare before the multiplication task. If they chose to prepare, participants were presented with each multiplication table, 1 through 12, in sequential order. Each multiplication table provided products of numbers up to 12. Thus, participants could use the table to study. Additionally, participants were asked if they wanted to complete practice problems. If they said yes, participants were asked to solve all multiples in that table and could only proceed to the next table if they answered all the questions correctly.</w:t>
-      </w:r>
-    </w:p>
-    <w:p>
-      <w:pPr>
-        <w:pStyle w:val="Textkrper"/>
-      </w:pPr>
-      <w:r>
-        <w:t xml:space="preserve">Once they completed all practice questions for a given times table, they were shown the multiplication table again and were asked if they would like to continue solving problems from that table or move onto the next multiplication table. This process was repeated for each multiplication table. Thus, we had two measures of preparation behavior: the decision to practice and the total number of times participants completed each multiplication table. The decision to practice measure conceptually captures a participants’ baseline willingness to prepare, before they know what the preparation will involve. Thereafter, the total number of preparation rounds reflects participants’ willingness to repeatedly prepare.</w:t>
-      </w:r>
-    </w:p>
-    <w:p>
-      <w:pPr>
-        <w:pStyle w:val="Textkrper"/>
-      </w:pPr>
-      <w:r>
-        <w:t xml:space="preserve">Following the preparation portion of the study, participants moved on to the paid portion of the study. They were required to solve as many problems as possible in two minutes. After completion, participants were told how many problems they answered correctly and completed a series of incentivized follow-up questions, including confidence and perceptions of gender differences. For these measures, participants were told one of these questions would be selected for a possible bonus payment, and if they answered the selected question correctly, they would earn a bonus of $.10. For the measure of confidence, participants were asked to correctly predict their relative performance compared to all other participants completing the task by indicating the decile of their score. Notably, the item was phrased so participants did not need to understand the word</w:t>
-      </w:r>
-      <w:r>
-        <w:t xml:space="preserve"> </w:t>
-      </w:r>
-      <w:r>
-        <w:t xml:space="preserve">“</w:t>
-      </w:r>
-      <w:r>
-        <w:t xml:space="preserve">decile,</w:t>
-      </w:r>
-      <w:r>
-        <w:t xml:space="preserve">”</w:t>
-      </w:r>
-      <w:r>
-        <w:t xml:space="preserve"> </w:t>
-      </w:r>
-      <w:r>
-        <w:t xml:space="preserve">but were asked instead:</w:t>
-      </w:r>
-      <w:r>
-        <w:t xml:space="preserve"> </w:t>
-      </w:r>
-      <w:r>
-        <w:t xml:space="preserve">“</w:t>
-      </w:r>
-      <w:r>
-        <w:t xml:space="preserve">If my performance is compared to that of all participants that completed the task, I think my score was…</w:t>
-      </w:r>
-      <w:r>
-        <w:t xml:space="preserve">”</w:t>
-      </w:r>
-      <w:r>
-        <w:t xml:space="preserve"> </w:t>
-      </w:r>
-      <w:r>
-        <w:t xml:space="preserve">with the options for responses ranging from</w:t>
-      </w:r>
-      <w:r>
-        <w:t xml:space="preserve"> </w:t>
-      </w:r>
-      <w:r>
-        <w:t xml:space="preserve">“</w:t>
-      </w:r>
-      <w:r>
-        <w:t xml:space="preserve">Better than all other participants</w:t>
-      </w:r>
-      <w:r>
-        <w:t xml:space="preserve">”</w:t>
-      </w:r>
-      <w:r>
-        <w:t xml:space="preserve"> </w:t>
-      </w:r>
-      <w:r>
-        <w:t xml:space="preserve">to</w:t>
-      </w:r>
-      <w:r>
-        <w:t xml:space="preserve"> </w:t>
-      </w:r>
-      <w:r>
-        <w:t xml:space="preserve">“</w:t>
-      </w:r>
-      <w:r>
-        <w:t xml:space="preserve">Better than none of the other participants</w:t>
-      </w:r>
-      <w:r>
-        <w:t xml:space="preserve">”</w:t>
-      </w:r>
-      <w:r>
-        <w:t xml:space="preserve"> </w:t>
-      </w:r>
-      <w:r>
-        <w:t xml:space="preserve">with 10% increments in between (e.g.,</w:t>
-      </w:r>
-      <w:r>
-        <w:t xml:space="preserve"> </w:t>
-      </w:r>
-      <w:r>
-        <w:t xml:space="preserve">“</w:t>
-      </w:r>
-      <w:r>
-        <w:t xml:space="preserve">Better than 50% of participants</w:t>
-      </w:r>
-      <w:r>
-        <w:t xml:space="preserve">”</w:t>
-      </w:r>
-      <w:r>
-        <w:t xml:space="preserve">). Participants were also asked to correctly predict which gender 1) correctly solved more problems 2) spent more time practicing before completing the multiplication task, and 3) chose the tournament payment option more.</w:t>
-      </w:r>
-    </w:p>
-    <w:p>
-      <w:pPr>
-        <w:pStyle w:val="Textkrper"/>
-      </w:pPr>
-      <w:r>
-        <w:t xml:space="preserve">Finally, participants completed a measure of risk aversion, where they answered if they generally are willing to take risks or try to avoid taking risks</w:t>
-      </w:r>
-      <w:r>
-        <w:t xml:space="preserve"> </w:t>
-      </w:r>
-      <w:r>
-        <w:t xml:space="preserve">(Dohmen &amp; Falk, 2011)</w:t>
-      </w:r>
-      <w:r>
-        <w:t xml:space="preserve"> </w:t>
-      </w:r>
-      <w:r>
-        <w:t xml:space="preserve">on a 10 point scale with 0 meaning participants are</w:t>
-      </w:r>
-      <w:r>
-        <w:t xml:space="preserve"> </w:t>
-      </w:r>
-      <w:r>
-        <w:t xml:space="preserve">“</w:t>
-      </w:r>
-      <w:r>
-        <w:t xml:space="preserve">Not at all willing to take risks</w:t>
-      </w:r>
-      <w:r>
-        <w:t xml:space="preserve">”</w:t>
-      </w:r>
-      <w:r>
-        <w:t xml:space="preserve"> </w:t>
-      </w:r>
-      <w:r>
-        <w:t xml:space="preserve">and 10 indicating participants are</w:t>
-      </w:r>
-      <w:r>
-        <w:t xml:space="preserve"> </w:t>
-      </w:r>
-      <w:r>
-        <w:t xml:space="preserve">“</w:t>
-      </w:r>
-      <w:r>
-        <w:t xml:space="preserve">Very willing to take risks.</w:t>
-      </w:r>
-      <w:r>
-        <w:t xml:space="preserve">”</w:t>
-      </w:r>
-      <w:r>
-        <w:t xml:space="preserve"> </w:t>
-      </w:r>
-      <w:r>
-        <w:t xml:space="preserve">To determine whether participants used additional tools to improve their performance on the task, we also asked participants about their use of calculators and perceptions of calculator use on the multiplication task. Neither of these measures was incentivized.</w:t>
-      </w:r>
-    </w:p>
-    <w:p>
-      <w:pPr>
-        <w:pStyle w:val="berschrift2"/>
-      </w:pPr>
-      <w:bookmarkStart w:id="25" w:name="results"/>
-      <w:r>
-        <w:t xml:space="preserve">2.2	Results</w:t>
-      </w:r>
-      <w:bookmarkEnd w:id="25"/>
     </w:p>
     <w:p>
       <w:pPr>
@@ -1773,135 +1798,135 @@
       <w:pPr>
         <w:pStyle w:val="berschrift1"/>
       </w:pPr>
-      <w:bookmarkStart w:id="26" w:name="study-2"/>
+      <w:bookmarkStart w:id="25" w:name="study-2"/>
       <w:r>
         <w:t xml:space="preserve">3	Study 2</w:t>
       </w:r>
+      <w:bookmarkEnd w:id="25"/>
+    </w:p>
+    <w:p>
+      <w:pPr>
+        <w:pStyle w:val="berschrift2"/>
+      </w:pPr>
+      <w:bookmarkStart w:id="26" w:name="methods-1"/>
+      <w:r>
+        <w:t xml:space="preserve">3.1	Methods</w:t>
+      </w:r>
       <w:bookmarkEnd w:id="26"/>
     </w:p>
     <w:p>
       <w:pPr>
+        <w:pStyle w:val="FirstParagraph"/>
+      </w:pPr>
+      <w:r>
+        <w:t xml:space="preserve">Participants were recruited on Amazon Mechanical Turk using the same screening criteria as Study 1. Also, if participants had an identical IP address, MTurkID, and gender, we excluded their second response. The final sample consisted of 1076 participants (50.56% women), with an average age of 38.57 (</w:t>
+      </w:r>
+      <w:r>
+        <w:rPr>
+          <w:i/>
+        </w:rPr>
+        <w:t xml:space="preserve">SD</w:t>
+      </w:r>
+      <w:r>
+        <w:t xml:space="preserve"> </w:t>
+      </w:r>
+      <w:r>
+        <w:t xml:space="preserve">= 12.52) years. 62 participants (51.61% women) dropped out of the study before finishing.</w:t>
+      </w:r>
+    </w:p>
+    <w:p>
+      <w:pPr>
+        <w:pStyle w:val="Textkrper"/>
+      </w:pPr>
+      <w:r>
+        <w:t xml:space="preserve">As in Study 1, participants included in the study were told they would be completing a two-minute multiplication task (identical to the one used in Study 1) and would be able to choose a payment scheme for their performance. The instructions and payment per question were identical to Study 1. After being told about the rules for the multiplication task and passing the same comprehension questions used in Study 1, participants were assigned to either a preparation condition, where they were told they would complete several rounds of preparation before completing the multiplication task, or a control condition, where they were told they would complete several rounds of a counting task before continuing. Participants were randomly assigned to each condition. The participants in the preparation condition completed 12 rounds (one round per multiplication table), with 6 problems per round. The problems for each round were selected at random. Participants in the control condition were asked to complete 5 questions where they counted the number of zeros in a matrix of zeros and ones. After a 30-second break following completion of their respective tasks, all participants chose a payment scheme for the multiplication task, where the order of presentation was counterbalanced. That is, half of participants saw the tournament scheme presented as the first option and half saw the piece-rate payment scheme presented first.</w:t>
+      </w:r>
+    </w:p>
+    <w:p>
+      <w:pPr>
+        <w:pStyle w:val="Textkrper"/>
+      </w:pPr>
+      <w:r>
+        <w:t xml:space="preserve">After choosing a payment scheme, participants in both conditions had the option to spend (extra) time preparing for the multiplication task. Again, we had two measures of preparation behavior: the decision to practice and the total number of times participants completed the multiplication table. If they chose to prepare, participants were given two minutes to complete a randomly selected set of problems from all 12 multiplication tables. Once they finished the first two-minute preparation round, participants could opt into 4 more rounds of preparation, each two minutes long, before they moved on to the paid portion of the study.</w:t>
+      </w:r>
+    </w:p>
+    <w:p>
+      <w:pPr>
+        <w:pStyle w:val="Textkrper"/>
+      </w:pPr>
+      <w:r>
+        <w:t xml:space="preserve">Then, participants completed the paid multiplication task for two minutes. We included many of the same follow-up questions as in Study 1, including risk aversion, confidence, and perceptions of gender differences in preparation, competitiveness, and performance. Participants were incentivized to answer the questions about their confidence and perceptions of gender differences correctly, and were paid at the same rate as Study 1. We also asked participants if they wished they had more time to prepare for the multiplication task and included measures of their fatigue, field-specific ability beliefs, and interest in the multiplication task all on 1 (Strongly disagree) to 7 (Strongly agree) scales. For the fatigue scale, participants rated how fatigued and mentally exhausted they felt</w:t>
+      </w:r>
+      <w:r>
+        <w:t xml:space="preserve"> </w:t>
+      </w:r>
+      <w:r>
+        <w:t xml:space="preserve">(Milyavskaya, Galla, Inzlicht, &amp; Duckworth, 2018)</w:t>
+      </w:r>
+      <w:r>
+        <w:t xml:space="preserve">. Participants indicated the degree to which they</w:t>
+      </w:r>
+      <w:r>
+        <w:t xml:space="preserve"> </w:t>
+      </w:r>
+      <w:r>
+        <w:t xml:space="preserve">“</w:t>
+      </w:r>
+      <w:r>
+        <w:t xml:space="preserve">enjoyed completing the multiplication task</w:t>
+      </w:r>
+      <w:r>
+        <w:t xml:space="preserve">”</w:t>
+      </w:r>
+      <w:r>
+        <w:t xml:space="preserve"> </w:t>
+      </w:r>
+      <w:r>
+        <w:t xml:space="preserve">for the interest scale</w:t>
+      </w:r>
+      <w:r>
+        <w:t xml:space="preserve"> </w:t>
+      </w:r>
+      <w:r>
+        <w:t xml:space="preserve">(Milyavskaya et al., 2018)</w:t>
+      </w:r>
+      <w:r>
+        <w:t xml:space="preserve">. Finally, to measure field-specific ability beliefs, we asked participants how much they perceived success in math depends on ability versus effort through six questions (e.g.,</w:t>
+      </w:r>
+      <w:r>
+        <w:t xml:space="preserve"> </w:t>
+      </w:r>
+      <w:r>
+        <w:t xml:space="preserve">“</w:t>
+      </w:r>
+      <w:r>
+        <w:t xml:space="preserve">If you want to succeed in math, hard work alone just won’t cut it; you need to have an innate gift or talent</w:t>
+      </w:r>
+      <w:r>
+        <w:t xml:space="preserve">”</w:t>
+      </w:r>
+      <w:r>
+        <w:t xml:space="preserve">)</w:t>
+      </w:r>
+      <w:r>
+        <w:t xml:space="preserve"> </w:t>
+      </w:r>
+      <w:r>
+        <w:t xml:space="preserve">(Meyer, Cimpian, &amp; Leslie, 2015)</w:t>
+      </w:r>
+      <w:r>
+        <w:t xml:space="preserve">.</w:t>
+      </w:r>
+    </w:p>
+    <w:p>
+      <w:pPr>
         <w:pStyle w:val="berschrift2"/>
       </w:pPr>
-      <w:bookmarkStart w:id="27" w:name="methods-1"/>
-      <w:r>
-        <w:t xml:space="preserve">3.1	Methods</w:t>
+      <w:bookmarkStart w:id="27" w:name="results-1"/>
+      <w:r>
+        <w:t xml:space="preserve">3.2	Results</w:t>
       </w:r>
       <w:bookmarkEnd w:id="27"/>
-    </w:p>
-    <w:p>
-      <w:pPr>
-        <w:pStyle w:val="FirstParagraph"/>
-      </w:pPr>
-      <w:r>
-        <w:t xml:space="preserve">Participants were recruited on Amazon Mechanical Turk using the same screening criteria as Study 1. Also, if participants had an identical IP address, MTurkID, and gender, we excluded their second response. The final sample consisted of 1076 participants (50.56% women), with an average age of 38.57 (</w:t>
-      </w:r>
-      <w:r>
-        <w:rPr>
-          <w:i/>
-        </w:rPr>
-        <w:t xml:space="preserve">SD</w:t>
-      </w:r>
-      <w:r>
-        <w:t xml:space="preserve"> </w:t>
-      </w:r>
-      <w:r>
-        <w:t xml:space="preserve">= 12.52) years. 62 participants (51.61% women) dropped out of the study before finishing.</w:t>
-      </w:r>
-    </w:p>
-    <w:p>
-      <w:pPr>
-        <w:pStyle w:val="Textkrper"/>
-      </w:pPr>
-      <w:r>
-        <w:t xml:space="preserve">As in Study 1, participants included in the study were told they would be completing a two-minute multiplication task (identical to the one used in Study 1) and would be able to choose a payment scheme for their performance. The instructions and payment per question were identical to Study 1. After being told about the rules for the multiplication task and passing the same comprehension questions used in Study 1, participants were assigned to either a preparation condition, where they were told they would complete several rounds of preparation before completing the multiplication task, or a control condition, where they were told they would complete several rounds of a counting task before continuing. Participants were randomly assigned to each condition. The participants in the preparation condition completed 12 rounds (one round per multiplication table), with 6 problems per round. The problems for each round were selected at random. Participants in the control condition were asked to complete 5 questions where they counted the number of zeros in a matrix of zeros and ones. After a 30-second break following completion of their respective tasks, all participants chose a payment scheme for the multiplication task, where the order of presentation was counterbalanced. That is, half of participants saw the tournament scheme presented as the first option and half saw the piece-rate payment scheme presented first.</w:t>
-      </w:r>
-    </w:p>
-    <w:p>
-      <w:pPr>
-        <w:pStyle w:val="Textkrper"/>
-      </w:pPr>
-      <w:r>
-        <w:t xml:space="preserve">After choosing a payment scheme, participants in both conditions had the option to spend (extra) time preparing for the multiplication task. Again, we had two measures of preparation behavior: the decision to practice and the total number of times participants completed the multiplication table. If they chose to prepare, participants were given two minutes to complete a randomly selected set of problems from all 12 multiplication tables. Once they finished the first two-minute preparation round, participants could opt into 4 more rounds of preparation, each two minutes long, before they moved on to the paid portion of the study.</w:t>
-      </w:r>
-    </w:p>
-    <w:p>
-      <w:pPr>
-        <w:pStyle w:val="Textkrper"/>
-      </w:pPr>
-      <w:r>
-        <w:t xml:space="preserve">Then, participants completed the paid multiplication task for two minutes. We included many of the same follow-up questions as in Study 1, including risk aversion, confidence, and perceptions of gender differences in preparation, competitiveness, and performance. Participants were incentivized to answer the questions about their confidence and perceptions of gender differences correctly, and were paid at the same rate as Study 1. We also asked participants if they wished they had more time to prepare for the multiplication task and included measures of their fatigue, field-specific ability beliefs, and interest in the multiplication task all on 1 (Strongly disagree) to 7 (Strongly agree) scales. For the fatigue scale, participants rated how fatigued and mentally exhausted they felt</w:t>
-      </w:r>
-      <w:r>
-        <w:t xml:space="preserve"> </w:t>
-      </w:r>
-      <w:r>
-        <w:t xml:space="preserve">(Milyavskaya, Galla, Inzlicht, &amp; Duckworth, 2018)</w:t>
-      </w:r>
-      <w:r>
-        <w:t xml:space="preserve">. Participants indicated the degree to which they</w:t>
-      </w:r>
-      <w:r>
-        <w:t xml:space="preserve"> </w:t>
-      </w:r>
-      <w:r>
-        <w:t xml:space="preserve">“</w:t>
-      </w:r>
-      <w:r>
-        <w:t xml:space="preserve">enjoyed completing the multiplication task</w:t>
-      </w:r>
-      <w:r>
-        <w:t xml:space="preserve">”</w:t>
-      </w:r>
-      <w:r>
-        <w:t xml:space="preserve"> </w:t>
-      </w:r>
-      <w:r>
-        <w:t xml:space="preserve">for the interest scale</w:t>
-      </w:r>
-      <w:r>
-        <w:t xml:space="preserve"> </w:t>
-      </w:r>
-      <w:r>
-        <w:t xml:space="preserve">(Milyavskaya et al., 2018)</w:t>
-      </w:r>
-      <w:r>
-        <w:t xml:space="preserve">. Finally, to measure field-specific ability beliefs, we asked participants how much they perceived success in math depends on ability versus effort through six questions (e.g.,</w:t>
-      </w:r>
-      <w:r>
-        <w:t xml:space="preserve"> </w:t>
-      </w:r>
-      <w:r>
-        <w:t xml:space="preserve">“</w:t>
-      </w:r>
-      <w:r>
-        <w:t xml:space="preserve">If you want to succeed in math, hard work alone just won’t cut it; you need to have an innate gift or talent</w:t>
-      </w:r>
-      <w:r>
-        <w:t xml:space="preserve">”</w:t>
-      </w:r>
-      <w:r>
-        <w:t xml:space="preserve">)</w:t>
-      </w:r>
-      <w:r>
-        <w:t xml:space="preserve"> </w:t>
-      </w:r>
-      <w:r>
-        <w:t xml:space="preserve">(Meyer, Cimpian, &amp; Leslie, 2015)</w:t>
-      </w:r>
-      <w:r>
-        <w:t xml:space="preserve">.</w:t>
-      </w:r>
-    </w:p>
-    <w:p>
-      <w:pPr>
-        <w:pStyle w:val="berschrift2"/>
-      </w:pPr>
-      <w:bookmarkStart w:id="28" w:name="results-1"/>
-      <w:r>
-        <w:t xml:space="preserve">3.2	Results</w:t>
-      </w:r>
-      <w:bookmarkEnd w:id="28"/>
     </w:p>
     <w:p>
       <w:pPr>
@@ -2298,409 +2323,180 @@
       <w:pPr>
         <w:pStyle w:val="berschrift1"/>
       </w:pPr>
-      <w:bookmarkStart w:id="29" w:name="discussion"/>
+      <w:bookmarkStart w:id="28" w:name="discussion"/>
       <w:r>
         <w:t xml:space="preserve">4	Discussion</w:t>
       </w:r>
+      <w:bookmarkEnd w:id="28"/>
+    </w:p>
+    <w:p>
+      <w:pPr>
+        <w:pStyle w:val="FirstParagraph"/>
+      </w:pPr>
+      <w:r>
+        <w:t xml:space="preserve">Previous research suggests that women tend to be more risk-averse</w:t>
+      </w:r>
+      <w:r>
+        <w:t xml:space="preserve"> </w:t>
+      </w:r>
+      <w:r>
+        <w:t xml:space="preserve">(Bertrand, 2010; Croson &amp; Gneezy, 2009; Dohmen et al., 2011; Eckel &amp; Grossman, 2008)</w:t>
+      </w:r>
+      <w:r>
+        <w:t xml:space="preserve"> </w:t>
+      </w:r>
+      <w:r>
+        <w:t xml:space="preserve">and less confident</w:t>
+      </w:r>
+      <w:r>
+        <w:t xml:space="preserve"> </w:t>
+      </w:r>
+      <w:r>
+        <w:t xml:space="preserve">(Barber &amp; Odean, 2001; Bertrand et al., 2010; Croson &amp; Gneezy, 2009; Lundeberg et al., 1994; Mobius et al., 2011)</w:t>
+      </w:r>
+      <w:r>
+        <w:t xml:space="preserve">, which affects their decisions to compete. Since confidence and risk attitudes may be affected by the opportunity to prepare, women may be more likely to compete when they have the opportunity to prepare before entering a competition. Through two experiments, we explored whether the opportunity to prepare affects gender differences in competitiveness and whether there are gender differences in willingness to prepare. First, we find no evidence that preparation increases men or women’s willingness to compete. However, and notably, we discovered a sizable gender difference in preparation. In study 1, we found that women were 75.47% more likely to choose to practice. We replicated this finding in study 2, where women were 18.62% more likely to practice, even though half of participants were required to prepare for several minutes beforehand. This effect is especially noteworthy since we are drawing from a participant pool (MTurk) where participants could be earning money for their participation through a nearly limitless supply of other studies, so the opportunity costs of preparing may be greater for MTurkers.</w:t>
+      </w:r>
+    </w:p>
+    <w:p>
+      <w:pPr>
+        <w:pStyle w:val="Textkrper"/>
+      </w:pPr>
+      <w:r>
+        <w:t xml:space="preserve">To our knowledge, these studies are the first to demonstrate a gender difference in preparation among adults who must explicitly opt into preparation. However, previous findings within educational contexts have found that women are more likely than men to value dedication and mastery</w:t>
+      </w:r>
+      <w:r>
+        <w:t xml:space="preserve"> </w:t>
+      </w:r>
+      <w:r>
+        <w:t xml:space="preserve">(Kenney-Benson, Pomerantz, Ryan, &amp; Patrick, 2006; Leslie, Cimpian, Meyer, &amp; Freeland, 2015)</w:t>
+      </w:r>
+      <w:r>
+        <w:t xml:space="preserve">, emphasize the importance of hard work</w:t>
+      </w:r>
+      <w:r>
+        <w:t xml:space="preserve"> </w:t>
+      </w:r>
+      <w:r>
+        <w:t xml:space="preserve">(Hirt &amp; Mccrea, 2009; Mccrea et al., 2008a, 2008b)</w:t>
+      </w:r>
+      <w:r>
+        <w:t xml:space="preserve">, and spend more time preparing than men for an intellectual evaluation when they were told that practice improved future performance</w:t>
+      </w:r>
+      <w:r>
+        <w:t xml:space="preserve"> </w:t>
+      </w:r>
+      <w:r>
+        <w:t xml:space="preserve">(Kimble &amp; Hirt, 2005)</w:t>
+      </w:r>
+      <w:r>
+        <w:t xml:space="preserve">. For instance, in a study examining school-aged children’s approach to learning math, researchers found that girls, compared to boys, reported being more motivated to</w:t>
+      </w:r>
+      <w:r>
+        <w:t xml:space="preserve"> </w:t>
+      </w:r>
+      <w:r>
+        <w:t xml:space="preserve">“</w:t>
+      </w:r>
+      <w:r>
+        <w:t xml:space="preserve">master</w:t>
+      </w:r>
+      <w:r>
+        <w:t xml:space="preserve">”</w:t>
+      </w:r>
+      <w:r>
+        <w:t xml:space="preserve"> </w:t>
+      </w:r>
+      <w:r>
+        <w:t xml:space="preserve">their schoolwork and engage in more effortful learning strategies</w:t>
+      </w:r>
+      <w:r>
+        <w:t xml:space="preserve"> </w:t>
+      </w:r>
+      <w:r>
+        <w:t xml:space="preserve">(Kenney-Benson et al., 2006)</w:t>
+      </w:r>
+      <w:r>
+        <w:t xml:space="preserve">.</w:t>
+      </w:r>
+    </w:p>
+    <w:p>
+      <w:pPr>
+        <w:pStyle w:val="Textkrper"/>
+      </w:pPr>
+      <w:r>
+        <w:t xml:space="preserve">The observed gender difference in preparation may be driven by women’s relatively greater desire to reduce uncertainty around their future performance (given their greater average risk aversion) and/or increase their performance (given their lower average confidence). Indeed, mastery is an important driver of confidence</w:t>
+      </w:r>
+      <w:r>
+        <w:t xml:space="preserve"> </w:t>
+      </w:r>
+      <w:r>
+        <w:t xml:space="preserve">(for review, see Gist &amp; Mitchell, 1992; Usher &amp; Pajares, 2008)</w:t>
+      </w:r>
+      <w:r>
+        <w:t xml:space="preserve">. While it is possible that confidence and risk aversion may be driving the gender difference in preparation, it is important to note that preparation in our studies did not increase competitiveness in either men or women. Because participants were able to choose to prepare in study 2, we are unable identify whether preparation causally affected confidence and/or risk aversion. Future work should examine the bidirectional relationships between confidence and preparation and risk and preparation. Of course, other explanations for the gender differences in preparation may also exist, including relative differences in real or perceived opportunity costs, how rewarding it is to prepare, and/or enjoyment on the task.</w:t>
+      </w:r>
+    </w:p>
+    <w:p>
+      <w:pPr>
+        <w:pStyle w:val="Textkrper"/>
+      </w:pPr>
+      <w:r>
+        <w:t xml:space="preserve">Again, we find little evidence that preparation affects willingness to compete. However, it is possible that we may have found an effect of preparation had we given participants unlimited time to prepare so that they mastered the material or reached their desired level of proficiency. In fact, by limiting the amount of time to prepare in study 2, we may have unintentionally undermined confidence. For instance, participants may have been made more aware of the discrepancy between their current ability and their desired ability. Even more, having limited time to prepare may also have been stressful to participants and to offset this stress, some participants may have opted for the less stressful piece-rate payment scheme. Thus, future work examining the role of preparation on competition should examine how unlimited preparation and perceived level of mastery influence decisions to compete.</w:t>
+      </w:r>
+    </w:p>
+    <w:p>
+      <w:pPr>
+        <w:pStyle w:val="Textkrper"/>
+      </w:pPr>
+      <w:r>
+        <w:t xml:space="preserve">Finally, we showed that participants accurately predicted the observed gender differences in preparation and competitiveness, regardless of their own choice to prepare or compete, suggesting that they observe these behaviors directly in their own lives and/or have learned about stereotypes surrounding these behaviors. There is extensive work suggesting that beliefs about identity-based behavior actually affect behavior</w:t>
+      </w:r>
+      <w:r>
+        <w:t xml:space="preserve"> </w:t>
+      </w:r>
+      <w:r>
+        <w:t xml:space="preserve">(Akerlof &amp; Kranton, 2000; Babcock, Bowles, &amp; Bear, 2012; Benjamin, Choi, &amp; Strickland, 2010; Bertrand, Kamenica, &amp; Pan, 2015; Bowles, Babcock, &amp; Lai, 2007; Smith &amp; Huntoon, 2014; Toosi, Mor, Semnani-Azad, Phillips, &amp; Amanatullah, 2019)</w:t>
+      </w:r>
+      <w:r>
+        <w:t xml:space="preserve">. Our findings would suggest that any observed gender differences in behavior may be generalizable to other contexts. In both cases, participants’ accuracy in predicting the gender differences in competitiveness and preparation would suggest that these are not isolated findings, but in fact are representative of gender differences in other contexts, such as organizations. One step to improve gender equality within organizations is to take these gender differences into account when making decisions on how to organize reward structures and communicate these structures to employees, and to reward cooperation and other forms of work on par with competition.</w:t>
+      </w:r>
+    </w:p>
+    <w:p>
+      <w:pPr>
+        <w:pStyle w:val="Textkrper"/>
+      </w:pPr>
+      <w:r>
+        <w:t xml:space="preserve">While we built off an extensive and laudable literature on gender differences in competitiveness, we have unearthed a new gender difference in preparation. As this is a new area of research, there are many promising and exciting avenues for future exploration, all of which have the potential to inform policy. First, future work should explore whether these results generalize to other populations and tasks. Second, future work should examine the impact of preparation on performance. Do women overprepare? Do men underprepare? What are the opportunity costs to preparing? And finally, how do competitions themselves affect gender differences in the choice to prepare?</w:t>
+      </w:r>
+    </w:p>
+    <w:p>
+      <w:pPr>
+        <w:pStyle w:val="Textkrper"/>
+      </w:pPr>
+      <w:r>
+        <w:t xml:space="preserve">Much of the research on gender differences in competitiveness is focused on designing interventions to increase women’s competitiveness, with less attention paid to potential downstream consequences of these interventions. Here we show that preparation has no impact on willingness to compete, while discovering a gender difference in preparation. Future work should explore the implications of these findings further, especially within organizations, where these effects may have a long-lasting impact on gender differences in economic outcomes.</w:t>
+      </w:r>
+    </w:p>
+    <w:p>
+      <w:pPr>
+        <w:pStyle w:val="berschrift1"/>
+      </w:pPr>
+      <w:bookmarkStart w:id="29" w:name="figures"/>
+      <w:r>
+        <w:t xml:space="preserve">5	Figures</w:t>
+      </w:r>
       <w:bookmarkEnd w:id="29"/>
     </w:p>
     <w:p>
       <w:pPr>
-        <w:pStyle w:val="FirstParagraph"/>
-      </w:pPr>
-      <w:r>
-        <w:t xml:space="preserve">Previous research suggests that women tend to be more risk-averse</w:t>
-      </w:r>
-      <w:r>
-        <w:t xml:space="preserve"> </w:t>
-      </w:r>
-      <w:r>
-        <w:t xml:space="preserve">(Bertrand, 2010; Croson &amp; Gneezy, 2009; Dohmen et al., 2011; Eckel &amp; Grossman, 2008)</w:t>
-      </w:r>
-      <w:r>
-        <w:t xml:space="preserve"> </w:t>
-      </w:r>
-      <w:r>
-        <w:t xml:space="preserve">and less confident</w:t>
-      </w:r>
-      <w:r>
-        <w:t xml:space="preserve"> </w:t>
-      </w:r>
-      <w:r>
-        <w:t xml:space="preserve">(Barber &amp; Odean, 2001; Bertrand et al., 2010; Croson &amp; Gneezy, 2009; Lundeberg et al., 1994; Mobius et al., 2011)</w:t>
-      </w:r>
-      <w:r>
-        <w:t xml:space="preserve">, which affects their decisions to compete. Since confidence and risk attitude may be affected by the opportunity to prepare, women may be more likely to compete when they have the opportunity to prepare before entering a competition. Through two experiments, we explored whether the opportunity to prepare affects gender differences in competitiveness and whether there are gender differences in willingness to prepare. Most notably, we discovered and then replicated a sizable gender difference in the willingness to prepare for a multiplication task, even though women chose to compete less and even after all participants were required to prepare.</w:t>
-      </w:r>
-    </w:p>
-    <w:p>
-      <w:pPr>
-        <w:pStyle w:val="Textkrper"/>
-      </w:pPr>
-      <w:r>
-        <w:t xml:space="preserve">Although previous findings within educational contexts are suggestive of gender differences in willingness to prepare (e.g., greater motivation to master schoolwork and engage in effortful learning strategies)</w:t>
-      </w:r>
-      <w:r>
-        <w:t xml:space="preserve"> </w:t>
-      </w:r>
-      <w:r>
-        <w:t xml:space="preserve">(Kenney-Benson, Pomerantz, Ryan, &amp; Patrick, 2006)</w:t>
-      </w:r>
-      <w:r>
-        <w:t xml:space="preserve">, our studies are the first to demonstrate a gender difference in preparation among adults who must explicitly opt into preparation. This effect is especially noteworthy since we are drawing from a participant pool (MTurk) where participants could be earning money for their participation through a nearly limitless supply of other studies, so any possible opportunity costs of choosing to spend extra time preparing are more palpable than in other contexts.</w:t>
-      </w:r>
-    </w:p>
-    <w:p>
-      <w:pPr>
-        <w:pStyle w:val="Textkrper"/>
-      </w:pPr>
-      <w:r>
-        <w:t xml:space="preserve">The observed gender difference in the willingness to prepare may be driven by women’s greater desire (relative to men) to reduce uncertainty around their future performance (given their greater average risk aversion) and/or increase their perceived ability (given their lower average confidence). Indeed, mastery is an important driver of confidence</w:t>
-      </w:r>
-      <w:r>
-        <w:t xml:space="preserve"> </w:t>
-      </w:r>
-      <w:r>
-        <w:t xml:space="preserve">(for review, see Gist &amp; Mitchell, 1992; Usher &amp; Pajares, 2008)</w:t>
-      </w:r>
-      <w:r>
-        <w:t xml:space="preserve"> </w:t>
-      </w:r>
-      <w:r>
-        <w:t xml:space="preserve">and there is no theoretical or empirical reason to suspect that women would be less concerned with mastery than men. In fact, research suggests that women are just as likely as men to compete when competing against their own past performance, suggesting an equal desire for self-improvement</w:t>
-      </w:r>
-      <w:r>
-        <w:t xml:space="preserve"> </w:t>
-      </w:r>
-      <w:r>
-        <w:t xml:space="preserve">(Apicella et al., 2017b)</w:t>
-      </w:r>
-      <w:r>
-        <w:t xml:space="preserve">.</w:t>
-      </w:r>
-    </w:p>
-    <w:p>
-      <w:pPr>
-        <w:pStyle w:val="Textkrper"/>
-      </w:pPr>
-      <w:r>
-        <w:t xml:space="preserve">Alternatively, women may intrinsically value practicing more than men. Indeed, there is a small literature suggesting that women are more likely than men to value dedication and mastery</w:t>
-      </w:r>
-      <w:r>
-        <w:t xml:space="preserve"> </w:t>
-      </w:r>
-      <w:r>
-        <w:t xml:space="preserve">(Kenney-Benson et al., 2006; Leslie, Cimpian, Meyer, &amp; Freeland, 2015)</w:t>
-      </w:r>
-      <w:r>
-        <w:t xml:space="preserve">, emphasize the importance of hard work</w:t>
-      </w:r>
-      <w:r>
-        <w:t xml:space="preserve"> </w:t>
-      </w:r>
-      <w:r>
-        <w:t xml:space="preserve">(Hirt &amp; Mccrea, 2009; Mccrea et al., 2008a, 2008b)</w:t>
-      </w:r>
-      <w:r>
-        <w:t xml:space="preserve">, and spend more time preparing than men in general</w:t>
-      </w:r>
-      <w:r>
-        <w:t xml:space="preserve"> </w:t>
-      </w:r>
-      <w:r>
-        <w:t xml:space="preserve">(Kimble &amp; Hirt, 2005)</w:t>
-      </w:r>
-      <w:r>
-        <w:t xml:space="preserve">. For instance, in a study examining school-aged children’s approach to learning math, researchers found that girls, compared to boys, reported being more motivated to</w:t>
-      </w:r>
-      <w:r>
-        <w:t xml:space="preserve"> </w:t>
-      </w:r>
-      <w:r>
-        <w:t xml:space="preserve">“</w:t>
-      </w:r>
-      <w:r>
-        <w:t xml:space="preserve">master</w:t>
-      </w:r>
-      <w:r>
-        <w:t xml:space="preserve">”</w:t>
-      </w:r>
-      <w:r>
-        <w:t xml:space="preserve"> </w:t>
-      </w:r>
-      <w:r>
-        <w:t xml:space="preserve">their schoolwork and engage in more effortful learning strategies</w:t>
-      </w:r>
-      <w:r>
-        <w:t xml:space="preserve"> </w:t>
-      </w:r>
-      <w:r>
-        <w:t xml:space="preserve">(Kenney-Benson et al., 2006)</w:t>
-      </w:r>
-      <w:r>
-        <w:t xml:space="preserve">.</w:t>
-      </w:r>
-    </w:p>
-    <w:p>
-      <w:pPr>
-        <w:pStyle w:val="Textkrper"/>
-      </w:pPr>
-      <w:r>
-        <w:t xml:space="preserve">We also found that neither the knowledge of the opportunity to prepare nor the act of preparation itself affected participants’ willingness to compete, which was surprising, given the previous literature suggesting that mastery is one of the most important determinants of confidence in tasks</w:t>
-      </w:r>
-      <w:r>
-        <w:t xml:space="preserve"> </w:t>
-      </w:r>
-      <w:r>
-        <w:t xml:space="preserve">(for review, see Gist &amp; Mitchell, 1992; Usher &amp; Pajares, 2008)</w:t>
-      </w:r>
-      <w:r>
-        <w:t xml:space="preserve">. Since confidence and risk attitude were measured after providing the additional option to prepare, we cannot identify whether these factors drove the null effect of condition. It is possible that the opportunity to prepare may have made participants more aware of the discrepancy between their current ability and their desired ability threshold for preparation. This increased awareness of the discrepancy may have affected participants’ confidence and/or risk attitude, in turn negating any benefits of the opportunity to prepare on the decision to compete. We intend to explore this possibility in a future study. Finally, we showed that participants accurately predicted the observed gender differences in behavior, suggesting that they observe these behaviors directly in their own lives and/or have learned about stereotypes surrounding these behaviors. There is extensive work suggesting that beliefs about identity-based behavior actually affect behavior</w:t>
-      </w:r>
-      <w:r>
-        <w:t xml:space="preserve"> </w:t>
-      </w:r>
-      <w:r>
-        <w:t xml:space="preserve">(Akerlof &amp; Kranton, 2000; Babcock, Bowles, &amp; Bear, 2012; Benjamin, Choi, &amp; Strickland, 2010; Bertrand, Kamenica, &amp; Pan, 2015; Bowles, Babcock, &amp; Lai, 2007; Smith &amp; Huntoon, 2014; Toosi, Mor, Semnani-Azad, Phillips, &amp; Amanatullah, 2019)</w:t>
-      </w:r>
-      <w:r>
-        <w:t xml:space="preserve">. If participants accurately predict gender differences in preparation and competition, it would suggest that any observed gender differences in behavior may be generalizable to other contexts.</w:t>
-      </w:r>
-    </w:p>
-    <w:p>
-      <w:pPr>
-        <w:pStyle w:val="Textkrper"/>
-      </w:pPr>
-      <w:r>
-        <w:t xml:space="preserve">In both cases, participants’ accuracy in predicting the gender differences in competitiveness and preparation would suggest that these are not isolated findings, but in fact are representative of gender differences in other contexts, such as organizations. Since the choice to compete and prepare have the potential to affect employees’ success within organizations, our findings suggest that organizational decisions and communication should account for these gender differences to reduce persistent gender gaps in labor market outcomes.</w:t>
-      </w:r>
-    </w:p>
-    <w:p>
-      <w:pPr>
         <w:pStyle w:val="berschrift2"/>
       </w:pPr>
-      <w:bookmarkStart w:id="30" w:name="X95c29cc40d9f050c737be39735822e591c7a9b9"/>
-      <w:r>
-        <w:t xml:space="preserve">4.1	Implications of opportunity costs of overpreparing before competitions</w:t>
+      <w:bookmarkStart w:id="30" w:name="study-1-1"/>
+      <w:r>
+        <w:t xml:space="preserve">5.1	Study 1</w:t>
       </w:r>
       <w:bookmarkEnd w:id="30"/>
-    </w:p>
-    <w:p>
-      <w:pPr>
-        <w:pStyle w:val="FirstParagraph"/>
-      </w:pPr>
-      <w:r>
-        <w:t xml:space="preserve">Competitions are increasingly prevalent in the global labor market</w:t>
-      </w:r>
-      <w:r>
-        <w:t xml:space="preserve"> </w:t>
-      </w:r>
-      <w:r>
-        <w:t xml:space="preserve">(Lavy, 2004; Lemieux, MacLeod, &amp; Parent, 2009)</w:t>
-      </w:r>
-      <w:r>
-        <w:t xml:space="preserve"> </w:t>
-      </w:r>
-      <w:r>
-        <w:t xml:space="preserve">and the winners of competitions are disproportionately rewarded</w:t>
-      </w:r>
-      <w:r>
-        <w:t xml:space="preserve"> </w:t>
-      </w:r>
-      <w:r>
-        <w:t xml:space="preserve">(Frank &amp; Cook, 2010)</w:t>
-      </w:r>
-      <w:r>
-        <w:t xml:space="preserve">. Understanding individual differences in response to competitive situations may help address economic disparities across groups, like persistent gender differences in labor market outcomes</w:t>
-      </w:r>
-      <w:r>
-        <w:t xml:space="preserve"> </w:t>
-      </w:r>
-      <w:r>
-        <w:t xml:space="preserve">(Altonji &amp; Blank, 1999; Blau &amp; Kahn, 2017)</w:t>
-      </w:r>
-      <w:r>
-        <w:t xml:space="preserve">. For instance, one step to improve gender equality within organizations is to take these gender differences into account when making decisions on how to organize reward structures and communicate these structures to employees.</w:t>
-      </w:r>
-    </w:p>
-    <w:p>
-      <w:pPr>
-        <w:pStyle w:val="Textkrper"/>
-      </w:pPr>
-      <w:r>
-        <w:t xml:space="preserve">Much of the research on gender differences in competitiveness is focused on designing interventions to increase women’s competitiveness, with less attention paid to potential downstream consequences of these interventions. Yet, understanding how women and men respond to competitions may also be crucial for organizations across contexts to address gender disparities in labor market outcomes. If competitions exacerbate gender differences in the amount of effort exerted (e.g., preparing or studying) before performance, this may affect women’s labor output, career advancement, the ability to achieve a satisfying work-life balance, and even the decision to enter or stay in competitive environments. Additionally, there are opportunity costs for expending more effort than necessary on only one task or skill, especially when an individual’s overall performance is evaluated based on their success across many domains. These effects are especially relevant to professional development in STEM fields, where gender disparities are arguably driven by gender differences in confidence</w:t>
-      </w:r>
-      <w:r>
-        <w:t xml:space="preserve"> </w:t>
-      </w:r>
-      <w:r>
-        <w:t xml:space="preserve">(Cheryan, Ziegler, Montoya, &amp; Jiang, 2017)</w:t>
-      </w:r>
-      <w:r>
-        <w:t xml:space="preserve">, increasing the likelihood women will overprepare before competition.</w:t>
-      </w:r>
-    </w:p>
-    <w:p>
-      <w:pPr>
-        <w:pStyle w:val="Textkrper"/>
-      </w:pPr>
-      <w:r>
-        <w:t xml:space="preserve">Relatedly, if women</w:t>
-      </w:r>
-      <w:r>
-        <w:t xml:space="preserve"> </w:t>
-      </w:r>
-      <w:r>
-        <w:rPr>
-          <w:i/>
-        </w:rPr>
-        <w:t xml:space="preserve">expect</w:t>
-      </w:r>
-      <w:r>
-        <w:t xml:space="preserve"> </w:t>
-      </w:r>
-      <w:r>
-        <w:t xml:space="preserve">that they will prepare more in competitive environments, this may, in turn, impact whether they even enter competitive environments. In fact, there is evidence that the way a job is advertised affects women’s willingness to apply</w:t>
-      </w:r>
-      <w:r>
-        <w:t xml:space="preserve"> </w:t>
-      </w:r>
-      <w:r>
-        <w:t xml:space="preserve">(Flory, Leibbrandt, &amp; List, 2010; Gaucher, Friesen, &amp; Kay, 2011)</w:t>
-      </w:r>
-      <w:r>
-        <w:t xml:space="preserve">. If a job is described as</w:t>
-      </w:r>
-      <w:r>
-        <w:t xml:space="preserve"> </w:t>
-      </w:r>
-      <w:r>
-        <w:t xml:space="preserve">“</w:t>
-      </w:r>
-      <w:r>
-        <w:t xml:space="preserve">competitive</w:t>
-      </w:r>
-      <w:r>
-        <w:t xml:space="preserve">”</w:t>
-      </w:r>
-      <w:r>
-        <w:t xml:space="preserve"> </w:t>
-      </w:r>
-      <w:r>
-        <w:t xml:space="preserve">or the payment scheme is described as a competition, women find the jobs less appealing and are less willing to apply, demonstrating the power of organizational communication on gender differences in labor market outcomes. While our work suggests that merely giving women more time to prepare does not make them more willing to compete, anticipated effort could still influence labor market outcomes by affecting women’s decisions to enter certain fields or compete for promotions, for instance. In our studies, we use relatively unimportant tasks that are unlikely to greatly impact one’s earnings. Yet, we still find a striking gender difference in preparation, suggesting that our study likely</w:t>
-      </w:r>
-      <w:r>
-        <w:t xml:space="preserve"> </w:t>
-      </w:r>
-      <w:r>
-        <w:rPr>
-          <w:i/>
-        </w:rPr>
-        <w:t xml:space="preserve">underestimates</w:t>
-      </w:r>
-      <w:r>
-        <w:t xml:space="preserve"> </w:t>
-      </w:r>
-      <w:r>
-        <w:t xml:space="preserve">this gender difference. For instance, we would expect greater gender differences in preparation for tasks with higher stakes, where the outcomes are important for one’s career and economic prospects. In this way, our study is providing a conservative test of the gender differences in effort and preparation in the real world.</w:t>
-      </w:r>
-    </w:p>
-    <w:p>
-      <w:pPr>
-        <w:pStyle w:val="berschrift2"/>
-      </w:pPr>
-      <w:bookmarkStart w:id="31" w:name="future-research"/>
-      <w:r>
-        <w:t xml:space="preserve">4.2	Future research</w:t>
-      </w:r>
-      <w:bookmarkEnd w:id="31"/>
-    </w:p>
-    <w:p>
-      <w:pPr>
-        <w:pStyle w:val="FirstParagraph"/>
-      </w:pPr>
-      <w:r>
-        <w:t xml:space="preserve">There are a number of avenues for future research in this area. First, we would like to test the robustness of gender differences in preparation outside of online and laboratory settings. Do these findings replicate in organizations? Exploring the gender difference in preparation cross-culturally would also shed light on the universality of the finding and help to identify cultural, ecological and social factors that exacerbate it.</w:t>
-      </w:r>
-    </w:p>
-    <w:p>
-      <w:pPr>
-        <w:pStyle w:val="Textkrper"/>
-      </w:pPr>
-      <w:r>
-        <w:t xml:space="preserve">A second important extension of the work would be to examine how anticipated preparation or workload influences women’s decisions to enter competitive environments. While we did not find that giving women time to prepare makes them more likely to compete, it is still possible that women know that they will end up preparing more in competitive situations and thus, select out of them. As mentioned earlier, there are opportunity costs to overpreparing.</w:t>
-      </w:r>
-    </w:p>
-    <w:p>
-      <w:pPr>
-        <w:pStyle w:val="Textkrper"/>
-      </w:pPr>
-      <w:r>
-        <w:t xml:space="preserve">A third extension of the current work would be to examine whether women are overpreparing. Does preparation negatively impact women? Does it help women? To determine whether men or women are preparing more (or less) than needed, future research should test whether gender and time chosen to prepare interact to affect a participants’ probability of winning a competition</w:t>
-      </w:r>
-      <w:r>
-        <w:t xml:space="preserve"> </w:t>
-      </w:r>
-      <w:r>
-        <w:t xml:space="preserve">(see Niederle &amp; Vesterlund, 2007)</w:t>
-      </w:r>
-      <w:r>
-        <w:t xml:space="preserve">. Another follow-up study could manipulate whether there is a monetary cost for preparing to explore whether gender differences in the choice to prepare persist despite a clear cost, and whether this leads to gender differences in earnings within the study.</w:t>
-      </w:r>
-    </w:p>
-    <w:p>
-      <w:pPr>
-        <w:pStyle w:val="Textkrper"/>
-      </w:pPr>
-      <w:r>
-        <w:t xml:space="preserve">It would also be interesting to explore whether norms about gender affect decisions to compete. Norms are important drivers of human behavior</w:t>
-      </w:r>
-      <w:r>
-        <w:t xml:space="preserve"> </w:t>
-      </w:r>
-      <w:r>
-        <w:t xml:space="preserve">(Schultz, Nolan, Cialdini, Goldstein, &amp; Griskevicius, 2018)</w:t>
-      </w:r>
-      <w:r>
-        <w:t xml:space="preserve">, so it is entirely plausible that the decision to compete and prepare might be fueled in part by what most women or men are doing, or perceptions of gender differences in these behaviors. Although there is some work exploring how gender norms affect actual behavior</w:t>
-      </w:r>
-      <w:r>
-        <w:t xml:space="preserve"> </w:t>
-      </w:r>
-      <w:r>
-        <w:t xml:space="preserve">(Akerlof &amp; Kranton, 2000; Babcock et al., 2012; Bertrand et al., 2015; Bowles et al., 2007; Smith &amp; Huntoon, 2014; Toosi et al., 2019)</w:t>
-      </w:r>
-      <w:r>
-        <w:t xml:space="preserve">, our evidence of participants’ lay beliefs about gender differences suggests that this is an important avenue for future research. Additionally, our findings cannot speak to whether the decision to prepare directly improved participants’ performance. Future research should manipulate whether participants have the opportunity to prepare without providing the option for additional practice thereafter to explore the benefits of preparing on performance, which may negate any opportunity costs of preparing.</w:t>
-      </w:r>
-    </w:p>
-    <w:p>
-      <w:pPr>
-        <w:pStyle w:val="Textkrper"/>
-      </w:pPr>
-      <w:r>
-        <w:t xml:space="preserve">While we build off an extensive and laudable literature on gender differences in competitiveness, we have unearthed a gender difference in preparation. As this is a new area of research, there are many promising and exciting avenues for future exploration, all of which have the potential to inform governmental and organizational policies that ultimately mitigate gender disparities in the labor market.</w:t>
-      </w:r>
-    </w:p>
-    <w:p>
-      <w:pPr>
-        <w:pStyle w:val="berschrift1"/>
-      </w:pPr>
-      <w:bookmarkStart w:id="32" w:name="figures"/>
-      <w:r>
-        <w:t xml:space="preserve">5	Figures</w:t>
-      </w:r>
-      <w:bookmarkEnd w:id="32"/>
-    </w:p>
-    <w:p>
-      <w:pPr>
-        <w:pStyle w:val="berschrift2"/>
-      </w:pPr>
-      <w:bookmarkStart w:id="33" w:name="study-1-1"/>
-      <w:r>
-        <w:t xml:space="preserve">5.1	Study 1</w:t>
-      </w:r>
-      <w:bookmarkEnd w:id="33"/>
     </w:p>
     <w:p>
       <w:pPr>
@@ -2717,6 +2513,225 @@
                 <pic:pic>
                   <pic:nvPicPr>
                     <pic:cNvPr descr="C:/Users/keana/OneDrive%20-%20PennO365/Comp_transfer2018/Penn/practice_study/gender-practice/study1/figs/fig00_comp-choice-by-gender-and-cond-bar.png" id="0" name="Picture"/>
+                    <pic:cNvPicPr>
+                      <a:picLocks noChangeArrowheads="1" noChangeAspect="1"/>
+                    </pic:cNvPicPr>
+                  </pic:nvPicPr>
+                  <pic:blipFill>
+                    <a:blip r:embed="rId31"/>
+                    <a:stretch>
+                      <a:fillRect/>
+                    </a:stretch>
+                  </pic:blipFill>
+                  <pic:spPr bwMode="auto">
+                    <a:xfrm>
+                      <a:off x="0" y="0"/>
+                      <a:ext cx="5969000" cy="5969000"/>
+                    </a:xfrm>
+                    <a:prstGeom prst="rect">
+                      <a:avLst/>
+                    </a:prstGeom>
+                    <a:noFill/>
+                    <a:ln w="9525">
+                      <a:noFill/>
+                      <a:headEnd/>
+                      <a:tailEnd/>
+                    </a:ln>
+                  </pic:spPr>
+                </pic:pic>
+              </a:graphicData>
+            </a:graphic>
+          </wp:inline>
+        </w:drawing>
+      </w:r>
+    </w:p>
+    <w:p>
+      <w:pPr>
+        <w:pStyle w:val="ImageCaption"/>
+      </w:pPr>
+      <w:r>
+        <w:rPr>
+          <w:i/>
+        </w:rPr>
+        <w:t xml:space="preserve">Figure</w:t>
+      </w:r>
+      <w:r>
+        <w:t xml:space="preserve"> </w:t>
+      </w:r>
+      <w:r>
+        <w:rPr>
+          <w:i/>
+        </w:rPr>
+        <w:t xml:space="preserve">1.  </w:t>
+      </w:r>
+      <w:r>
+        <w:t xml:space="preserve"> </w:t>
+      </w:r>
+      <w:r>
+        <w:t xml:space="preserve">Proportion of male and female participants who chose to compete by condition. We do not find evidence for the hypothesized interaction between gender and condition on the choice to compete, nor do we see a main effect of condition on the choice to compete. Error bars represent standard errors.</w:t>
+      </w:r>
+    </w:p>
+    <w:p>
+      <w:pPr>
+        <w:pStyle w:val="CaptionedFigure"/>
+      </w:pPr>
+      <w:r>
+        <w:drawing>
+          <wp:inline>
+            <wp:extent cx="5969000" cy="5969000"/>
+            <wp:effectExtent b="0" l="0" r="0" t="0"/>
+            <wp:docPr descr="Figure 2.   Proportion of male and female participants who chose to prepare by choice to compete. Women are significantly more willing to prepare, even before they know what the preparation involves. There is no interaction between gender and choice to compete on the decision to prepare. Error bars represent standard errors." title="" id="1" name="Picture"/>
+            <a:graphic>
+              <a:graphicData uri="http://schemas.openxmlformats.org/drawingml/2006/picture">
+                <pic:pic>
+                  <pic:nvPicPr>
+                    <pic:cNvPr descr="C:/Users/keana/OneDrive%20-%20PennO365/Comp_transfer2018/Penn/practice_study/gender-practice/study1/figs/fig01_pract-choice-by-gender-and-comp-choice-bar.png" id="0" name="Picture"/>
+                    <pic:cNvPicPr>
+                      <a:picLocks noChangeArrowheads="1" noChangeAspect="1"/>
+                    </pic:cNvPicPr>
+                  </pic:nvPicPr>
+                  <pic:blipFill>
+                    <a:blip r:embed="rId32"/>
+                    <a:stretch>
+                      <a:fillRect/>
+                    </a:stretch>
+                  </pic:blipFill>
+                  <pic:spPr bwMode="auto">
+                    <a:xfrm>
+                      <a:off x="0" y="0"/>
+                      <a:ext cx="5969000" cy="5969000"/>
+                    </a:xfrm>
+                    <a:prstGeom prst="rect">
+                      <a:avLst/>
+                    </a:prstGeom>
+                    <a:noFill/>
+                    <a:ln w="9525">
+                      <a:noFill/>
+                      <a:headEnd/>
+                      <a:tailEnd/>
+                    </a:ln>
+                  </pic:spPr>
+                </pic:pic>
+              </a:graphicData>
+            </a:graphic>
+          </wp:inline>
+        </w:drawing>
+      </w:r>
+    </w:p>
+    <w:p>
+      <w:pPr>
+        <w:pStyle w:val="ImageCaption"/>
+      </w:pPr>
+      <w:r>
+        <w:rPr>
+          <w:i/>
+        </w:rPr>
+        <w:t xml:space="preserve">Figure</w:t>
+      </w:r>
+      <w:r>
+        <w:t xml:space="preserve"> </w:t>
+      </w:r>
+      <w:r>
+        <w:rPr>
+          <w:i/>
+        </w:rPr>
+        <w:t xml:space="preserve">2.  </w:t>
+      </w:r>
+      <w:r>
+        <w:t xml:space="preserve"> </w:t>
+      </w:r>
+      <w:r>
+        <w:t xml:space="preserve">Proportion of male and female participants who chose to prepare by choice to compete. Women are significantly more willing to prepare, even before they know what the preparation involves. There is no interaction between gender and choice to compete on the decision to prepare. Error bars represent standard errors.</w:t>
+      </w:r>
+    </w:p>
+    <w:p>
+      <w:pPr>
+        <w:pStyle w:val="CaptionedFigure"/>
+      </w:pPr>
+      <w:r>
+        <w:drawing>
+          <wp:inline>
+            <wp:extent cx="5969000" cy="5969000"/>
+            <wp:effectExtent b="0" l="0" r="0" t="0"/>
+            <wp:docPr descr="Figure 3.   Average (log-transformed) practice count based on participant gender and competition choice. We find further evidence of a gender difference in the choice to prepare using a different metric of the choice to prepare: the number of times a participant chooses to persist in their practice effort by repeatedly practicing. Here, we find evidence of a significant interaction between gender and the choice to compete on the choice to practice, where women who chose to compete are significantly more likely to practice. However, the small size of this cell must be considered when interpreting this interaction. Future research is needed to ensure this effect replicates. Error bars represent standard errors." title="" id="1" name="Picture"/>
+            <a:graphic>
+              <a:graphicData uri="http://schemas.openxmlformats.org/drawingml/2006/picture">
+                <pic:pic>
+                  <pic:nvPicPr>
+                    <pic:cNvPr descr="C:/Users/keana/OneDrive%20-%20PennO365/Comp_transfer2018/Penn/practice_study/gender-practice/study1/figs/fig02_total-rev-count-by-gender-comp-choice.png" id="0" name="Picture"/>
+                    <pic:cNvPicPr>
+                      <a:picLocks noChangeArrowheads="1" noChangeAspect="1"/>
+                    </pic:cNvPicPr>
+                  </pic:nvPicPr>
+                  <pic:blipFill>
+                    <a:blip r:embed="rId33"/>
+                    <a:stretch>
+                      <a:fillRect/>
+                    </a:stretch>
+                  </pic:blipFill>
+                  <pic:spPr bwMode="auto">
+                    <a:xfrm>
+                      <a:off x="0" y="0"/>
+                      <a:ext cx="5969000" cy="5969000"/>
+                    </a:xfrm>
+                    <a:prstGeom prst="rect">
+                      <a:avLst/>
+                    </a:prstGeom>
+                    <a:noFill/>
+                    <a:ln w="9525">
+                      <a:noFill/>
+                      <a:headEnd/>
+                      <a:tailEnd/>
+                    </a:ln>
+                  </pic:spPr>
+                </pic:pic>
+              </a:graphicData>
+            </a:graphic>
+          </wp:inline>
+        </w:drawing>
+      </w:r>
+    </w:p>
+    <w:p>
+      <w:pPr>
+        <w:pStyle w:val="ImageCaption"/>
+      </w:pPr>
+      <w:r>
+        <w:rPr>
+          <w:i/>
+        </w:rPr>
+        <w:t xml:space="preserve">Figure</w:t>
+      </w:r>
+      <w:r>
+        <w:t xml:space="preserve"> </w:t>
+      </w:r>
+      <w:r>
+        <w:rPr>
+          <w:i/>
+        </w:rPr>
+        <w:t xml:space="preserve">3.  </w:t>
+      </w:r>
+      <w:r>
+        <w:t xml:space="preserve"> </w:t>
+      </w:r>
+      <w:r>
+        <w:t xml:space="preserve">Average (log-transformed) practice count based on participant gender and competition choice. We find further evidence of a gender difference in the choice to prepare using a different metric of the choice to prepare: the number of times a participant chooses to persist in their practice effort by repeatedly practicing. Here, we find evidence of a significant interaction between gender and the choice to compete on the choice to practice, where women who chose to compete are significantly more likely to practice. However, the small size of this cell must be considered when interpreting this interaction. Future research is needed to ensure this effect replicates. Error bars represent standard errors.</w:t>
+      </w:r>
+    </w:p>
+    <w:p>
+      <w:pPr>
+        <w:pStyle w:val="CaptionedFigure"/>
+      </w:pPr>
+      <w:r>
+        <w:drawing>
+          <wp:inline>
+            <wp:extent cx="5969000" cy="5969000"/>
+            <wp:effectExtent b="0" l="0" r="0" t="0"/>
+            <wp:docPr descr="Figure 4.   Participants’ perceptions of gender differences in the choice to practice on the task. Both men and women correctly anticipate that women will be more willing to practice before completing the multiplication task. Women are especially likely to state women will prepare more for the task. Error bars represent standard errors." title="" id="1" name="Picture"/>
+            <a:graphic>
+              <a:graphicData uri="http://schemas.openxmlformats.org/drawingml/2006/picture">
+                <pic:pic>
+                  <pic:nvPicPr>
+                    <pic:cNvPr descr="C:/Users/keana/OneDrive%20-%20PennO365/Comp_transfer2018/Penn/practice_study/gender-practice/study1/figs/fig03_perc-task-gender-pract.png" id="0" name="Picture"/>
                     <pic:cNvPicPr>
                       <a:picLocks noChangeArrowheads="1" noChangeAspect="1"/>
                     </pic:cNvPicPr>
@@ -2766,13 +2781,13 @@
         <w:rPr>
           <w:i/>
         </w:rPr>
-        <w:t xml:space="preserve">1.  </w:t>
-      </w:r>
-      <w:r>
-        <w:t xml:space="preserve"> </w:t>
-      </w:r>
-      <w:r>
-        <w:t xml:space="preserve">Proportion of male and female participants who chose to compete by condition. We do not find evidence for the hypothesized interaction between gender and condition on the choice to compete, nor do we see a main effect of condition on the choice to compete. Error bars represent standard errors.</w:t>
+        <w:t xml:space="preserve">4.  </w:t>
+      </w:r>
+      <w:r>
+        <w:t xml:space="preserve"> </w:t>
+      </w:r>
+      <w:r>
+        <w:t xml:space="preserve">Participants’ perceptions of gender differences in the choice to practice on the task. Both men and women correctly anticipate that women will be more willing to practice before completing the multiplication task. Women are especially likely to state women will prepare more for the task. Error bars represent standard errors.</w:t>
       </w:r>
     </w:p>
     <w:p>
@@ -2784,12 +2799,12 @@
           <wp:inline>
             <wp:extent cx="5969000" cy="5969000"/>
             <wp:effectExtent b="0" l="0" r="0" t="0"/>
-            <wp:docPr descr="Figure 2.   Proportion of male and female participants who chose to prepare by choice to compete. Women are significantly more willing to prepare, even before they know what the preparation involves. This finding holds regardless of whether women chose to follow a competitive or non-competitive payment scheme. That is, there is no interaction between gender and choice to compete on the decision to prepare. Error bars represent standard errors." title="" id="1" name="Picture"/>
+            <wp:docPr descr="Figure 5.   Participants’ perceptions of gender differences in performance on the task. Participants were equally likely to predict that women (vs. men) would perform better on the task, suggesting that participants did not have strong stereotypes about gender differences in performance on the multiplication task. Error bars represent standard errors." title="" id="1" name="Picture"/>
             <a:graphic>
               <a:graphicData uri="http://schemas.openxmlformats.org/drawingml/2006/picture">
                 <pic:pic>
                   <pic:nvPicPr>
-                    <pic:cNvPr descr="C:/Users/keana/OneDrive%20-%20PennO365/Comp_transfer2018/Penn/practice_study/gender-practice/study1/figs/fig01_pract-choice-by-gender-and-comp-choice-bar.png" id="0" name="Picture"/>
+                    <pic:cNvPr descr="C:/Users/keana/OneDrive%20-%20PennO365/Comp_transfer2018/Penn/practice_study/gender-practice/study1/figs/fig04_better-gender-guess.png" id="0" name="Picture"/>
                     <pic:cNvPicPr>
                       <a:picLocks noChangeArrowheads="1" noChangeAspect="1"/>
                     </pic:cNvPicPr>
@@ -2839,13 +2854,13 @@
         <w:rPr>
           <w:i/>
         </w:rPr>
-        <w:t xml:space="preserve">2.  </w:t>
-      </w:r>
-      <w:r>
-        <w:t xml:space="preserve"> </w:t>
-      </w:r>
-      <w:r>
-        <w:t xml:space="preserve">Proportion of male and female participants who chose to prepare by choice to compete. Women are significantly more willing to prepare, even before they know what the preparation involves. This finding holds regardless of whether women chose to follow a competitive or non-competitive payment scheme. That is, there is no interaction between gender and choice to compete on the decision to prepare. Error bars represent standard errors.</w:t>
+        <w:t xml:space="preserve">5.  </w:t>
+      </w:r>
+      <w:r>
+        <w:t xml:space="preserve"> </w:t>
+      </w:r>
+      <w:r>
+        <w:t xml:space="preserve">Participants’ perceptions of gender differences in performance on the task. Participants were equally likely to predict that women (vs. men) would perform better on the task, suggesting that participants did not have strong stereotypes about gender differences in performance on the multiplication task. Error bars represent standard errors.</w:t>
       </w:r>
     </w:p>
     <w:p>
@@ -2857,12 +2872,12 @@
           <wp:inline>
             <wp:extent cx="5969000" cy="5969000"/>
             <wp:effectExtent b="0" l="0" r="0" t="0"/>
-            <wp:docPr descr="Figure 3.   Average (log-transformed) practice count based on participant gender and competition choice. We find further evidence of a gender difference in the choice to prepare using a different metric of the choice to prepare: the number of times a participant chooses to persist in their practice effort by repeatedly practicing. Here, we find evidence of a significant interaction between gender and the choice to compete on the choice to practice, where women who chose to compete are significantly more likely to practice. However, the small size of this cell must be considered when interpreting this interaction. Future research is needed to ensure this effect replicates. Error bars represent standard errors." title="" id="1" name="Picture"/>
+            <wp:docPr descr="Figure 6.   Participants’ perceptions of gender differences in choice to compete. Both men and women were significantly more likely than chance to correctly state that men would be more likely to choose to compete during the multiplication task, suggesting strong stereotypes about gender differences in competitiveness. Error bars represent standard errors." title="" id="1" name="Picture"/>
             <a:graphic>
               <a:graphicData uri="http://schemas.openxmlformats.org/drawingml/2006/picture">
                 <pic:pic>
                   <pic:nvPicPr>
-                    <pic:cNvPr descr="C:/Users/keana/OneDrive%20-%20PennO365/Comp_transfer2018/Penn/practice_study/gender-practice/study1/figs/fig02_total-rev-count-by-gender-comp-choice.png" id="0" name="Picture"/>
+                    <pic:cNvPr descr="C:/Users/keana/OneDrive%20-%20PennO365/Comp_transfer2018/Penn/practice_study/gender-practice/study1/figs/fig05_perc-gender-comp.png" id="0" name="Picture"/>
                     <pic:cNvPicPr>
                       <a:picLocks noChangeArrowheads="1" noChangeAspect="1"/>
                     </pic:cNvPicPr>
@@ -2912,13 +2927,13 @@
         <w:rPr>
           <w:i/>
         </w:rPr>
-        <w:t xml:space="preserve">3.  </w:t>
-      </w:r>
-      <w:r>
-        <w:t xml:space="preserve"> </w:t>
-      </w:r>
-      <w:r>
-        <w:t xml:space="preserve">Average (log-transformed) practice count based on participant gender and competition choice. We find further evidence of a gender difference in the choice to prepare using a different metric of the choice to prepare: the number of times a participant chooses to persist in their practice effort by repeatedly practicing. Here, we find evidence of a significant interaction between gender and the choice to compete on the choice to practice, where women who chose to compete are significantly more likely to practice. However, the small size of this cell must be considered when interpreting this interaction. Future research is needed to ensure this effect replicates. Error bars represent standard errors.</w:t>
+        <w:t xml:space="preserve">6.  </w:t>
+      </w:r>
+      <w:r>
+        <w:t xml:space="preserve"> </w:t>
+      </w:r>
+      <w:r>
+        <w:t xml:space="preserve">Participants’ perceptions of gender differences in choice to compete. Both men and women were significantly more likely than chance to correctly state that men would be more likely to choose to compete during the multiplication task, suggesting strong stereotypes about gender differences in competitiveness. Error bars represent standard errors.</w:t>
       </w:r>
     </w:p>
     <w:p>
@@ -2930,12 +2945,12 @@
           <wp:inline>
             <wp:extent cx="5969000" cy="5969000"/>
             <wp:effectExtent b="0" l="0" r="0" t="0"/>
-            <wp:docPr descr="Figure 4.   Participants’ perceptions of gender differences in the choice to practice on the task. Both men and women correctly anticipate that women will be more willing to practice before completing the multiplication task. Women are especially likely to state women will prepare more for the task. Error bars represent standard errors." title="" id="1" name="Picture"/>
+            <wp:docPr descr="Figure 7.   Participants’ perceptions of general gender differences in choice to practice. Both men and women (but especially women) were significantly more likely than chance to say that women prepare more in general than men. Again, these findings suggest that participants observe these gender differences directly or are aware of stereotypes about gender differences in the choice to prepare. Error bars represent standard errors." title="" id="1" name="Picture"/>
             <a:graphic>
               <a:graphicData uri="http://schemas.openxmlformats.org/drawingml/2006/picture">
                 <pic:pic>
                   <pic:nvPicPr>
-                    <pic:cNvPr descr="C:/Users/keana/OneDrive%20-%20PennO365/Comp_transfer2018/Penn/practice_study/gender-practice/study1/figs/fig03_perc-task-gender-pract.png" id="0" name="Picture"/>
+                    <pic:cNvPr descr="C:/Users/keana/OneDrive%20-%20PennO365/Comp_transfer2018/Penn/practice_study/gender-practice/study1/figs/fig06_perc-gen-gender-pract.png" id="0" name="Picture"/>
                     <pic:cNvPicPr>
                       <a:picLocks noChangeArrowheads="1" noChangeAspect="1"/>
                     </pic:cNvPicPr>
@@ -2985,14 +3000,24 @@
         <w:rPr>
           <w:i/>
         </w:rPr>
-        <w:t xml:space="preserve">4.  </w:t>
-      </w:r>
-      <w:r>
-        <w:t xml:space="preserve"> </w:t>
-      </w:r>
-      <w:r>
-        <w:t xml:space="preserve">Participants’ perceptions of gender differences in the choice to practice on the task. Both men and women correctly anticipate that women will be more willing to practice before completing the multiplication task. Women are especially likely to state women will prepare more for the task. Error bars represent standard errors.</w:t>
-      </w:r>
+        <w:t xml:space="preserve">7.  </w:t>
+      </w:r>
+      <w:r>
+        <w:t xml:space="preserve"> </w:t>
+      </w:r>
+      <w:r>
+        <w:t xml:space="preserve">Participants’ perceptions of general gender differences in choice to practice. Both men and women (but especially women) were significantly more likely than chance to say that women prepare more in general than men. Again, these findings suggest that participants observe these gender differences directly or are aware of stereotypes about gender differences in the choice to prepare. Error bars represent standard errors.</w:t>
+      </w:r>
+    </w:p>
+    <w:p>
+      <w:pPr>
+        <w:pStyle w:val="berschrift2"/>
+      </w:pPr>
+      <w:bookmarkStart w:id="38" w:name="study-2-1"/>
+      <w:r>
+        <w:t xml:space="preserve">5.2	Study 2</w:t>
+      </w:r>
+      <w:bookmarkEnd w:id="38"/>
     </w:p>
     <w:p>
       <w:pPr>
@@ -3003,85 +3028,12 @@
           <wp:inline>
             <wp:extent cx="5969000" cy="5969000"/>
             <wp:effectExtent b="0" l="0" r="0" t="0"/>
-            <wp:docPr descr="Figure 5.   Participants’ perceptions of gender differences in performance on the task. Participants were equally likely to predict that women (vs. men) would perform better on the task, suggesting that participants did not have strong stereotypes about gender differences in performance on the multiplication task. Error bars represent standard errors." title="" id="1" name="Picture"/>
+            <wp:docPr descr="Figure 8.   Proportion of female participants who chose to compete by condition. We do not find evidence of the hypothesized effect of condition on the choice to compete, there were no significant differences in entry into competition between women in the control vs. prepare conditions. Error bars represent standard errors." title="" id="1" name="Picture"/>
             <a:graphic>
               <a:graphicData uri="http://schemas.openxmlformats.org/drawingml/2006/picture">
                 <pic:pic>
                   <pic:nvPicPr>
-                    <pic:cNvPr descr="C:/Users/keana/OneDrive%20-%20PennO365/Comp_transfer2018/Penn/practice_study/gender-practice/study1/figs/fig04_better-gender-guess.png" id="0" name="Picture"/>
-                    <pic:cNvPicPr>
-                      <a:picLocks noChangeArrowheads="1" noChangeAspect="1"/>
-                    </pic:cNvPicPr>
-                  </pic:nvPicPr>
-                  <pic:blipFill>
-                    <a:blip r:embed="rId38"/>
-                    <a:stretch>
-                      <a:fillRect/>
-                    </a:stretch>
-                  </pic:blipFill>
-                  <pic:spPr bwMode="auto">
-                    <a:xfrm>
-                      <a:off x="0" y="0"/>
-                      <a:ext cx="5969000" cy="5969000"/>
-                    </a:xfrm>
-                    <a:prstGeom prst="rect">
-                      <a:avLst/>
-                    </a:prstGeom>
-                    <a:noFill/>
-                    <a:ln w="9525">
-                      <a:noFill/>
-                      <a:headEnd/>
-                      <a:tailEnd/>
-                    </a:ln>
-                  </pic:spPr>
-                </pic:pic>
-              </a:graphicData>
-            </a:graphic>
-          </wp:inline>
-        </w:drawing>
-      </w:r>
-    </w:p>
-    <w:p>
-      <w:pPr>
-        <w:pStyle w:val="ImageCaption"/>
-      </w:pPr>
-      <w:r>
-        <w:rPr>
-          <w:i/>
-        </w:rPr>
-        <w:t xml:space="preserve">Figure</w:t>
-      </w:r>
-      <w:r>
-        <w:t xml:space="preserve"> </w:t>
-      </w:r>
-      <w:r>
-        <w:rPr>
-          <w:i/>
-        </w:rPr>
-        <w:t xml:space="preserve">5.  </w:t>
-      </w:r>
-      <w:r>
-        <w:t xml:space="preserve"> </w:t>
-      </w:r>
-      <w:r>
-        <w:t xml:space="preserve">Participants’ perceptions of gender differences in performance on the task. Participants were equally likely to predict that women (vs. men) would perform better on the task, suggesting that participants did not have strong stereotypes about gender differences in performance on the multiplication task. Error bars represent standard errors.</w:t>
-      </w:r>
-    </w:p>
-    <w:p>
-      <w:pPr>
-        <w:pStyle w:val="CaptionedFigure"/>
-      </w:pPr>
-      <w:r>
-        <w:drawing>
-          <wp:inline>
-            <wp:extent cx="5969000" cy="5969000"/>
-            <wp:effectExtent b="0" l="0" r="0" t="0"/>
-            <wp:docPr descr="Figure 6.   Participants’ perceptions of gender differences in choice to compete. Both men and women were significantly more likely to correctly state that men would be more likely to choose to compete during the multiplication task, suggesting strong stereotypes about gender differences in competitiveness. Error bars represent standard errors." title="" id="1" name="Picture"/>
-            <a:graphic>
-              <a:graphicData uri="http://schemas.openxmlformats.org/drawingml/2006/picture">
-                <pic:pic>
-                  <pic:nvPicPr>
-                    <pic:cNvPr descr="C:/Users/keana/OneDrive%20-%20PennO365/Comp_transfer2018/Penn/practice_study/gender-practice/study1/figs/fig05_perc-gender-comp.png" id="0" name="Picture"/>
+                    <pic:cNvPr descr="C:/Users/keana/OneDrive%20-%20PennO365/Comp_transfer2018/Penn/practice_study/gender-practice/study2/figs/fig00_comp-choice-women-by-cond.png" id="0" name="Picture"/>
                     <pic:cNvPicPr>
                       <a:picLocks noChangeArrowheads="1" noChangeAspect="1"/>
                     </pic:cNvPicPr>
@@ -3131,13 +3083,13 @@
         <w:rPr>
           <w:i/>
         </w:rPr>
-        <w:t xml:space="preserve">6.  </w:t>
-      </w:r>
-      <w:r>
-        <w:t xml:space="preserve"> </w:t>
-      </w:r>
-      <w:r>
-        <w:t xml:space="preserve">Participants’ perceptions of gender differences in choice to compete. Both men and women were significantly more likely to correctly state that men would be more likely to choose to compete during the multiplication task, suggesting strong stereotypes about gender differences in competitiveness. Error bars represent standard errors.</w:t>
+        <w:t xml:space="preserve">8.  </w:t>
+      </w:r>
+      <w:r>
+        <w:t xml:space="preserve"> </w:t>
+      </w:r>
+      <w:r>
+        <w:t xml:space="preserve">Proportion of female participants who chose to compete by condition. We do not find evidence of the hypothesized effect of condition on the choice to compete, there were no significant differences in entry into competition between women in the control vs. prepare conditions. Error bars represent standard errors.</w:t>
       </w:r>
     </w:p>
     <w:p>
@@ -3149,12 +3101,12 @@
           <wp:inline>
             <wp:extent cx="5969000" cy="5969000"/>
             <wp:effectExtent b="0" l="0" r="0" t="0"/>
-            <wp:docPr descr="Figure 7.   Participants’ perceptions of general gender differences in choice to practice. Both men and women (but especially women) were significantly more likely to say that women prepare more in general than men. Again, these findings suggest that participants observe these gender differences directly or are aware of stereotypes about gender differences in the choice to prepare. Error bars represent standard errors." title="" id="1" name="Picture"/>
+            <wp:docPr descr="Figure 9.   Participants’ perceptions of gender differences in performance on the task. We replicate the effect from Study 1, where participants were not significantly more likely than chance to anticipate that one gender would perform better on the task. Error bars represent standard errors." title="" id="1" name="Picture"/>
             <a:graphic>
               <a:graphicData uri="http://schemas.openxmlformats.org/drawingml/2006/picture">
                 <pic:pic>
                   <pic:nvPicPr>
-                    <pic:cNvPr descr="C:/Users/keana/OneDrive%20-%20PennO365/Comp_transfer2018/Penn/practice_study/gender-practice/study1/figs/fig06_perc-gen-gender-pract.png" id="0" name="Picture"/>
+                    <pic:cNvPr descr="C:/Users/keana/OneDrive%20-%20PennO365/Comp_transfer2018/Penn/practice_study/gender-practice/study2/figs/fig01_better-gender-guess.png" id="0" name="Picture"/>
                     <pic:cNvPicPr>
                       <a:picLocks noChangeArrowheads="1" noChangeAspect="1"/>
                     </pic:cNvPicPr>
@@ -3204,24 +3156,14 @@
         <w:rPr>
           <w:i/>
         </w:rPr>
-        <w:t xml:space="preserve">7.  </w:t>
-      </w:r>
-      <w:r>
-        <w:t xml:space="preserve"> </w:t>
-      </w:r>
-      <w:r>
-        <w:t xml:space="preserve">Participants’ perceptions of general gender differences in choice to practice. Both men and women (but especially women) were significantly more likely to say that women prepare more in general than men. Again, these findings suggest that participants observe these gender differences directly or are aware of stereotypes about gender differences in the choice to prepare. Error bars represent standard errors.</w:t>
-      </w:r>
-    </w:p>
-    <w:p>
-      <w:pPr>
-        <w:pStyle w:val="berschrift2"/>
-      </w:pPr>
-      <w:bookmarkStart w:id="41" w:name="study-2-1"/>
-      <w:r>
-        <w:t xml:space="preserve">5.2	Study 2</w:t>
-      </w:r>
-      <w:bookmarkEnd w:id="41"/>
+        <w:t xml:space="preserve">9.  </w:t>
+      </w:r>
+      <w:r>
+        <w:t xml:space="preserve"> </w:t>
+      </w:r>
+      <w:r>
+        <w:t xml:space="preserve">Participants’ perceptions of gender differences in performance on the task. We replicate the effect from Study 1, where participants were not significantly more likely than chance to anticipate that one gender would perform better on the task. Error bars represent standard errors.</w:t>
+      </w:r>
     </w:p>
     <w:p>
       <w:pPr>
@@ -3232,12 +3174,85 @@
           <wp:inline>
             <wp:extent cx="5969000" cy="5969000"/>
             <wp:effectExtent b="0" l="0" r="0" t="0"/>
-            <wp:docPr descr="Figure 8.   Proportion of female participants who chose to compete by condition. We do not find evidence of the hypothesized effect of condition on the choice to compete, there were no significant differences in entry into competition between women in the control vs. prepare conditions. Error bars represent standard errors." title="" id="1" name="Picture"/>
+            <wp:docPr descr="Figure 10.   Participants’ perceptions of gender differences in choice to compete. Replicating the finding from Study 1, participants (especially men) in Study 2 are significantly more likely than chance to state that men chose the competitive payment scheme. Error bars represent standard errors." title="" id="1" name="Picture"/>
             <a:graphic>
               <a:graphicData uri="http://schemas.openxmlformats.org/drawingml/2006/picture">
                 <pic:pic>
                   <pic:nvPicPr>
-                    <pic:cNvPr descr="C:/Users/keana/OneDrive%20-%20PennO365/Comp_transfer2018/Penn/practice_study/gender-practice/study2/figs/fig00_comp-choice-women-by-cond.png" id="0" name="Picture"/>
+                    <pic:cNvPr descr="C:/Users/keana/OneDrive%20-%20PennO365/Comp_transfer2018/Penn/practice_study/gender-practice/study2/figs/fig02_perc-gender-comp.png" id="0" name="Picture"/>
+                    <pic:cNvPicPr>
+                      <a:picLocks noChangeArrowheads="1" noChangeAspect="1"/>
+                    </pic:cNvPicPr>
+                  </pic:nvPicPr>
+                  <pic:blipFill>
+                    <a:blip r:embed="rId41"/>
+                    <a:stretch>
+                      <a:fillRect/>
+                    </a:stretch>
+                  </pic:blipFill>
+                  <pic:spPr bwMode="auto">
+                    <a:xfrm>
+                      <a:off x="0" y="0"/>
+                      <a:ext cx="5969000" cy="5969000"/>
+                    </a:xfrm>
+                    <a:prstGeom prst="rect">
+                      <a:avLst/>
+                    </a:prstGeom>
+                    <a:noFill/>
+                    <a:ln w="9525">
+                      <a:noFill/>
+                      <a:headEnd/>
+                      <a:tailEnd/>
+                    </a:ln>
+                  </pic:spPr>
+                </pic:pic>
+              </a:graphicData>
+            </a:graphic>
+          </wp:inline>
+        </w:drawing>
+      </w:r>
+    </w:p>
+    <w:p>
+      <w:pPr>
+        <w:pStyle w:val="ImageCaption"/>
+      </w:pPr>
+      <w:r>
+        <w:rPr>
+          <w:i/>
+        </w:rPr>
+        <w:t xml:space="preserve">Figure</w:t>
+      </w:r>
+      <w:r>
+        <w:t xml:space="preserve"> </w:t>
+      </w:r>
+      <w:r>
+        <w:rPr>
+          <w:i/>
+        </w:rPr>
+        <w:t xml:space="preserve">10.  </w:t>
+      </w:r>
+      <w:r>
+        <w:t xml:space="preserve"> </w:t>
+      </w:r>
+      <w:r>
+        <w:t xml:space="preserve">Participants’ perceptions of gender differences in choice to compete. Replicating the finding from Study 1, participants (especially men) in Study 2 are significantly more likely than chance to state that men chose the competitive payment scheme. Error bars represent standard errors.</w:t>
+      </w:r>
+    </w:p>
+    <w:p>
+      <w:pPr>
+        <w:pStyle w:val="CaptionedFigure"/>
+      </w:pPr>
+      <w:r>
+        <w:drawing>
+          <wp:inline>
+            <wp:extent cx="5969000" cy="5969000"/>
+            <wp:effectExtent b="0" l="0" r="0" t="0"/>
+            <wp:docPr descr="Figure 11.   Participants’ perceptions of general gender differences in choice to prepare. We replicate the findings from Study 1, where participants (especially women) are significantly more likely than chance to state that women prepare more in general than men. Error bars represent standard errors." title="" id="1" name="Picture"/>
+            <a:graphic>
+              <a:graphicData uri="http://schemas.openxmlformats.org/drawingml/2006/picture">
+                <pic:pic>
+                  <pic:nvPicPr>
+                    <pic:cNvPr descr="C:/Users/keana/OneDrive%20-%20PennO365/Comp_transfer2018/Penn/practice_study/gender-practice/study2/figs/fig03_perc-gen-gender-pract.png" id="0" name="Picture"/>
                     <pic:cNvPicPr>
                       <a:picLocks noChangeArrowheads="1" noChangeAspect="1"/>
                     </pic:cNvPicPr>
@@ -3287,13 +3302,13 @@
         <w:rPr>
           <w:i/>
         </w:rPr>
-        <w:t xml:space="preserve">8.  </w:t>
-      </w:r>
-      <w:r>
-        <w:t xml:space="preserve"> </w:t>
-      </w:r>
-      <w:r>
-        <w:t xml:space="preserve">Proportion of female participants who chose to compete by condition. We do not find evidence of the hypothesized effect of condition on the choice to compete, there were no significant differences in entry into competition between women in the control vs. prepare conditions. Error bars represent standard errors.</w:t>
+        <w:t xml:space="preserve">11.  </w:t>
+      </w:r>
+      <w:r>
+        <w:t xml:space="preserve"> </w:t>
+      </w:r>
+      <w:r>
+        <w:t xml:space="preserve">Participants’ perceptions of general gender differences in choice to prepare. We replicate the findings from Study 1, where participants (especially women) are significantly more likely than chance to state that women prepare more in general than men. Error bars represent standard errors.</w:t>
       </w:r>
     </w:p>
     <w:p>
@@ -3305,12 +3320,12 @@
           <wp:inline>
             <wp:extent cx="5969000" cy="5969000"/>
             <wp:effectExtent b="0" l="0" r="0" t="0"/>
-            <wp:docPr descr="Figure 9.   Participants’ perceptions of gender differences in performance on the task. We replicate the effect from Study 1, where participants were not significantly more likely to anticipate that one gender would perform better on the task. Error bars represent standard errors." title="" id="1" name="Picture"/>
+            <wp:docPr descr="Figure 12.   Gender differences in the number of extra preparation rounds chosen across participants’ choice in a payment scheme. Here, we show that the gender gap in the choice to prepare is robust, even when half of the women are forced to prepare in the preparation condition. Error bars represent standard errors." title="" id="1" name="Picture"/>
             <a:graphic>
               <a:graphicData uri="http://schemas.openxmlformats.org/drawingml/2006/picture">
                 <pic:pic>
                   <pic:nvPicPr>
-                    <pic:cNvPr descr="C:/Users/keana/OneDrive%20-%20PennO365/Comp_transfer2018/Penn/practice_study/gender-practice/study2/figs/fig01_better-gender-guess.png" id="0" name="Picture"/>
+                    <pic:cNvPr descr="C:/Users/keana/OneDrive%20-%20PennO365/Comp_transfer2018/Penn/practice_study/gender-practice/study2/figs/fig04_total-rev-count-by-gender-comp-choice.png" id="0" name="Picture"/>
                     <pic:cNvPicPr>
                       <a:picLocks noChangeArrowheads="1" noChangeAspect="1"/>
                     </pic:cNvPicPr>
@@ -3360,225 +3375,6 @@
         <w:rPr>
           <w:i/>
         </w:rPr>
-        <w:t xml:space="preserve">9.  </w:t>
-      </w:r>
-      <w:r>
-        <w:t xml:space="preserve"> </w:t>
-      </w:r>
-      <w:r>
-        <w:t xml:space="preserve">Participants’ perceptions of gender differences in performance on the task. We replicate the effect from Study 1, where participants were not significantly more likely to anticipate that one gender would perform better on the task. Error bars represent standard errors.</w:t>
-      </w:r>
-    </w:p>
-    <w:p>
-      <w:pPr>
-        <w:pStyle w:val="CaptionedFigure"/>
-      </w:pPr>
-      <w:r>
-        <w:drawing>
-          <wp:inline>
-            <wp:extent cx="5969000" cy="5969000"/>
-            <wp:effectExtent b="0" l="0" r="0" t="0"/>
-            <wp:docPr descr="Figure 10.   Participants’ perceptions of gender differences in choice to compete. Replicating the finding from Study 1, participants (especially men) in Study 2 are significantly more likely to state that men chose the competitive payment scheme. Error bars represent standard errors." title="" id="1" name="Picture"/>
-            <a:graphic>
-              <a:graphicData uri="http://schemas.openxmlformats.org/drawingml/2006/picture">
-                <pic:pic>
-                  <pic:nvPicPr>
-                    <pic:cNvPr descr="C:/Users/keana/OneDrive%20-%20PennO365/Comp_transfer2018/Penn/practice_study/gender-practice/study2/figs/fig02_perc-gender-comp.png" id="0" name="Picture"/>
-                    <pic:cNvPicPr>
-                      <a:picLocks noChangeArrowheads="1" noChangeAspect="1"/>
-                    </pic:cNvPicPr>
-                  </pic:nvPicPr>
-                  <pic:blipFill>
-                    <a:blip r:embed="rId44"/>
-                    <a:stretch>
-                      <a:fillRect/>
-                    </a:stretch>
-                  </pic:blipFill>
-                  <pic:spPr bwMode="auto">
-                    <a:xfrm>
-                      <a:off x="0" y="0"/>
-                      <a:ext cx="5969000" cy="5969000"/>
-                    </a:xfrm>
-                    <a:prstGeom prst="rect">
-                      <a:avLst/>
-                    </a:prstGeom>
-                    <a:noFill/>
-                    <a:ln w="9525">
-                      <a:noFill/>
-                      <a:headEnd/>
-                      <a:tailEnd/>
-                    </a:ln>
-                  </pic:spPr>
-                </pic:pic>
-              </a:graphicData>
-            </a:graphic>
-          </wp:inline>
-        </w:drawing>
-      </w:r>
-    </w:p>
-    <w:p>
-      <w:pPr>
-        <w:pStyle w:val="ImageCaption"/>
-      </w:pPr>
-      <w:r>
-        <w:rPr>
-          <w:i/>
-        </w:rPr>
-        <w:t xml:space="preserve">Figure</w:t>
-      </w:r>
-      <w:r>
-        <w:t xml:space="preserve"> </w:t>
-      </w:r>
-      <w:r>
-        <w:rPr>
-          <w:i/>
-        </w:rPr>
-        <w:t xml:space="preserve">10.  </w:t>
-      </w:r>
-      <w:r>
-        <w:t xml:space="preserve"> </w:t>
-      </w:r>
-      <w:r>
-        <w:t xml:space="preserve">Participants’ perceptions of gender differences in choice to compete. Replicating the finding from Study 1, participants (especially men) in Study 2 are significantly more likely to state that men chose the competitive payment scheme. Error bars represent standard errors.</w:t>
-      </w:r>
-    </w:p>
-    <w:p>
-      <w:pPr>
-        <w:pStyle w:val="CaptionedFigure"/>
-      </w:pPr>
-      <w:r>
-        <w:drawing>
-          <wp:inline>
-            <wp:extent cx="5969000" cy="5969000"/>
-            <wp:effectExtent b="0" l="0" r="0" t="0"/>
-            <wp:docPr descr="Figure 11.   Participants’ perceptions of general gender differences in choice to prepare. We replicate the findings from Study 1, where participants (especially women) are significantly more likely to state that women prepare more in general than men. Error bars represent standard errors." title="" id="1" name="Picture"/>
-            <a:graphic>
-              <a:graphicData uri="http://schemas.openxmlformats.org/drawingml/2006/picture">
-                <pic:pic>
-                  <pic:nvPicPr>
-                    <pic:cNvPr descr="C:/Users/keana/OneDrive%20-%20PennO365/Comp_transfer2018/Penn/practice_study/gender-practice/study2/figs/fig03_perc-gen-gender-pract.png" id="0" name="Picture"/>
-                    <pic:cNvPicPr>
-                      <a:picLocks noChangeArrowheads="1" noChangeAspect="1"/>
-                    </pic:cNvPicPr>
-                  </pic:nvPicPr>
-                  <pic:blipFill>
-                    <a:blip r:embed="rId45"/>
-                    <a:stretch>
-                      <a:fillRect/>
-                    </a:stretch>
-                  </pic:blipFill>
-                  <pic:spPr bwMode="auto">
-                    <a:xfrm>
-                      <a:off x="0" y="0"/>
-                      <a:ext cx="5969000" cy="5969000"/>
-                    </a:xfrm>
-                    <a:prstGeom prst="rect">
-                      <a:avLst/>
-                    </a:prstGeom>
-                    <a:noFill/>
-                    <a:ln w="9525">
-                      <a:noFill/>
-                      <a:headEnd/>
-                      <a:tailEnd/>
-                    </a:ln>
-                  </pic:spPr>
-                </pic:pic>
-              </a:graphicData>
-            </a:graphic>
-          </wp:inline>
-        </w:drawing>
-      </w:r>
-    </w:p>
-    <w:p>
-      <w:pPr>
-        <w:pStyle w:val="ImageCaption"/>
-      </w:pPr>
-      <w:r>
-        <w:rPr>
-          <w:i/>
-        </w:rPr>
-        <w:t xml:space="preserve">Figure</w:t>
-      </w:r>
-      <w:r>
-        <w:t xml:space="preserve"> </w:t>
-      </w:r>
-      <w:r>
-        <w:rPr>
-          <w:i/>
-        </w:rPr>
-        <w:t xml:space="preserve">11.  </w:t>
-      </w:r>
-      <w:r>
-        <w:t xml:space="preserve"> </w:t>
-      </w:r>
-      <w:r>
-        <w:t xml:space="preserve">Participants’ perceptions of general gender differences in choice to prepare. We replicate the findings from Study 1, where participants (especially women) are significantly more likely to state that women prepare more in general than men. Error bars represent standard errors.</w:t>
-      </w:r>
-    </w:p>
-    <w:p>
-      <w:pPr>
-        <w:pStyle w:val="CaptionedFigure"/>
-      </w:pPr>
-      <w:r>
-        <w:drawing>
-          <wp:inline>
-            <wp:extent cx="5969000" cy="5969000"/>
-            <wp:effectExtent b="0" l="0" r="0" t="0"/>
-            <wp:docPr descr="Figure 12.   Gender differences in the number of extra preparation rounds chosen across participants’ choice in a payment scheme. Here, we show that the gender gap in the choice to prepare is robust, even when half of the women are forced to prepare in the preparation condition. Error bars represent standard errors." title="" id="1" name="Picture"/>
-            <a:graphic>
-              <a:graphicData uri="http://schemas.openxmlformats.org/drawingml/2006/picture">
-                <pic:pic>
-                  <pic:nvPicPr>
-                    <pic:cNvPr descr="C:/Users/keana/OneDrive%20-%20PennO365/Comp_transfer2018/Penn/practice_study/gender-practice/study2/figs/fig04_total-rev-count-by-gender-comp-choice.png" id="0" name="Picture"/>
-                    <pic:cNvPicPr>
-                      <a:picLocks noChangeArrowheads="1" noChangeAspect="1"/>
-                    </pic:cNvPicPr>
-                  </pic:nvPicPr>
-                  <pic:blipFill>
-                    <a:blip r:embed="rId46"/>
-                    <a:stretch>
-                      <a:fillRect/>
-                    </a:stretch>
-                  </pic:blipFill>
-                  <pic:spPr bwMode="auto">
-                    <a:xfrm>
-                      <a:off x="0" y="0"/>
-                      <a:ext cx="5969000" cy="5969000"/>
-                    </a:xfrm>
-                    <a:prstGeom prst="rect">
-                      <a:avLst/>
-                    </a:prstGeom>
-                    <a:noFill/>
-                    <a:ln w="9525">
-                      <a:noFill/>
-                      <a:headEnd/>
-                      <a:tailEnd/>
-                    </a:ln>
-                  </pic:spPr>
-                </pic:pic>
-              </a:graphicData>
-            </a:graphic>
-          </wp:inline>
-        </w:drawing>
-      </w:r>
-    </w:p>
-    <w:p>
-      <w:pPr>
-        <w:pStyle w:val="ImageCaption"/>
-      </w:pPr>
-      <w:r>
-        <w:rPr>
-          <w:i/>
-        </w:rPr>
-        <w:t xml:space="preserve">Figure</w:t>
-      </w:r>
-      <w:r>
-        <w:t xml:space="preserve"> </w:t>
-      </w:r>
-      <w:r>
-        <w:rPr>
-          <w:i/>
-        </w:rPr>
         <w:t xml:space="preserve">12.  </w:t>
       </w:r>
       <w:r>
@@ -3597,14 +3393,14 @@
       <w:pPr>
         <w:pStyle w:val="berschrift1"/>
       </w:pPr>
-      <w:bookmarkStart w:id="47" w:name="references"/>
+      <w:bookmarkStart w:id="44" w:name="references"/>
       <w:r>
         <w:t xml:space="preserve">6	References</w:t>
       </w:r>
-      <w:bookmarkEnd w:id="47"/>
-    </w:p>
-    <w:bookmarkStart w:id="167" w:name="refs"/>
-    <w:bookmarkStart w:id="48" w:name="ref-Akerlof2000"/>
+      <w:bookmarkEnd w:id="44"/>
+    </w:p>
+    <w:bookmarkStart w:id="155" w:name="refs"/>
+    <w:bookmarkStart w:id="45" w:name="ref-Akerlof2000"/>
     <w:p>
       <w:pPr>
         <w:pStyle w:val="Literaturverzeichnis"/>
@@ -3637,48 +3433,113 @@
         <w:t xml:space="preserve">(3), 715–753.</w:t>
       </w:r>
     </w:p>
+    <w:bookmarkEnd w:id="45"/>
+    <w:bookmarkStart w:id="46" w:name="ref-Andersen2013"/>
+    <w:p>
+      <w:pPr>
+        <w:pStyle w:val="Literaturverzeichnis"/>
+      </w:pPr>
+      <w:r>
+        <w:t xml:space="preserve">Andersen, S., Ertac, S., Gneezy, U., List, J. A., &amp; Maximiano, S. (2013). Gender, competitiveness, and socialization at a young age: Evidence from a matrilineal and a patriarchal society.</w:t>
+      </w:r>
+      <w:r>
+        <w:t xml:space="preserve"> </w:t>
+      </w:r>
+      <w:r>
+        <w:rPr>
+          <w:i/>
+        </w:rPr>
+        <w:t xml:space="preserve">Review of Economics and Statistics</w:t>
+      </w:r>
+      <w:r>
+        <w:t xml:space="preserve">,</w:t>
+      </w:r>
+      <w:r>
+        <w:t xml:space="preserve"> </w:t>
+      </w:r>
+      <w:r>
+        <w:rPr>
+          <w:i/>
+        </w:rPr>
+        <w:t xml:space="preserve">95</w:t>
+      </w:r>
+      <w:r>
+        <w:t xml:space="preserve">(4), 1438–1443.</w:t>
+      </w:r>
+    </w:p>
+    <w:bookmarkEnd w:id="46"/>
+    <w:bookmarkStart w:id="47" w:name="ref-Apicella2017"/>
+    <w:p>
+      <w:pPr>
+        <w:pStyle w:val="Literaturverzeichnis"/>
+      </w:pPr>
+      <w:r>
+        <w:t xml:space="preserve">Apicella, C. L., Crittenden, A. N., &amp; Tobolsky, V. A. (2017a). Hunter-gatherer males are more risk-seeking than females, even in late childhood.</w:t>
+      </w:r>
+      <w:r>
+        <w:t xml:space="preserve"> </w:t>
+      </w:r>
+      <w:r>
+        <w:rPr>
+          <w:i/>
+        </w:rPr>
+        <w:t xml:space="preserve">Evolution and Human Behavior</w:t>
+      </w:r>
+      <w:r>
+        <w:t xml:space="preserve">,</w:t>
+      </w:r>
+      <w:r>
+        <w:t xml:space="preserve"> </w:t>
+      </w:r>
+      <w:r>
+        <w:rPr>
+          <w:i/>
+        </w:rPr>
+        <w:t xml:space="preserve">38</w:t>
+      </w:r>
+      <w:r>
+        <w:t xml:space="preserve">, 592–603.</w:t>
+      </w:r>
+    </w:p>
+    <w:bookmarkEnd w:id="47"/>
+    <w:bookmarkStart w:id="48" w:name="ref-Apicella2017a"/>
+    <w:p>
+      <w:pPr>
+        <w:pStyle w:val="Literaturverzeichnis"/>
+      </w:pPr>
+      <w:r>
+        <w:t xml:space="preserve">Apicella, C. L., Demiral, E. E., &amp; Mollerstrom, J. (2017b). No gender difference in willingness to compete when competing against self.</w:t>
+      </w:r>
+      <w:r>
+        <w:t xml:space="preserve"> </w:t>
+      </w:r>
+      <w:r>
+        <w:rPr>
+          <w:i/>
+        </w:rPr>
+        <w:t xml:space="preserve">DIW Discussion Papers</w:t>
+      </w:r>
+      <w:r>
+        <w:t xml:space="preserve">.</w:t>
+      </w:r>
+    </w:p>
     <w:bookmarkEnd w:id="48"/>
-    <w:bookmarkStart w:id="49" w:name="ref-Altonji1999"/>
+    <w:bookmarkStart w:id="50" w:name="ref-Apicella2015"/>
     <w:p>
       <w:pPr>
         <w:pStyle w:val="Literaturverzeichnis"/>
       </w:pPr>
       <w:r>
-        <w:t xml:space="preserve">Altonji, J. G., &amp; Blank, R. M. (1999). Race and gender in the labor market. In</w:t>
-      </w:r>
-      <w:r>
-        <w:t xml:space="preserve"> </w:t>
-      </w:r>
-      <w:r>
-        <w:rPr>
-          <w:i/>
-        </w:rPr>
-        <w:t xml:space="preserve">Handbook of labor economics</w:t>
-      </w:r>
-      <w:r>
-        <w:t xml:space="preserve"> </w:t>
-      </w:r>
-      <w:r>
-        <w:t xml:space="preserve">(pp. 3143–3259).</w:t>
-      </w:r>
-    </w:p>
-    <w:bookmarkEnd w:id="49"/>
-    <w:bookmarkStart w:id="50" w:name="ref-Andersen2013"/>
-    <w:p>
-      <w:pPr>
-        <w:pStyle w:val="Literaturverzeichnis"/>
-      </w:pPr>
-      <w:r>
-        <w:t xml:space="preserve">Andersen, S., Ertac, S., Gneezy, U., List, J. A., &amp; Maximiano, S. (2013). Gender, competitiveness, and socialization at a young age: Evidence from a matrilineal and a patriarchal society.</w:t>
-      </w:r>
-      <w:r>
-        <w:t xml:space="preserve"> </w:t>
-      </w:r>
-      <w:r>
-        <w:rPr>
-          <w:i/>
-        </w:rPr>
-        <w:t xml:space="preserve">Review of Economics and Statistics</w:t>
+        <w:t xml:space="preserve">Apicella, C. L., &amp; Dreber, A. (2015). Sex differences in competitiveness: Hunter-gatherer women and girls compete less in gender-neutral and male-centric tasks.</w:t>
+      </w:r>
+      <w:r>
+        <w:t xml:space="preserve"> </w:t>
+      </w:r>
+      <w:r>
+        <w:rPr>
+          <w:i/>
+        </w:rPr>
+        <w:t xml:space="preserve">Adaptive Human Behavior and Physiology</w:t>
       </w:r>
       <w:r>
         <w:t xml:space="preserve">,</w:t>
@@ -3690,96 +3551,6 @@
         <w:rPr>
           <w:i/>
         </w:rPr>
-        <w:t xml:space="preserve">95</w:t>
-      </w:r>
-      <w:r>
-        <w:t xml:space="preserve">(4), 1438–1443.</w:t>
-      </w:r>
-    </w:p>
-    <w:bookmarkEnd w:id="50"/>
-    <w:bookmarkStart w:id="51" w:name="ref-Apicella2017"/>
-    <w:p>
-      <w:pPr>
-        <w:pStyle w:val="Literaturverzeichnis"/>
-      </w:pPr>
-      <w:r>
-        <w:t xml:space="preserve">Apicella, C. L., Crittenden, A. N., &amp; Tobolsky, V. A. (2017a). Hunter-gatherer males are more risk-seeking than females, even in late childhood.</w:t>
-      </w:r>
-      <w:r>
-        <w:t xml:space="preserve"> </w:t>
-      </w:r>
-      <w:r>
-        <w:rPr>
-          <w:i/>
-        </w:rPr>
-        <w:t xml:space="preserve">Evolution and Human Behavior</w:t>
-      </w:r>
-      <w:r>
-        <w:t xml:space="preserve">,</w:t>
-      </w:r>
-      <w:r>
-        <w:t xml:space="preserve"> </w:t>
-      </w:r>
-      <w:r>
-        <w:rPr>
-          <w:i/>
-        </w:rPr>
-        <w:t xml:space="preserve">38</w:t>
-      </w:r>
-      <w:r>
-        <w:t xml:space="preserve">, 592–603.</w:t>
-      </w:r>
-    </w:p>
-    <w:bookmarkEnd w:id="51"/>
-    <w:bookmarkStart w:id="52" w:name="ref-Apicella2017a"/>
-    <w:p>
-      <w:pPr>
-        <w:pStyle w:val="Literaturverzeichnis"/>
-      </w:pPr>
-      <w:r>
-        <w:t xml:space="preserve">Apicella, C. L., Demiral, E. E., &amp; Mollerstrom, J. (2017b). No gender difference in willingness to compete when competing against self.</w:t>
-      </w:r>
-      <w:r>
-        <w:t xml:space="preserve"> </w:t>
-      </w:r>
-      <w:r>
-        <w:rPr>
-          <w:i/>
-        </w:rPr>
-        <w:t xml:space="preserve">DIW Discussion Papers</w:t>
-      </w:r>
-      <w:r>
-        <w:t xml:space="preserve">.</w:t>
-      </w:r>
-    </w:p>
-    <w:bookmarkEnd w:id="52"/>
-    <w:bookmarkStart w:id="54" w:name="ref-Apicella2015"/>
-    <w:p>
-      <w:pPr>
-        <w:pStyle w:val="Literaturverzeichnis"/>
-      </w:pPr>
-      <w:r>
-        <w:t xml:space="preserve">Apicella, C. L., &amp; Dreber, A. (2015). Sex differences in competitiveness: Hunter-gatherer women and girls compete less in gender-neutral and male-centric tasks.</w:t>
-      </w:r>
-      <w:r>
-        <w:t xml:space="preserve"> </w:t>
-      </w:r>
-      <w:r>
-        <w:rPr>
-          <w:i/>
-        </w:rPr>
-        <w:t xml:space="preserve">Adaptive Human Behavior and Physiology</w:t>
-      </w:r>
-      <w:r>
-        <w:t xml:space="preserve">,</w:t>
-      </w:r>
-      <w:r>
-        <w:t xml:space="preserve"> </w:t>
-      </w:r>
-      <w:r>
-        <w:rPr>
-          <w:i/>
-        </w:rPr>
         <w:t xml:space="preserve">1</w:t>
       </w:r>
       <w:r>
@@ -3788,7 +3559,7 @@
       <w:r>
         <w:t xml:space="preserve"> </w:t>
       </w:r>
-      <w:hyperlink r:id="rId53">
+      <w:hyperlink r:id="rId49">
         <w:r>
           <w:rPr>
             <w:rStyle w:val="Hyperlink"/>
@@ -3797,8 +3568,8 @@
         </w:r>
       </w:hyperlink>
     </w:p>
-    <w:bookmarkEnd w:id="54"/>
-    <w:bookmarkStart w:id="56" w:name="ref-Babcock2012"/>
+    <w:bookmarkEnd w:id="50"/>
+    <w:bookmarkStart w:id="52" w:name="ref-Babcock2012"/>
     <w:p>
       <w:pPr>
         <w:pStyle w:val="Literaturverzeichnis"/>
@@ -3824,7 +3595,7 @@
       <w:r>
         <w:t xml:space="preserve"> </w:t>
       </w:r>
-      <w:hyperlink r:id="rId55">
+      <w:hyperlink r:id="rId51">
         <w:r>
           <w:rPr>
             <w:rStyle w:val="Hyperlink"/>
@@ -3833,8 +3604,8 @@
         </w:r>
       </w:hyperlink>
     </w:p>
-    <w:bookmarkEnd w:id="56"/>
-    <w:bookmarkStart w:id="57" w:name="ref-Bandura1977a"/>
+    <w:bookmarkEnd w:id="52"/>
+    <w:bookmarkStart w:id="53" w:name="ref-Bandura1977a"/>
     <w:p>
       <w:pPr>
         <w:pStyle w:val="Literaturverzeichnis"/>
@@ -3867,8 +3638,8 @@
         <w:t xml:space="preserve">(3), 125–139.</w:t>
       </w:r>
     </w:p>
-    <w:bookmarkEnd w:id="57"/>
-    <w:bookmarkStart w:id="58" w:name="ref-Barber2001"/>
+    <w:bookmarkEnd w:id="53"/>
+    <w:bookmarkStart w:id="54" w:name="ref-Barber2001"/>
     <w:p>
       <w:pPr>
         <w:pStyle w:val="Literaturverzeichnis"/>
@@ -3901,8 +3672,8 @@
         <w:t xml:space="preserve">(1), 261–292.</w:t>
       </w:r>
     </w:p>
-    <w:bookmarkEnd w:id="58"/>
-    <w:bookmarkStart w:id="60" w:name="ref-Benjamin2010c"/>
+    <w:bookmarkEnd w:id="54"/>
+    <w:bookmarkStart w:id="56" w:name="ref-Benjamin2010c"/>
     <w:p>
       <w:pPr>
         <w:pStyle w:val="Literaturverzeichnis"/>
@@ -3937,7 +3708,7 @@
       <w:r>
         <w:t xml:space="preserve"> </w:t>
       </w:r>
-      <w:hyperlink r:id="rId59">
+      <w:hyperlink r:id="rId55">
         <w:r>
           <w:rPr>
             <w:rStyle w:val="Hyperlink"/>
@@ -3946,8 +3717,8 @@
         </w:r>
       </w:hyperlink>
     </w:p>
-    <w:bookmarkEnd w:id="60"/>
-    <w:bookmarkStart w:id="62" w:name="ref-Berge2015"/>
+    <w:bookmarkEnd w:id="56"/>
+    <w:bookmarkStart w:id="58" w:name="ref-Berge2015"/>
     <w:p>
       <w:pPr>
         <w:pStyle w:val="Literaturverzeichnis"/>
@@ -3982,7 +3753,7 @@
       <w:r>
         <w:t xml:space="preserve"> </w:t>
       </w:r>
-      <w:hyperlink r:id="rId61">
+      <w:hyperlink r:id="rId57">
         <w:r>
           <w:rPr>
             <w:rStyle w:val="Hyperlink"/>
@@ -3991,8 +3762,8 @@
         </w:r>
       </w:hyperlink>
     </w:p>
-    <w:bookmarkEnd w:id="62"/>
-    <w:bookmarkStart w:id="63" w:name="ref-Bertrand2010a"/>
+    <w:bookmarkEnd w:id="58"/>
+    <w:bookmarkStart w:id="59" w:name="ref-Bertrand2010a"/>
     <w:p>
       <w:pPr>
         <w:pStyle w:val="Literaturverzeichnis"/>
@@ -4016,8 +3787,8 @@
         <w:t xml:space="preserve">(Vol. 4b, pp. 1545–1592).</w:t>
       </w:r>
     </w:p>
-    <w:bookmarkEnd w:id="63"/>
-    <w:bookmarkStart w:id="64" w:name="ref-Bertrand2010"/>
+    <w:bookmarkEnd w:id="59"/>
+    <w:bookmarkStart w:id="60" w:name="ref-Bertrand2010"/>
     <w:p>
       <w:pPr>
         <w:pStyle w:val="Literaturverzeichnis"/>
@@ -4050,8 +3821,8 @@
         <w:t xml:space="preserve">(3), 228–255.</w:t>
       </w:r>
     </w:p>
-    <w:bookmarkEnd w:id="64"/>
-    <w:bookmarkStart w:id="65" w:name="ref-Bertrand2001"/>
+    <w:bookmarkEnd w:id="60"/>
+    <w:bookmarkStart w:id="61" w:name="ref-Bertrand2001"/>
     <w:p>
       <w:pPr>
         <w:pStyle w:val="Literaturverzeichnis"/>
@@ -4084,8 +3855,8 @@
         <w:t xml:space="preserve">, 3–21.</w:t>
       </w:r>
     </w:p>
-    <w:bookmarkEnd w:id="65"/>
-    <w:bookmarkStart w:id="67" w:name="ref-Bertrand2015"/>
+    <w:bookmarkEnd w:id="61"/>
+    <w:bookmarkStart w:id="63" w:name="ref-Bertrand2015"/>
     <w:p>
       <w:pPr>
         <w:pStyle w:val="Literaturverzeichnis"/>
@@ -4108,7 +3879,7 @@
       <w:r>
         <w:t xml:space="preserve"> </w:t>
       </w:r>
-      <w:hyperlink r:id="rId66">
+      <w:hyperlink r:id="rId62">
         <w:r>
           <w:rPr>
             <w:rStyle w:val="Hyperlink"/>
@@ -4117,8 +3888,8 @@
         </w:r>
       </w:hyperlink>
     </w:p>
-    <w:bookmarkEnd w:id="67"/>
-    <w:bookmarkStart w:id="69" w:name="ref-Beyer1990"/>
+    <w:bookmarkEnd w:id="63"/>
+    <w:bookmarkStart w:id="65" w:name="ref-Beyer1990"/>
     <w:p>
       <w:pPr>
         <w:pStyle w:val="Literaturverzeichnis"/>
@@ -4153,7 +3924,7 @@
       <w:r>
         <w:t xml:space="preserve"> </w:t>
       </w:r>
-      <w:hyperlink r:id="rId68">
+      <w:hyperlink r:id="rId64">
         <w:r>
           <w:rPr>
             <w:rStyle w:val="Hyperlink"/>
@@ -4162,8 +3933,8 @@
         </w:r>
       </w:hyperlink>
     </w:p>
-    <w:bookmarkEnd w:id="69"/>
-    <w:bookmarkStart w:id="70" w:name="ref-Beyer1997"/>
+    <w:bookmarkEnd w:id="65"/>
+    <w:bookmarkStart w:id="66" w:name="ref-Beyer1997"/>
     <w:p>
       <w:pPr>
         <w:pStyle w:val="Literaturverzeichnis"/>
@@ -4196,8 +3967,8 @@
         <w:t xml:space="preserve">(2), 157–172.</w:t>
       </w:r>
     </w:p>
-    <w:bookmarkEnd w:id="70"/>
-    <w:bookmarkStart w:id="71" w:name="ref-Bjorvatn2016"/>
+    <w:bookmarkEnd w:id="66"/>
+    <w:bookmarkStart w:id="67" w:name="ref-Bjorvatn2016"/>
     <w:p>
       <w:pPr>
         <w:pStyle w:val="Literaturverzeichnis"/>
@@ -4230,8 +4001,8 @@
         <w:t xml:space="preserve">, 31–37.</w:t>
       </w:r>
     </w:p>
-    <w:bookmarkEnd w:id="71"/>
-    <w:bookmarkStart w:id="73" w:name="ref-Blau2017"/>
+    <w:bookmarkEnd w:id="67"/>
+    <w:bookmarkStart w:id="69" w:name="ref-Blau2017"/>
     <w:p>
       <w:pPr>
         <w:pStyle w:val="Literaturverzeichnis"/>
@@ -4266,7 +4037,7 @@
       <w:r>
         <w:t xml:space="preserve"> </w:t>
       </w:r>
-      <w:hyperlink r:id="rId72">
+      <w:hyperlink r:id="rId68">
         <w:r>
           <w:rPr>
             <w:rStyle w:val="Hyperlink"/>
@@ -4275,8 +4046,8 @@
         </w:r>
       </w:hyperlink>
     </w:p>
-    <w:bookmarkEnd w:id="73"/>
-    <w:bookmarkStart w:id="75" w:name="ref-Boschini2019"/>
+    <w:bookmarkEnd w:id="69"/>
+    <w:bookmarkStart w:id="71" w:name="ref-Boschini2019"/>
     <w:p>
       <w:pPr>
         <w:pStyle w:val="Literaturverzeichnis"/>
@@ -4311,7 +4082,7 @@
       <w:r>
         <w:t xml:space="preserve"> </w:t>
       </w:r>
-      <w:hyperlink r:id="rId74">
+      <w:hyperlink r:id="rId70">
         <w:r>
           <w:rPr>
             <w:rStyle w:val="Hyperlink"/>
@@ -4320,8 +4091,8 @@
         </w:r>
       </w:hyperlink>
     </w:p>
-    <w:bookmarkEnd w:id="75"/>
-    <w:bookmarkStart w:id="77" w:name="ref-Boschini2014"/>
+    <w:bookmarkEnd w:id="71"/>
+    <w:bookmarkStart w:id="73" w:name="ref-Boschini2014"/>
     <w:p>
       <w:pPr>
         <w:pStyle w:val="Literaturverzeichnis"/>
@@ -4344,7 +4115,7 @@
       <w:r>
         <w:t xml:space="preserve"> </w:t>
       </w:r>
-      <w:hyperlink r:id="rId76">
+      <w:hyperlink r:id="rId72">
         <w:r>
           <w:rPr>
             <w:rStyle w:val="Hyperlink"/>
@@ -4353,8 +4124,8 @@
         </w:r>
       </w:hyperlink>
     </w:p>
-    <w:bookmarkEnd w:id="77"/>
-    <w:bookmarkStart w:id="79" w:name="ref-Bowles2007"/>
+    <w:bookmarkEnd w:id="73"/>
+    <w:bookmarkStart w:id="75" w:name="ref-Bowles2007"/>
     <w:p>
       <w:pPr>
         <w:pStyle w:val="Literaturverzeichnis"/>
@@ -4389,7 +4160,7 @@
       <w:r>
         <w:t xml:space="preserve"> </w:t>
       </w:r>
-      <w:hyperlink r:id="rId78">
+      <w:hyperlink r:id="rId74">
         <w:r>
           <w:rPr>
             <w:rStyle w:val="Hyperlink"/>
@@ -4398,8 +4169,8 @@
         </w:r>
       </w:hyperlink>
     </w:p>
-    <w:bookmarkEnd w:id="79"/>
-    <w:bookmarkStart w:id="81" w:name="ref-Buser2014"/>
+    <w:bookmarkEnd w:id="75"/>
+    <w:bookmarkStart w:id="77" w:name="ref-Buser2014"/>
     <w:p>
       <w:pPr>
         <w:pStyle w:val="Literaturverzeichnis"/>
@@ -4434,7 +4205,7 @@
       <w:r>
         <w:t xml:space="preserve"> </w:t>
       </w:r>
-      <w:hyperlink r:id="rId80">
+      <w:hyperlink r:id="rId76">
         <w:r>
           <w:rPr>
             <w:rStyle w:val="Hyperlink"/>
@@ -4443,8 +4214,8 @@
         </w:r>
       </w:hyperlink>
     </w:p>
-    <w:bookmarkEnd w:id="81"/>
-    <w:bookmarkStart w:id="82" w:name="ref-Buser2017b"/>
+    <w:bookmarkEnd w:id="77"/>
+    <w:bookmarkStart w:id="78" w:name="ref-Buser2017b"/>
     <w:p>
       <w:pPr>
         <w:pStyle w:val="Literaturverzeichnis"/>
@@ -4477,23 +4248,23 @@
         <w:t xml:space="preserve">(5), 125–130.</w:t>
       </w:r>
     </w:p>
-    <w:bookmarkEnd w:id="82"/>
-    <w:bookmarkStart w:id="83" w:name="ref-Cheryan2017"/>
+    <w:bookmarkEnd w:id="78"/>
+    <w:bookmarkStart w:id="80" w:name="ref-Croson2009"/>
     <w:p>
       <w:pPr>
         <w:pStyle w:val="Literaturverzeichnis"/>
       </w:pPr>
       <w:r>
-        <w:t xml:space="preserve">Cheryan, S., Ziegler, S. A., Montoya, A. K., &amp; Jiang, L. (2017). Why are some stem fields more gender balanced than others?</w:t>
-      </w:r>
-      <w:r>
-        <w:t xml:space="preserve"> </w:t>
-      </w:r>
-      <w:r>
-        <w:rPr>
-          <w:i/>
-        </w:rPr>
-        <w:t xml:space="preserve">Psychological Bulletin</w:t>
+        <w:t xml:space="preserve">Croson, R., &amp; Gneezy, U. (2009). Gender differences in preferences.</w:t>
+      </w:r>
+      <w:r>
+        <w:t xml:space="preserve"> </w:t>
+      </w:r>
+      <w:r>
+        <w:rPr>
+          <w:i/>
+        </w:rPr>
+        <w:t xml:space="preserve">Journal of Economic Literature</w:t>
       </w:r>
       <w:r>
         <w:t xml:space="preserve">,</w:t>
@@ -4505,40 +4276,6 @@
         <w:rPr>
           <w:i/>
         </w:rPr>
-        <w:t xml:space="preserve">143</w:t>
-      </w:r>
-      <w:r>
-        <w:t xml:space="preserve">(1), 1–35.</w:t>
-      </w:r>
-    </w:p>
-    <w:bookmarkEnd w:id="83"/>
-    <w:bookmarkStart w:id="85" w:name="ref-Croson2009"/>
-    <w:p>
-      <w:pPr>
-        <w:pStyle w:val="Literaturverzeichnis"/>
-      </w:pPr>
-      <w:r>
-        <w:t xml:space="preserve">Croson, R., &amp; Gneezy, U. (2009). Gender differences in preferences.</w:t>
-      </w:r>
-      <w:r>
-        <w:t xml:space="preserve"> </w:t>
-      </w:r>
-      <w:r>
-        <w:rPr>
-          <w:i/>
-        </w:rPr>
-        <w:t xml:space="preserve">Journal of Economic Literature</w:t>
-      </w:r>
-      <w:r>
-        <w:t xml:space="preserve">,</w:t>
-      </w:r>
-      <w:r>
-        <w:t xml:space="preserve"> </w:t>
-      </w:r>
-      <w:r>
-        <w:rPr>
-          <w:i/>
-        </w:rPr>
         <w:t xml:space="preserve">47</w:t>
       </w:r>
       <w:r>
@@ -4547,7 +4284,7 @@
       <w:r>
         <w:t xml:space="preserve"> </w:t>
       </w:r>
-      <w:hyperlink r:id="rId84">
+      <w:hyperlink r:id="rId79">
         <w:r>
           <w:rPr>
             <w:rStyle w:val="Hyperlink"/>
@@ -4556,13 +4293,58 @@
         </w:r>
       </w:hyperlink>
     </w:p>
-    <w:bookmarkEnd w:id="85"/>
-    <w:bookmarkStart w:id="87" w:name="ref-Dohmen2011"/>
+    <w:bookmarkEnd w:id="80"/>
+    <w:bookmarkStart w:id="82" w:name="ref-DattaGupta2013"/>
     <w:p>
       <w:pPr>
         <w:pStyle w:val="Literaturverzeichnis"/>
       </w:pPr>
       <w:r>
+        <w:t xml:space="preserve">Datta Gupta, N., Poulsen, A., &amp; Villeval, M. C. (2013). Gender matching and competitiveness: Experimental evidence.</w:t>
+      </w:r>
+      <w:r>
+        <w:t xml:space="preserve"> </w:t>
+      </w:r>
+      <w:r>
+        <w:rPr>
+          <w:i/>
+        </w:rPr>
+        <w:t xml:space="preserve">Economic Inquiry</w:t>
+      </w:r>
+      <w:r>
+        <w:t xml:space="preserve">,</w:t>
+      </w:r>
+      <w:r>
+        <w:t xml:space="preserve"> </w:t>
+      </w:r>
+      <w:r>
+        <w:rPr>
+          <w:i/>
+        </w:rPr>
+        <w:t xml:space="preserve">51</w:t>
+      </w:r>
+      <w:r>
+        <w:t xml:space="preserve">(1), 816–835.</w:t>
+      </w:r>
+      <w:r>
+        <w:t xml:space="preserve"> </w:t>
+      </w:r>
+      <w:hyperlink r:id="rId81">
+        <w:r>
+          <w:rPr>
+            <w:rStyle w:val="Hyperlink"/>
+          </w:rPr>
+          <w:t xml:space="preserve">https://doi.org/10.1111/j.1465-7295.2011.00378.x</w:t>
+        </w:r>
+      </w:hyperlink>
+    </w:p>
+    <w:bookmarkEnd w:id="82"/>
+    <w:bookmarkStart w:id="84" w:name="ref-Dohmen2011"/>
+    <w:p>
+      <w:pPr>
+        <w:pStyle w:val="Literaturverzeichnis"/>
+      </w:pPr>
+      <w:r>
         <w:t xml:space="preserve">Dohmen, T., &amp; Falk, A. (2011). Performance pay and multidimensional sorting: Productivity, preferences, and gender.</w:t>
       </w:r>
       <w:r>
@@ -4592,7 +4374,7 @@
       <w:r>
         <w:t xml:space="preserve"> </w:t>
       </w:r>
-      <w:hyperlink r:id="rId86">
+      <w:hyperlink r:id="rId83">
         <w:r>
           <w:rPr>
             <w:rStyle w:val="Hyperlink"/>
@@ -4601,8 +4383,8 @@
         </w:r>
       </w:hyperlink>
     </w:p>
-    <w:bookmarkEnd w:id="87"/>
-    <w:bookmarkStart w:id="89" w:name="ref-Dohmen2011b"/>
+    <w:bookmarkEnd w:id="84"/>
+    <w:bookmarkStart w:id="86" w:name="ref-Dohmen2011b"/>
     <w:p>
       <w:pPr>
         <w:pStyle w:val="Literaturverzeichnis"/>
@@ -4637,7 +4419,7 @@
       <w:r>
         <w:t xml:space="preserve"> </w:t>
       </w:r>
-      <w:hyperlink r:id="rId88">
+      <w:hyperlink r:id="rId85">
         <w:r>
           <w:rPr>
             <w:rStyle w:val="Hyperlink"/>
@@ -4646,8 +4428,8 @@
         </w:r>
       </w:hyperlink>
     </w:p>
-    <w:bookmarkEnd w:id="89"/>
-    <w:bookmarkStart w:id="91" w:name="ref-Dreber2011"/>
+    <w:bookmarkEnd w:id="86"/>
+    <w:bookmarkStart w:id="88" w:name="ref-Dreber2011"/>
     <w:p>
       <w:pPr>
         <w:pStyle w:val="Literaturverzeichnis"/>
@@ -4682,7 +4464,7 @@
       <w:r>
         <w:t xml:space="preserve"> </w:t>
       </w:r>
-      <w:hyperlink r:id="rId90">
+      <w:hyperlink r:id="rId87">
         <w:r>
           <w:rPr>
             <w:rStyle w:val="Hyperlink"/>
@@ -4691,8 +4473,8 @@
         </w:r>
       </w:hyperlink>
     </w:p>
-    <w:bookmarkEnd w:id="91"/>
-    <w:bookmarkStart w:id="93" w:name="ref-Dreber2014"/>
+    <w:bookmarkEnd w:id="88"/>
+    <w:bookmarkStart w:id="90" w:name="ref-Dreber2014"/>
     <w:p>
       <w:pPr>
         <w:pStyle w:val="Literaturverzeichnis"/>
@@ -4727,7 +4509,7 @@
       <w:r>
         <w:t xml:space="preserve"> </w:t>
       </w:r>
-      <w:hyperlink r:id="rId92">
+      <w:hyperlink r:id="rId89">
         <w:r>
           <w:rPr>
             <w:rStyle w:val="Hyperlink"/>
@@ -4736,8 +4518,8 @@
         </w:r>
       </w:hyperlink>
     </w:p>
-    <w:bookmarkEnd w:id="93"/>
-    <w:bookmarkStart w:id="95" w:name="ref-Eckel2008"/>
+    <w:bookmarkEnd w:id="90"/>
+    <w:bookmarkStart w:id="92" w:name="ref-Eckel2008"/>
     <w:p>
       <w:pPr>
         <w:pStyle w:val="Literaturverzeichnis"/>
@@ -4763,7 +4545,7 @@
       <w:r>
         <w:t xml:space="preserve"> </w:t>
       </w:r>
-      <w:hyperlink r:id="rId94">
+      <w:hyperlink r:id="rId91">
         <w:r>
           <w:rPr>
             <w:rStyle w:val="Hyperlink"/>
@@ -4772,68 +4554,13 @@
         </w:r>
       </w:hyperlink>
     </w:p>
-    <w:bookmarkEnd w:id="95"/>
-    <w:bookmarkStart w:id="97" w:name="ref-Flory2010"/>
+    <w:bookmarkEnd w:id="92"/>
+    <w:bookmarkStart w:id="94" w:name="ref-Frick2011"/>
     <w:p>
       <w:pPr>
         <w:pStyle w:val="Literaturverzeichnis"/>
       </w:pPr>
       <w:r>
-        <w:t xml:space="preserve">Flory, J. A., Leibbrandt, A., &amp; List, J. A. (2010). Do competitive work places deter female workers? A large-scale natural field experiment on gender differences in job-entry decisions.</w:t>
-      </w:r>
-      <w:r>
-        <w:t xml:space="preserve"> </w:t>
-      </w:r>
-      <w:r>
-        <w:rPr>
-          <w:i/>
-        </w:rPr>
-        <w:t xml:space="preserve">NBER Working Paper Series</w:t>
-      </w:r>
-      <w:r>
-        <w:t xml:space="preserve">, 1–57.</w:t>
-      </w:r>
-      <w:r>
-        <w:t xml:space="preserve"> </w:t>
-      </w:r>
-      <w:hyperlink r:id="rId96">
-        <w:r>
-          <w:rPr>
-            <w:rStyle w:val="Hyperlink"/>
-          </w:rPr>
-          <w:t xml:space="preserve">https://doi.org/10.3386/w16546</w:t>
-        </w:r>
-      </w:hyperlink>
-    </w:p>
-    <w:bookmarkEnd w:id="97"/>
-    <w:bookmarkStart w:id="98" w:name="ref-Frank2010"/>
-    <w:p>
-      <w:pPr>
-        <w:pStyle w:val="Literaturverzeichnis"/>
-      </w:pPr>
-      <w:r>
-        <w:t xml:space="preserve">Frank, R. H., &amp; Cook, P. J. (2010).</w:t>
-      </w:r>
-      <w:r>
-        <w:t xml:space="preserve"> </w:t>
-      </w:r>
-      <w:r>
-        <w:rPr>
-          <w:i/>
-        </w:rPr>
-        <w:t xml:space="preserve">The winner-take-all society: Why the few at the top get so much more than the rest of us</w:t>
-      </w:r>
-      <w:r>
-        <w:t xml:space="preserve">.</w:t>
-      </w:r>
-    </w:p>
-    <w:bookmarkEnd w:id="98"/>
-    <w:bookmarkStart w:id="100" w:name="ref-Frick2011"/>
-    <w:p>
-      <w:pPr>
-        <w:pStyle w:val="Literaturverzeichnis"/>
-      </w:pPr>
-      <w:r>
         <w:t xml:space="preserve">Frick, B. (2011). Gender differences in competitiveness: Empirical evidence from professional distance running.</w:t>
       </w:r>
       <w:r>
@@ -4863,7 +4590,7 @@
       <w:r>
         <w:t xml:space="preserve"> </w:t>
       </w:r>
-      <w:hyperlink r:id="rId99">
+      <w:hyperlink r:id="rId93">
         <w:r>
           <w:rPr>
             <w:rStyle w:val="Hyperlink"/>
@@ -4872,23 +4599,23 @@
         </w:r>
       </w:hyperlink>
     </w:p>
-    <w:bookmarkEnd w:id="100"/>
-    <w:bookmarkStart w:id="102" w:name="ref-Gaucher2011"/>
+    <w:bookmarkEnd w:id="94"/>
+    <w:bookmarkStart w:id="95" w:name="ref-Gillen2019"/>
     <w:p>
       <w:pPr>
         <w:pStyle w:val="Literaturverzeichnis"/>
       </w:pPr>
       <w:r>
-        <w:t xml:space="preserve">Gaucher, D., Friesen, J., &amp; Kay, A. C. (2011). Evidence that gendered wording in job advertisements exists and sustains gender inequality.</w:t>
-      </w:r>
-      <w:r>
-        <w:t xml:space="preserve"> </w:t>
-      </w:r>
-      <w:r>
-        <w:rPr>
-          <w:i/>
-        </w:rPr>
-        <w:t xml:space="preserve">Journal of Personality and Social Psychology</w:t>
+        <w:t xml:space="preserve">Gillen, B., Snowberg, E., &amp; Yariv, L. (2019). Experimenting with measurement error: Techniques with applications to the Caltech cohort study.</w:t>
+      </w:r>
+      <w:r>
+        <w:t xml:space="preserve"> </w:t>
+      </w:r>
+      <w:r>
+        <w:rPr>
+          <w:i/>
+        </w:rPr>
+        <w:t xml:space="preserve">Journal of Political Economy</w:t>
       </w:r>
       <w:r>
         <w:t xml:space="preserve">,</w:t>
@@ -4900,40 +4627,29 @@
         <w:rPr>
           <w:i/>
         </w:rPr>
-        <w:t xml:space="preserve">101</w:t>
-      </w:r>
-      <w:r>
-        <w:t xml:space="preserve">(1), 109–128.</w:t>
-      </w:r>
-      <w:r>
-        <w:t xml:space="preserve"> </w:t>
-      </w:r>
-      <w:hyperlink r:id="rId101">
-        <w:r>
-          <w:rPr>
-            <w:rStyle w:val="Hyperlink"/>
-          </w:rPr>
-          <w:t xml:space="preserve">https://doi.org/10.1037/a0022530</w:t>
-        </w:r>
-      </w:hyperlink>
-    </w:p>
-    <w:bookmarkEnd w:id="102"/>
-    <w:bookmarkStart w:id="103" w:name="ref-Gillen2019"/>
+        <w:t xml:space="preserve">127</w:t>
+      </w:r>
+      <w:r>
+        <w:t xml:space="preserve">(4), 1826–1863.</w:t>
+      </w:r>
+    </w:p>
+    <w:bookmarkEnd w:id="95"/>
+    <w:bookmarkStart w:id="96" w:name="ref-Gist1992"/>
     <w:p>
       <w:pPr>
         <w:pStyle w:val="Literaturverzeichnis"/>
       </w:pPr>
       <w:r>
-        <w:t xml:space="preserve">Gillen, B., Snowberg, E., &amp; Yariv, L. (2019). Experimenting with measurement error: Techniques with applications to the Caltech cohort study.</w:t>
-      </w:r>
-      <w:r>
-        <w:t xml:space="preserve"> </w:t>
-      </w:r>
-      <w:r>
-        <w:rPr>
-          <w:i/>
-        </w:rPr>
-        <w:t xml:space="preserve">Journal of Political Economy</w:t>
+        <w:t xml:space="preserve">Gist, M. E., &amp; Mitchell, T. R. (1992). Self-efficacy: A theoretical analysis of its determinants and malleability.</w:t>
+      </w:r>
+      <w:r>
+        <w:t xml:space="preserve"> </w:t>
+      </w:r>
+      <w:r>
+        <w:rPr>
+          <w:i/>
+        </w:rPr>
+        <w:t xml:space="preserve">The Academy of Management Review</w:t>
       </w:r>
       <w:r>
         <w:t xml:space="preserve">,</w:t>
@@ -4945,29 +4661,29 @@
         <w:rPr>
           <w:i/>
         </w:rPr>
-        <w:t xml:space="preserve">127</w:t>
-      </w:r>
-      <w:r>
-        <w:t xml:space="preserve">(4), 1826–1863.</w:t>
-      </w:r>
-    </w:p>
-    <w:bookmarkEnd w:id="103"/>
-    <w:bookmarkStart w:id="104" w:name="ref-Gist1992"/>
+        <w:t xml:space="preserve">17</w:t>
+      </w:r>
+      <w:r>
+        <w:t xml:space="preserve">(2), 183–211.</w:t>
+      </w:r>
+    </w:p>
+    <w:bookmarkEnd w:id="96"/>
+    <w:bookmarkStart w:id="98" w:name="ref-Goldin2006"/>
     <w:p>
       <w:pPr>
         <w:pStyle w:val="Literaturverzeichnis"/>
       </w:pPr>
       <w:r>
-        <w:t xml:space="preserve">Gist, M. E., &amp; Mitchell, T. R. (1992). Self-efficacy: A theoretical analysis of its determinants and malleability.</w:t>
-      </w:r>
-      <w:r>
-        <w:t xml:space="preserve"> </w:t>
-      </w:r>
-      <w:r>
-        <w:rPr>
-          <w:i/>
-        </w:rPr>
-        <w:t xml:space="preserve">The Academy of Management Review</w:t>
+        <w:t xml:space="preserve">Goldin, C., Katz, L. F., &amp; Kuziemko, I. (2006). The homecoming of American college women: The reversal of the college gender gap.</w:t>
+      </w:r>
+      <w:r>
+        <w:t xml:space="preserve"> </w:t>
+      </w:r>
+      <w:r>
+        <w:rPr>
+          <w:i/>
+        </w:rPr>
+        <w:t xml:space="preserve">Journal of Economic Perspectives</w:t>
       </w:r>
       <w:r>
         <w:t xml:space="preserve">,</w:t>
@@ -4979,40 +4695,6 @@
         <w:rPr>
           <w:i/>
         </w:rPr>
-        <w:t xml:space="preserve">17</w:t>
-      </w:r>
-      <w:r>
-        <w:t xml:space="preserve">(2), 183–211.</w:t>
-      </w:r>
-    </w:p>
-    <w:bookmarkEnd w:id="104"/>
-    <w:bookmarkStart w:id="106" w:name="ref-Goldin2006"/>
-    <w:p>
-      <w:pPr>
-        <w:pStyle w:val="Literaturverzeichnis"/>
-      </w:pPr>
-      <w:r>
-        <w:t xml:space="preserve">Goldin, C., Katz, L. F., &amp; Kuziemko, I. (2006). The homecoming of American college women: The reversal of the college gender gap.</w:t>
-      </w:r>
-      <w:r>
-        <w:t xml:space="preserve"> </w:t>
-      </w:r>
-      <w:r>
-        <w:rPr>
-          <w:i/>
-        </w:rPr>
-        <w:t xml:space="preserve">Journal of Economic Perspectives</w:t>
-      </w:r>
-      <w:r>
-        <w:t xml:space="preserve">,</w:t>
-      </w:r>
-      <w:r>
-        <w:t xml:space="preserve"> </w:t>
-      </w:r>
-      <w:r>
-        <w:rPr>
-          <w:i/>
-        </w:rPr>
         <w:t xml:space="preserve">20</w:t>
       </w:r>
       <w:r>
@@ -5021,7 +4703,7 @@
       <w:r>
         <w:t xml:space="preserve"> </w:t>
       </w:r>
-      <w:hyperlink r:id="rId105">
+      <w:hyperlink r:id="rId97">
         <w:r>
           <w:rPr>
             <w:rStyle w:val="Hyperlink"/>
@@ -5030,8 +4712,8 @@
         </w:r>
       </w:hyperlink>
     </w:p>
-    <w:bookmarkEnd w:id="106"/>
-    <w:bookmarkStart w:id="107" w:name="ref-Grosse2010"/>
+    <w:bookmarkEnd w:id="98"/>
+    <w:bookmarkStart w:id="99" w:name="ref-Grosse2010"/>
     <w:p>
       <w:pPr>
         <w:pStyle w:val="Literaturverzeichnis"/>
@@ -5052,8 +4734,8 @@
         <w:t xml:space="preserve">.</w:t>
       </w:r>
     </w:p>
-    <w:bookmarkEnd w:id="107"/>
-    <w:bookmarkStart w:id="109" w:name="ref-Gunther2010"/>
+    <w:bookmarkEnd w:id="99"/>
+    <w:bookmarkStart w:id="101" w:name="ref-Gunther2010"/>
     <w:p>
       <w:pPr>
         <w:pStyle w:val="Literaturverzeichnis"/>
@@ -5088,7 +4770,7 @@
       <w:r>
         <w:t xml:space="preserve"> </w:t>
       </w:r>
-      <w:hyperlink r:id="rId108">
+      <w:hyperlink r:id="rId100">
         <w:r>
           <w:rPr>
             <w:rStyle w:val="Hyperlink"/>
@@ -5097,8 +4779,8 @@
         </w:r>
       </w:hyperlink>
     </w:p>
-    <w:bookmarkEnd w:id="109"/>
-    <w:bookmarkStart w:id="110" w:name="ref-Hirt2009"/>
+    <w:bookmarkEnd w:id="101"/>
+    <w:bookmarkStart w:id="102" w:name="ref-Hirt2009"/>
     <w:p>
       <w:pPr>
         <w:pStyle w:val="Literaturverzeichnis"/>
@@ -5131,8 +4813,8 @@
         <w:t xml:space="preserve">, 260–274.</w:t>
       </w:r>
     </w:p>
-    <w:bookmarkEnd w:id="110"/>
-    <w:bookmarkStart w:id="111" w:name="ref-Iriberri2017"/>
+    <w:bookmarkEnd w:id="102"/>
+    <w:bookmarkStart w:id="103" w:name="ref-Iriberri2017"/>
     <w:p>
       <w:pPr>
         <w:pStyle w:val="Literaturverzeichnis"/>
@@ -5165,8 +4847,8 @@
         <w:t xml:space="preserve">, 99–111.</w:t>
       </w:r>
     </w:p>
-    <w:bookmarkEnd w:id="111"/>
-    <w:bookmarkStart w:id="112" w:name="ref-Kahneman1982"/>
+    <w:bookmarkEnd w:id="103"/>
+    <w:bookmarkStart w:id="104" w:name="ref-Kahneman1982"/>
     <w:p>
       <w:pPr>
         <w:pStyle w:val="Literaturverzeichnis"/>
@@ -5199,8 +4881,8 @@
         <w:t xml:space="preserve">(1), 160–173.</w:t>
       </w:r>
     </w:p>
-    <w:bookmarkEnd w:id="112"/>
-    <w:bookmarkStart w:id="114" w:name="ref-Kenney-Benson2006"/>
+    <w:bookmarkEnd w:id="104"/>
+    <w:bookmarkStart w:id="106" w:name="ref-Kenney-Benson2006"/>
     <w:p>
       <w:pPr>
         <w:pStyle w:val="Literaturverzeichnis"/>
@@ -5235,7 +4917,7 @@
       <w:r>
         <w:t xml:space="preserve"> </w:t>
       </w:r>
-      <w:hyperlink r:id="rId113">
+      <w:hyperlink r:id="rId105">
         <w:r>
           <w:rPr>
             <w:rStyle w:val="Hyperlink"/>
@@ -5244,8 +4926,8 @@
         </w:r>
       </w:hyperlink>
     </w:p>
-    <w:bookmarkEnd w:id="114"/>
-    <w:bookmarkStart w:id="115" w:name="ref-Kimble2005"/>
+    <w:bookmarkEnd w:id="106"/>
+    <w:bookmarkStart w:id="107" w:name="ref-Kimble2005"/>
     <w:p>
       <w:pPr>
         <w:pStyle w:val="Literaturverzeichnis"/>
@@ -5278,45 +4960,23 @@
         <w:t xml:space="preserve">(1), 43–56.</w:t>
       </w:r>
     </w:p>
-    <w:bookmarkEnd w:id="115"/>
-    <w:bookmarkStart w:id="116" w:name="ref-Lavy2004"/>
+    <w:bookmarkEnd w:id="107"/>
+    <w:bookmarkStart w:id="109" w:name="ref-Lent1996"/>
     <w:p>
       <w:pPr>
         <w:pStyle w:val="Literaturverzeichnis"/>
       </w:pPr>
       <w:r>
-        <w:t xml:space="preserve">Lavy, V. (2004). Performance pay and teachers’ effort, productivity and grading ethics.</w:t>
-      </w:r>
-      <w:r>
-        <w:t xml:space="preserve"> </w:t>
-      </w:r>
-      <w:r>
-        <w:rPr>
-          <w:i/>
-        </w:rPr>
-        <w:t xml:space="preserve">NBER WORKING PAPER SERIES</w:t>
-      </w:r>
-      <w:r>
-        <w:t xml:space="preserve">.</w:t>
-      </w:r>
-    </w:p>
-    <w:bookmarkEnd w:id="116"/>
-    <w:bookmarkStart w:id="117" w:name="ref-Lemiuex2009"/>
-    <w:p>
-      <w:pPr>
-        <w:pStyle w:val="Literaturverzeichnis"/>
-      </w:pPr>
-      <w:r>
-        <w:t xml:space="preserve">Lemieux, T., MacLeod, B. W., &amp; Parent, D. (2009). Performance pay and wage inequality.</w:t>
-      </w:r>
-      <w:r>
-        <w:t xml:space="preserve"> </w:t>
-      </w:r>
-      <w:r>
-        <w:rPr>
-          <w:i/>
-        </w:rPr>
-        <w:t xml:space="preserve">The Quarterly Journal of Economics</w:t>
+        <w:t xml:space="preserve">Lent, R. W., Brown, S. D., Gover, M. R., &amp; Nijjer, S. K. (1996). Cognitive assessment of the sources of mathematics self-efficacy: A thought-listing analysis.</w:t>
+      </w:r>
+      <w:r>
+        <w:t xml:space="preserve"> </w:t>
+      </w:r>
+      <w:r>
+        <w:rPr>
+          <w:i/>
+        </w:rPr>
+        <w:t xml:space="preserve">Journal of Career Assessment</w:t>
       </w:r>
       <w:r>
         <w:t xml:space="preserve">,</w:t>
@@ -5328,40 +4988,6 @@
         <w:rPr>
           <w:i/>
         </w:rPr>
-        <w:t xml:space="preserve">CXXIV</w:t>
-      </w:r>
-      <w:r>
-        <w:t xml:space="preserve">(1), 1–49.</w:t>
-      </w:r>
-    </w:p>
-    <w:bookmarkEnd w:id="117"/>
-    <w:bookmarkStart w:id="119" w:name="ref-Lent1996"/>
-    <w:p>
-      <w:pPr>
-        <w:pStyle w:val="Literaturverzeichnis"/>
-      </w:pPr>
-      <w:r>
-        <w:t xml:space="preserve">Lent, R. W., Brown, S. D., Gover, M. R., &amp; Nijjer, S. K. (1996). Cognitive assessment of the sources of mathematics self-efficacy: A thought-listing analysis.</w:t>
-      </w:r>
-      <w:r>
-        <w:t xml:space="preserve"> </w:t>
-      </w:r>
-      <w:r>
-        <w:rPr>
-          <w:i/>
-        </w:rPr>
-        <w:t xml:space="preserve">Journal of Career Assessment</w:t>
-      </w:r>
-      <w:r>
-        <w:t xml:space="preserve">,</w:t>
-      </w:r>
-      <w:r>
-        <w:t xml:space="preserve"> </w:t>
-      </w:r>
-      <w:r>
-        <w:rPr>
-          <w:i/>
-        </w:rPr>
         <w:t xml:space="preserve">4</w:t>
       </w:r>
       <w:r>
@@ -5370,7 +4996,7 @@
       <w:r>
         <w:t xml:space="preserve"> </w:t>
       </w:r>
-      <w:hyperlink r:id="rId118">
+      <w:hyperlink r:id="rId108">
         <w:r>
           <w:rPr>
             <w:rStyle w:val="Hyperlink"/>
@@ -5379,8 +5005,8 @@
         </w:r>
       </w:hyperlink>
     </w:p>
-    <w:bookmarkEnd w:id="119"/>
-    <w:bookmarkStart w:id="121" w:name="ref-Leslie2015"/>
+    <w:bookmarkEnd w:id="109"/>
+    <w:bookmarkStart w:id="111" w:name="ref-Leslie2015"/>
     <w:p>
       <w:pPr>
         <w:pStyle w:val="Literaturverzeichnis"/>
@@ -5415,7 +5041,7 @@
       <w:r>
         <w:t xml:space="preserve"> </w:t>
       </w:r>
-      <w:hyperlink r:id="rId120">
+      <w:hyperlink r:id="rId110">
         <w:r>
           <w:rPr>
             <w:rStyle w:val="Hyperlink"/>
@@ -5424,8 +5050,8 @@
         </w:r>
       </w:hyperlink>
     </w:p>
-    <w:bookmarkEnd w:id="121"/>
-    <w:bookmarkStart w:id="122" w:name="ref-Lundeberg1994"/>
+    <w:bookmarkEnd w:id="111"/>
+    <w:bookmarkStart w:id="112" w:name="ref-Lundeberg1994"/>
     <w:p>
       <w:pPr>
         <w:pStyle w:val="Literaturverzeichnis"/>
@@ -5458,8 +5084,8 @@
         <w:t xml:space="preserve">(1), 114–121.</w:t>
       </w:r>
     </w:p>
-    <w:bookmarkEnd w:id="122"/>
-    <w:bookmarkStart w:id="124" w:name="ref-Mayr2012"/>
+    <w:bookmarkEnd w:id="112"/>
+    <w:bookmarkStart w:id="114" w:name="ref-Mayr2012"/>
     <w:p>
       <w:pPr>
         <w:pStyle w:val="Literaturverzeichnis"/>
@@ -5494,7 +5120,7 @@
       <w:r>
         <w:t xml:space="preserve"> </w:t>
       </w:r>
-      <w:hyperlink r:id="rId123">
+      <w:hyperlink r:id="rId113">
         <w:r>
           <w:rPr>
             <w:rStyle w:val="Hyperlink"/>
@@ -5503,8 +5129,8 @@
         </w:r>
       </w:hyperlink>
     </w:p>
-    <w:bookmarkEnd w:id="124"/>
-    <w:bookmarkStart w:id="126" w:name="ref-Mccrea2008a"/>
+    <w:bookmarkEnd w:id="114"/>
+    <w:bookmarkStart w:id="116" w:name="ref-Mccrea2008a"/>
     <w:p>
       <w:pPr>
         <w:pStyle w:val="Literaturverzeichnis"/>
@@ -5539,7 +5165,7 @@
       <w:r>
         <w:t xml:space="preserve"> </w:t>
       </w:r>
-      <w:hyperlink r:id="rId125">
+      <w:hyperlink r:id="rId115">
         <w:r>
           <w:rPr>
             <w:rStyle w:val="Hyperlink"/>
@@ -5548,8 +5174,8 @@
         </w:r>
       </w:hyperlink>
     </w:p>
-    <w:bookmarkEnd w:id="126"/>
-    <w:bookmarkStart w:id="128" w:name="ref-Mccrea2008"/>
+    <w:bookmarkEnd w:id="116"/>
+    <w:bookmarkStart w:id="118" w:name="ref-Mccrea2008"/>
     <w:p>
       <w:pPr>
         <w:pStyle w:val="Literaturverzeichnis"/>
@@ -5584,7 +5210,7 @@
       <w:r>
         <w:t xml:space="preserve"> </w:t>
       </w:r>
-      <w:hyperlink r:id="rId127">
+      <w:hyperlink r:id="rId117">
         <w:r>
           <w:rPr>
             <w:rStyle w:val="Hyperlink"/>
@@ -5593,8 +5219,8 @@
         </w:r>
       </w:hyperlink>
     </w:p>
-    <w:bookmarkEnd w:id="128"/>
-    <w:bookmarkStart w:id="130" w:name="ref-Meyer2015"/>
+    <w:bookmarkEnd w:id="118"/>
+    <w:bookmarkStart w:id="120" w:name="ref-Meyer2015"/>
     <w:p>
       <w:pPr>
         <w:pStyle w:val="Literaturverzeichnis"/>
@@ -5629,7 +5255,7 @@
       <w:r>
         <w:t xml:space="preserve"> </w:t>
       </w:r>
-      <w:hyperlink r:id="rId129">
+      <w:hyperlink r:id="rId119">
         <w:r>
           <w:rPr>
             <w:rStyle w:val="Hyperlink"/>
@@ -5638,8 +5264,8 @@
         </w:r>
       </w:hyperlink>
     </w:p>
-    <w:bookmarkEnd w:id="130"/>
-    <w:bookmarkStart w:id="131" w:name="ref-Milyavskaya2018"/>
+    <w:bookmarkEnd w:id="120"/>
+    <w:bookmarkStart w:id="121" w:name="ref-Milyavskaya2018"/>
     <w:p>
       <w:pPr>
         <w:pStyle w:val="Literaturverzeichnis"/>
@@ -5648,8 +5274,8 @@
         <w:t xml:space="preserve">Milyavskaya, M., Galla, B. M., Inzlicht, M., &amp; Duckworth, A. (2018). More effort, less fatigue: How interest increases effort and reduces mental fatigue.</w:t>
       </w:r>
     </w:p>
-    <w:bookmarkEnd w:id="131"/>
-    <w:bookmarkStart w:id="132" w:name="ref-Mobius2011"/>
+    <w:bookmarkEnd w:id="121"/>
+    <w:bookmarkStart w:id="122" w:name="ref-Mobius2011"/>
     <w:p>
       <w:pPr>
         <w:pStyle w:val="Literaturverzeichnis"/>
@@ -5670,8 +5296,8 @@
         <w:t xml:space="preserve">.</w:t>
       </w:r>
     </w:p>
-    <w:bookmarkEnd w:id="132"/>
-    <w:bookmarkStart w:id="134" w:name="ref-Niederle2007"/>
+    <w:bookmarkEnd w:id="122"/>
+    <w:bookmarkStart w:id="124" w:name="ref-Niederle2007"/>
     <w:p>
       <w:pPr>
         <w:pStyle w:val="Literaturverzeichnis"/>
@@ -5706,7 +5332,7 @@
       <w:r>
         <w:t xml:space="preserve"> </w:t>
       </w:r>
-      <w:hyperlink r:id="rId133">
+      <w:hyperlink r:id="rId123">
         <w:r>
           <w:rPr>
             <w:rStyle w:val="Hyperlink"/>
@@ -5715,8 +5341,8 @@
         </w:r>
       </w:hyperlink>
     </w:p>
-    <w:bookmarkEnd w:id="134"/>
-    <w:bookmarkStart w:id="136" w:name="ref-Niederle2011"/>
+    <w:bookmarkEnd w:id="124"/>
+    <w:bookmarkStart w:id="126" w:name="ref-Niederle2011"/>
     <w:p>
       <w:pPr>
         <w:pStyle w:val="Literaturverzeichnis"/>
@@ -5751,7 +5377,7 @@
       <w:r>
         <w:t xml:space="preserve"> </w:t>
       </w:r>
-      <w:hyperlink r:id="rId135">
+      <w:hyperlink r:id="rId125">
         <w:r>
           <w:rPr>
             <w:rStyle w:val="Hyperlink"/>
@@ -5760,8 +5386,8 @@
         </w:r>
       </w:hyperlink>
     </w:p>
-    <w:bookmarkEnd w:id="136"/>
-    <w:bookmarkStart w:id="137" w:name="ref-Reuben2015"/>
+    <w:bookmarkEnd w:id="126"/>
+    <w:bookmarkStart w:id="127" w:name="ref-Reuben2015"/>
     <w:p>
       <w:pPr>
         <w:pStyle w:val="Literaturverzeichnis"/>
@@ -5782,8 +5408,8 @@
         <w:t xml:space="preserve">.</w:t>
       </w:r>
     </w:p>
-    <w:bookmarkEnd w:id="137"/>
-    <w:bookmarkStart w:id="138" w:name="ref-Saccardo2018"/>
+    <w:bookmarkEnd w:id="127"/>
+    <w:bookmarkStart w:id="128" w:name="ref-Saccardo2018"/>
     <w:p>
       <w:pPr>
         <w:pStyle w:val="Literaturverzeichnis"/>
@@ -5816,8 +5442,8 @@
         <w:t xml:space="preserve">(4), 1541–1554.</w:t>
       </w:r>
     </w:p>
-    <w:bookmarkEnd w:id="138"/>
-    <w:bookmarkStart w:id="139" w:name="ref-Samek2019"/>
+    <w:bookmarkEnd w:id="128"/>
+    <w:bookmarkStart w:id="129" w:name="ref-Samek2019"/>
     <w:p>
       <w:pPr>
         <w:pStyle w:val="Literaturverzeichnis"/>
@@ -5850,23 +5476,23 @@
         <w:t xml:space="preserve">(7), 3272–3281.</w:t>
       </w:r>
     </w:p>
-    <w:bookmarkEnd w:id="139"/>
-    <w:bookmarkStart w:id="141" w:name="ref-Schultz2007"/>
+    <w:bookmarkEnd w:id="129"/>
+    <w:bookmarkStart w:id="130" w:name="ref-Schunk1981"/>
     <w:p>
       <w:pPr>
         <w:pStyle w:val="Literaturverzeichnis"/>
       </w:pPr>
       <w:r>
-        <w:t xml:space="preserve">Schultz, P. W., Nolan, J. M., Cialdini, R. B., Goldstein, N. J., &amp; Griskevicius, V. (2018). The constructive, destructive, and reconstructive power of social norms: Reprise.</w:t>
-      </w:r>
-      <w:r>
-        <w:t xml:space="preserve"> </w:t>
-      </w:r>
-      <w:r>
-        <w:rPr>
-          <w:i/>
-        </w:rPr>
-        <w:t xml:space="preserve">Psychological Science</w:t>
+        <w:t xml:space="preserve">Schunk, D. H. (1981). Modeling and Attributional Effects on Children’s Achievement: A Self-Efficacy Analysis.</w:t>
+      </w:r>
+      <w:r>
+        <w:t xml:space="preserve"> </w:t>
+      </w:r>
+      <w:r>
+        <w:rPr>
+          <w:i/>
+        </w:rPr>
+        <w:t xml:space="preserve">Journal of Educational Psychology</w:t>
       </w:r>
       <w:r>
         <w:t xml:space="preserve">,</w:t>
@@ -5878,40 +5504,29 @@
         <w:rPr>
           <w:i/>
         </w:rPr>
-        <w:t xml:space="preserve">13</w:t>
-      </w:r>
-      <w:r>
-        <w:t xml:space="preserve">(2), 249–254.</w:t>
-      </w:r>
-      <w:r>
-        <w:t xml:space="preserve"> </w:t>
-      </w:r>
-      <w:hyperlink r:id="rId140">
-        <w:r>
-          <w:rPr>
-            <w:rStyle w:val="Hyperlink"/>
-          </w:rPr>
-          <w:t xml:space="preserve">https://doi.org/10.1111/j.1467-9280.2007.01917.x</w:t>
-        </w:r>
-      </w:hyperlink>
-    </w:p>
-    <w:bookmarkEnd w:id="141"/>
-    <w:bookmarkStart w:id="142" w:name="ref-Schunk1981"/>
+        <w:t xml:space="preserve">73</w:t>
+      </w:r>
+      <w:r>
+        <w:t xml:space="preserve">(1), 93–105.</w:t>
+      </w:r>
+    </w:p>
+    <w:bookmarkEnd w:id="130"/>
+    <w:bookmarkStart w:id="131" w:name="ref-Schunk1982"/>
     <w:p>
       <w:pPr>
         <w:pStyle w:val="Literaturverzeichnis"/>
       </w:pPr>
       <w:r>
-        <w:t xml:space="preserve">Schunk, D. H. (1981). Modeling and Attributional Effects on Children’s Achievement: A Self-Efficacy Analysis.</w:t>
-      </w:r>
-      <w:r>
-        <w:t xml:space="preserve"> </w:t>
-      </w:r>
-      <w:r>
-        <w:rPr>
-          <w:i/>
-        </w:rPr>
-        <w:t xml:space="preserve">Journal of Educational Psychology</w:t>
+        <w:t xml:space="preserve">Schunk, D. H. (1982). Progress Self-Monitoring: Effects on Children’s Self-Efficacy and Achievement.</w:t>
+      </w:r>
+      <w:r>
+        <w:t xml:space="preserve"> </w:t>
+      </w:r>
+      <w:r>
+        <w:rPr>
+          <w:i/>
+        </w:rPr>
+        <w:t xml:space="preserve">The Journal of Experimental Education</w:t>
       </w:r>
       <w:r>
         <w:t xml:space="preserve">,</w:t>
@@ -5923,29 +5538,29 @@
         <w:rPr>
           <w:i/>
         </w:rPr>
-        <w:t xml:space="preserve">73</w:t>
-      </w:r>
-      <w:r>
-        <w:t xml:space="preserve">(1), 93–105.</w:t>
-      </w:r>
-    </w:p>
-    <w:bookmarkEnd w:id="142"/>
-    <w:bookmarkStart w:id="143" w:name="ref-Schunk1982"/>
+        <w:t xml:space="preserve">51</w:t>
+      </w:r>
+      <w:r>
+        <w:t xml:space="preserve">(2), 89–93.</w:t>
+      </w:r>
+    </w:p>
+    <w:bookmarkEnd w:id="131"/>
+    <w:bookmarkStart w:id="132" w:name="ref-Shurchkov2012"/>
     <w:p>
       <w:pPr>
         <w:pStyle w:val="Literaturverzeichnis"/>
       </w:pPr>
       <w:r>
-        <w:t xml:space="preserve">Schunk, D. H. (1982). Progress Self-Monitoring: Effects on Children’s Self-Efficacy and Achievement.</w:t>
-      </w:r>
-      <w:r>
-        <w:t xml:space="preserve"> </w:t>
-      </w:r>
-      <w:r>
-        <w:rPr>
-          <w:i/>
-        </w:rPr>
-        <w:t xml:space="preserve">The Journal of Experimental Education</w:t>
+        <w:t xml:space="preserve">Shurchkov, O. (2012). Under pressure: Gender differences in output quality and quantity under competition and time constraints.</w:t>
+      </w:r>
+      <w:r>
+        <w:t xml:space="preserve"> </w:t>
+      </w:r>
+      <w:r>
+        <w:rPr>
+          <w:i/>
+        </w:rPr>
+        <w:t xml:space="preserve">Journal of the European Economic Association</w:t>
       </w:r>
       <w:r>
         <w:t xml:space="preserve">,</w:t>
@@ -5957,29 +5572,29 @@
         <w:rPr>
           <w:i/>
         </w:rPr>
-        <w:t xml:space="preserve">51</w:t>
-      </w:r>
-      <w:r>
-        <w:t xml:space="preserve">(2), 89–93.</w:t>
-      </w:r>
-    </w:p>
-    <w:bookmarkEnd w:id="143"/>
-    <w:bookmarkStart w:id="144" w:name="ref-Shurchkov2012"/>
+        <w:t xml:space="preserve">10</w:t>
+      </w:r>
+      <w:r>
+        <w:t xml:space="preserve">(5), 1189–1213.</w:t>
+      </w:r>
+    </w:p>
+    <w:bookmarkEnd w:id="132"/>
+    <w:bookmarkStart w:id="134" w:name="ref-Smith2014"/>
     <w:p>
       <w:pPr>
         <w:pStyle w:val="Literaturverzeichnis"/>
       </w:pPr>
       <w:r>
-        <w:t xml:space="preserve">Shurchkov, O. (2012). Under pressure: Gender differences in output quality and quantity under competition and time constraints.</w:t>
-      </w:r>
-      <w:r>
-        <w:t xml:space="preserve"> </w:t>
-      </w:r>
-      <w:r>
-        <w:rPr>
-          <w:i/>
-        </w:rPr>
-        <w:t xml:space="preserve">Journal of the European Economic Association</w:t>
+        <w:t xml:space="preserve">Smith, J. L., &amp; Huntoon, M. (2014). Women’s Bragging Rights: Overcoming Modesty Norms to Facilitate Women’s.</w:t>
+      </w:r>
+      <w:r>
+        <w:t xml:space="preserve"> </w:t>
+      </w:r>
+      <w:r>
+        <w:rPr>
+          <w:i/>
+        </w:rPr>
+        <w:t xml:space="preserve">Psychology of Women Quarterly</w:t>
       </w:r>
       <w:r>
         <w:t xml:space="preserve">,</w:t>
@@ -5991,40 +5606,6 @@
         <w:rPr>
           <w:i/>
         </w:rPr>
-        <w:t xml:space="preserve">10</w:t>
-      </w:r>
-      <w:r>
-        <w:t xml:space="preserve">(5), 1189–1213.</w:t>
-      </w:r>
-    </w:p>
-    <w:bookmarkEnd w:id="144"/>
-    <w:bookmarkStart w:id="146" w:name="ref-Smith2014"/>
-    <w:p>
-      <w:pPr>
-        <w:pStyle w:val="Literaturverzeichnis"/>
-      </w:pPr>
-      <w:r>
-        <w:t xml:space="preserve">Smith, J. L., &amp; Huntoon, M. (2014). Women’s Bragging Rights: Overcoming Modesty Norms to Facilitate Women’s.</w:t>
-      </w:r>
-      <w:r>
-        <w:t xml:space="preserve"> </w:t>
-      </w:r>
-      <w:r>
-        <w:rPr>
-          <w:i/>
-        </w:rPr>
-        <w:t xml:space="preserve">Psychology of Women Quarterly</w:t>
-      </w:r>
-      <w:r>
-        <w:t xml:space="preserve">,</w:t>
-      </w:r>
-      <w:r>
-        <w:t xml:space="preserve"> </w:t>
-      </w:r>
-      <w:r>
-        <w:rPr>
-          <w:i/>
-        </w:rPr>
         <w:t xml:space="preserve">38</w:t>
       </w:r>
       <w:r>
@@ -6033,7 +5614,7 @@
       <w:r>
         <w:t xml:space="preserve"> </w:t>
       </w:r>
-      <w:hyperlink r:id="rId145">
+      <w:hyperlink r:id="rId133">
         <w:r>
           <w:rPr>
             <w:rStyle w:val="Hyperlink"/>
@@ -6042,8 +5623,8 @@
         </w:r>
       </w:hyperlink>
     </w:p>
-    <w:bookmarkEnd w:id="146"/>
-    <w:bookmarkStart w:id="148" w:name="ref-Spencer2016"/>
+    <w:bookmarkEnd w:id="134"/>
+    <w:bookmarkStart w:id="136" w:name="ref-Spencer2016"/>
     <w:p>
       <w:pPr>
         <w:pStyle w:val="Literaturverzeichnis"/>
@@ -6078,7 +5659,7 @@
       <w:r>
         <w:t xml:space="preserve"> </w:t>
       </w:r>
-      <w:hyperlink r:id="rId147">
+      <w:hyperlink r:id="rId135">
         <w:r>
           <w:rPr>
             <w:rStyle w:val="Hyperlink"/>
@@ -6087,8 +5668,8 @@
         </w:r>
       </w:hyperlink>
     </w:p>
-    <w:bookmarkEnd w:id="148"/>
-    <w:bookmarkStart w:id="150" w:name="ref-Spencer1999"/>
+    <w:bookmarkEnd w:id="136"/>
+    <w:bookmarkStart w:id="138" w:name="ref-Spencer1999"/>
     <w:p>
       <w:pPr>
         <w:pStyle w:val="Literaturverzeichnis"/>
@@ -6123,7 +5704,7 @@
       <w:r>
         <w:t xml:space="preserve"> </w:t>
       </w:r>
-      <w:hyperlink r:id="rId149">
+      <w:hyperlink r:id="rId137">
         <w:r>
           <w:rPr>
             <w:rStyle w:val="Hyperlink"/>
@@ -6132,8 +5713,8 @@
         </w:r>
       </w:hyperlink>
     </w:p>
-    <w:bookmarkEnd w:id="150"/>
-    <w:bookmarkStart w:id="152" w:name="ref-Steele1997"/>
+    <w:bookmarkEnd w:id="138"/>
+    <w:bookmarkStart w:id="140" w:name="ref-Steele1997"/>
     <w:p>
       <w:pPr>
         <w:pStyle w:val="Literaturverzeichnis"/>
@@ -6168,7 +5749,7 @@
       <w:r>
         <w:t xml:space="preserve"> </w:t>
       </w:r>
-      <w:hyperlink r:id="rId151">
+      <w:hyperlink r:id="rId139">
         <w:r>
           <w:rPr>
             <w:rStyle w:val="Hyperlink"/>
@@ -6177,8 +5758,8 @@
         </w:r>
       </w:hyperlink>
     </w:p>
-    <w:bookmarkEnd w:id="152"/>
-    <w:bookmarkStart w:id="154" w:name="ref-Stoet2014"/>
+    <w:bookmarkEnd w:id="140"/>
+    <w:bookmarkStart w:id="142" w:name="ref-Stoet2014"/>
     <w:p>
       <w:pPr>
         <w:pStyle w:val="Literaturverzeichnis"/>
@@ -6213,7 +5794,7 @@
       <w:r>
         <w:t xml:space="preserve"> </w:t>
       </w:r>
-      <w:hyperlink r:id="rId153">
+      <w:hyperlink r:id="rId141">
         <w:r>
           <w:rPr>
             <w:rStyle w:val="Hyperlink"/>
@@ -6222,8 +5803,8 @@
         </w:r>
       </w:hyperlink>
     </w:p>
-    <w:bookmarkEnd w:id="154"/>
-    <w:bookmarkStart w:id="156" w:name="ref-Sutter2015"/>
+    <w:bookmarkEnd w:id="142"/>
+    <w:bookmarkStart w:id="144" w:name="ref-Sutter2015"/>
     <w:p>
       <w:pPr>
         <w:pStyle w:val="Literaturverzeichnis"/>
@@ -6258,7 +5839,7 @@
       <w:r>
         <w:t xml:space="preserve"> </w:t>
       </w:r>
-      <w:hyperlink r:id="rId155">
+      <w:hyperlink r:id="rId143">
         <w:r>
           <w:rPr>
             <w:rStyle w:val="Hyperlink"/>
@@ -6267,8 +5848,8 @@
         </w:r>
       </w:hyperlink>
     </w:p>
-    <w:bookmarkEnd w:id="156"/>
-    <w:bookmarkStart w:id="158" w:name="ref-Sutter2016"/>
+    <w:bookmarkEnd w:id="144"/>
+    <w:bookmarkStart w:id="146" w:name="ref-Sutter2016"/>
     <w:p>
       <w:pPr>
         <w:pStyle w:val="Literaturverzeichnis"/>
@@ -6303,7 +5884,7 @@
       <w:r>
         <w:t xml:space="preserve"> </w:t>
       </w:r>
-      <w:hyperlink r:id="rId157">
+      <w:hyperlink r:id="rId145">
         <w:r>
           <w:rPr>
             <w:rStyle w:val="Hyperlink"/>
@@ -6312,8 +5893,8 @@
         </w:r>
       </w:hyperlink>
     </w:p>
-    <w:bookmarkEnd w:id="158"/>
-    <w:bookmarkStart w:id="159" w:name="ref-Sutter2010"/>
+    <w:bookmarkEnd w:id="146"/>
+    <w:bookmarkStart w:id="147" w:name="ref-Sutter2010"/>
     <w:p>
       <w:pPr>
         <w:pStyle w:val="Literaturverzeichnis"/>
@@ -6334,8 +5915,8 @@
         <w:t xml:space="preserve">.</w:t>
       </w:r>
     </w:p>
-    <w:bookmarkEnd w:id="159"/>
-    <w:bookmarkStart w:id="161" w:name="ref-Toosi2019"/>
+    <w:bookmarkEnd w:id="147"/>
+    <w:bookmarkStart w:id="149" w:name="ref-Toosi2019"/>
     <w:p>
       <w:pPr>
         <w:pStyle w:val="Literaturverzeichnis"/>
@@ -6370,7 +5951,7 @@
       <w:r>
         <w:t xml:space="preserve"> </w:t>
       </w:r>
-      <w:hyperlink r:id="rId160">
+      <w:hyperlink r:id="rId148">
         <w:r>
           <w:rPr>
             <w:rStyle w:val="Hyperlink"/>
@@ -6379,8 +5960,8 @@
         </w:r>
       </w:hyperlink>
     </w:p>
-    <w:bookmarkEnd w:id="161"/>
-    <w:bookmarkStart w:id="163" w:name="ref-Usher2008"/>
+    <w:bookmarkEnd w:id="149"/>
+    <w:bookmarkStart w:id="151" w:name="ref-Usher2008"/>
     <w:p>
       <w:pPr>
         <w:pStyle w:val="Literaturverzeichnis"/>
@@ -6415,7 +5996,7 @@
       <w:r>
         <w:t xml:space="preserve"> </w:t>
       </w:r>
-      <w:hyperlink r:id="rId162">
+      <w:hyperlink r:id="rId150">
         <w:r>
           <w:rPr>
             <w:rStyle w:val="Hyperlink"/>
@@ -6424,8 +6005,8 @@
         </w:r>
       </w:hyperlink>
     </w:p>
-    <w:bookmarkEnd w:id="163"/>
-    <w:bookmarkStart w:id="164" w:name="ref-Veldhuizen2017"/>
+    <w:bookmarkEnd w:id="151"/>
+    <w:bookmarkStart w:id="152" w:name="ref-Veldhuizen2017"/>
     <w:p>
       <w:pPr>
         <w:pStyle w:val="Literaturverzeichnis"/>
@@ -6458,8 +6039,8 @@
         <w:t xml:space="preserve">.</w:t>
       </w:r>
     </w:p>
-    <w:bookmarkEnd w:id="164"/>
-    <w:bookmarkStart w:id="166" w:name="ref-Zhang2012"/>
+    <w:bookmarkEnd w:id="152"/>
+    <w:bookmarkStart w:id="154" w:name="ref-Zhang2012"/>
     <w:p>
       <w:pPr>
         <w:pStyle w:val="Literaturverzeichnis"/>
@@ -6482,7 +6063,7 @@
       <w:r>
         <w:t xml:space="preserve"> </w:t>
       </w:r>
-      <w:hyperlink r:id="rId165">
+      <w:hyperlink r:id="rId153">
         <w:r>
           <w:rPr>
             <w:rStyle w:val="Hyperlink"/>
@@ -6491,8 +6072,8 @@
         </w:r>
       </w:hyperlink>
     </w:p>
-    <w:bookmarkEnd w:id="166"/>
-    <w:bookmarkEnd w:id="167"/>
+    <w:bookmarkEnd w:id="154"/>
+    <w:bookmarkEnd w:id="155"/>
     <w:sectPr>
       <w:headerReference w:type="even" r:id="rId10"/>
       <w:headerReference w:type="default" r:id="rId9"/>

</xml_diff>